<commit_message>
Change Files: Documentation and API Test
</commit_message>
<xml_diff>
--- a/Felipe Rodrigues Bento Dantas.docx
+++ b/Felipe Rodrigues Bento Dantas.docx
@@ -568,27 +568,7 @@
           <w:sz w:val="24"/>
           <w:szCs w:val="24"/>
         </w:rPr>
-        <w:t xml:space="preserve">abordaremos testes automatizados, testes de performance e tudo isso baseado em cultura </w:t>
-      </w:r>
-      <w:proofErr w:type="spellStart"/>
-      <w:r>
-        <w:rPr>
-          <w:rFonts w:ascii="Arial" w:eastAsia="Arial" w:hAnsi="Arial" w:cs="Arial"/>
-          <w:color w:val="000000" w:themeColor="text1"/>
-          <w:sz w:val="24"/>
-          <w:szCs w:val="24"/>
-        </w:rPr>
-        <w:t>DevOps</w:t>
-      </w:r>
-      <w:proofErr w:type="spellEnd"/>
-      <w:r>
-        <w:rPr>
-          <w:rFonts w:ascii="Arial" w:eastAsia="Arial" w:hAnsi="Arial" w:cs="Arial"/>
-          <w:color w:val="000000" w:themeColor="text1"/>
-          <w:sz w:val="24"/>
-          <w:szCs w:val="24"/>
-        </w:rPr>
-        <w:t xml:space="preserve"> aliado às Metodologias Ágeis.</w:t>
+        <w:t>abordaremos testes automatizados, testes de performance e tudo isso baseado em cultura DevOps aliado às Metodologias Ágeis.</w:t>
       </w:r>
     </w:p>
     <w:p>
@@ -2847,27 +2827,7 @@
           <w:sz w:val="24"/>
           <w:szCs w:val="24"/>
         </w:rPr>
-        <w:t xml:space="preserve">até as melhores práticas de automatização de testes com metodologias ágeis e cultura </w:t>
-      </w:r>
-      <w:proofErr w:type="spellStart"/>
-      <w:r>
-        <w:rPr>
-          <w:rFonts w:ascii="Arial" w:eastAsia="Arial" w:hAnsi="Arial" w:cs="Arial"/>
-          <w:color w:val="000000" w:themeColor="text1"/>
-          <w:sz w:val="24"/>
-          <w:szCs w:val="24"/>
-        </w:rPr>
-        <w:t>DevOps</w:t>
-      </w:r>
-      <w:proofErr w:type="spellEnd"/>
-      <w:r>
-        <w:rPr>
-          <w:rFonts w:ascii="Arial" w:eastAsia="Arial" w:hAnsi="Arial" w:cs="Arial"/>
-          <w:color w:val="000000" w:themeColor="text1"/>
-          <w:sz w:val="24"/>
-          <w:szCs w:val="24"/>
-        </w:rPr>
-        <w:t>.</w:t>
+        <w:t>até as melhores práticas de automatização de testes com metodologias ágeis e cultura DevOps.</w:t>
       </w:r>
     </w:p>
     <w:p>
@@ -4167,27 +4127,7 @@
           <w:sz w:val="24"/>
           <w:szCs w:val="24"/>
         </w:rPr>
-        <w:t xml:space="preserve">a </w:t>
-      </w:r>
-      <w:proofErr w:type="gramStart"/>
-      <w:r>
-        <w:rPr>
-          <w:rFonts w:ascii="Arial" w:hAnsi="Arial" w:cs="Arial"/>
-          <w:color w:val="000000" w:themeColor="text1"/>
-          <w:sz w:val="24"/>
-          <w:szCs w:val="24"/>
-        </w:rPr>
-        <w:t>senha</w:t>
-      </w:r>
-      <w:proofErr w:type="gramEnd"/>
-      <w:r>
-        <w:rPr>
-          <w:rFonts w:ascii="Arial" w:hAnsi="Arial" w:cs="Arial"/>
-          <w:color w:val="000000" w:themeColor="text1"/>
-          <w:sz w:val="24"/>
-          <w:szCs w:val="24"/>
-        </w:rPr>
-        <w:t xml:space="preserve"> “senha@123”</w:t>
+        <w:t>a senha “senha@123”</w:t>
       </w:r>
     </w:p>
     <w:p>
@@ -4272,39 +4212,8 @@
           <w:sz w:val="24"/>
           <w:szCs w:val="24"/>
         </w:rPr>
-        <w:t xml:space="preserve">Login com nome, </w:t>
-      </w:r>
-      <w:proofErr w:type="spellStart"/>
-      <w:r>
-        <w:rPr>
-          <w:rFonts w:ascii="Arial" w:hAnsi="Arial" w:cs="Arial"/>
-          <w:color w:val="000000" w:themeColor="text1"/>
-          <w:sz w:val="24"/>
-          <w:szCs w:val="24"/>
-        </w:rPr>
-        <w:t>email</w:t>
-      </w:r>
-      <w:proofErr w:type="spellEnd"/>
-      <w:r>
-        <w:rPr>
-          <w:rFonts w:ascii="Arial" w:hAnsi="Arial" w:cs="Arial"/>
-          <w:color w:val="000000" w:themeColor="text1"/>
-          <w:sz w:val="24"/>
-          <w:szCs w:val="24"/>
-        </w:rPr>
-        <w:t xml:space="preserve"> ou </w:t>
-      </w:r>
-      <w:proofErr w:type="spellStart"/>
-      <w:r>
-        <w:rPr>
-          <w:rFonts w:ascii="Arial" w:hAnsi="Arial" w:cs="Arial"/>
-          <w:color w:val="000000" w:themeColor="text1"/>
-          <w:sz w:val="24"/>
-          <w:szCs w:val="24"/>
-        </w:rPr>
-        <w:t>cpf</w:t>
-      </w:r>
-      <w:proofErr w:type="spellEnd"/>
+        <w:t>Login com nome, email ou cpf</w:t>
+      </w:r>
     </w:p>
     <w:p>
       <w:pPr>
@@ -4390,7 +4299,6 @@
         </w:rPr>
         <w:t xml:space="preserve">Então deve exibir uma mensagem de </w:t>
       </w:r>
-      <w:proofErr w:type="spellStart"/>
       <w:r>
         <w:rPr>
           <w:rFonts w:ascii="Arial" w:hAnsi="Arial" w:cs="Arial"/>
@@ -4400,7 +4308,6 @@
         </w:rPr>
         <w:t>boas vindas</w:t>
       </w:r>
-      <w:proofErr w:type="spellEnd"/>
       <w:r>
         <w:rPr>
           <w:rFonts w:ascii="Arial" w:hAnsi="Arial" w:cs="Arial"/>
@@ -5321,27 +5228,7 @@
           <w:sz w:val="24"/>
           <w:szCs w:val="24"/>
         </w:rPr>
-        <w:t>&lt;</w:t>
-      </w:r>
-      <w:proofErr w:type="spellStart"/>
-      <w:r>
-        <w:rPr>
-          <w:rFonts w:ascii="Arial" w:hAnsi="Arial" w:cs="Arial"/>
-          <w:color w:val="000000" w:themeColor="text1"/>
-          <w:sz w:val="24"/>
-          <w:szCs w:val="24"/>
-        </w:rPr>
-        <w:t>code</w:t>
-      </w:r>
-      <w:proofErr w:type="spellEnd"/>
-      <w:r>
-        <w:rPr>
-          <w:rFonts w:ascii="Arial" w:hAnsi="Arial" w:cs="Arial"/>
-          <w:color w:val="000000" w:themeColor="text1"/>
-          <w:sz w:val="24"/>
-          <w:szCs w:val="24"/>
-        </w:rPr>
-        <w:t>&gt;</w:t>
+        <w:t>&lt;code&gt;</w:t>
       </w:r>
     </w:p>
     <w:p>
@@ -5370,27 +5257,7 @@
           <w:sz w:val="24"/>
           <w:szCs w:val="24"/>
         </w:rPr>
-        <w:t>&lt;</w:t>
-      </w:r>
-      <w:proofErr w:type="spellStart"/>
-      <w:r>
-        <w:rPr>
-          <w:rFonts w:ascii="Arial" w:hAnsi="Arial" w:cs="Arial"/>
-          <w:color w:val="000000" w:themeColor="text1"/>
-          <w:sz w:val="24"/>
-          <w:szCs w:val="24"/>
-        </w:rPr>
-        <w:t>amount</w:t>
-      </w:r>
-      <w:proofErr w:type="spellEnd"/>
-      <w:r>
-        <w:rPr>
-          <w:rFonts w:ascii="Arial" w:hAnsi="Arial" w:cs="Arial"/>
-          <w:color w:val="000000" w:themeColor="text1"/>
-          <w:sz w:val="24"/>
-          <w:szCs w:val="24"/>
-        </w:rPr>
-        <w:t>&gt;</w:t>
+        <w:t>&lt;amount&gt;</w:t>
       </w:r>
     </w:p>
     <w:p>
@@ -5419,27 +5286,7 @@
           <w:sz w:val="24"/>
           <w:szCs w:val="24"/>
         </w:rPr>
-        <w:t>&lt;</w:t>
-      </w:r>
-      <w:proofErr w:type="spellStart"/>
-      <w:r>
-        <w:rPr>
-          <w:rFonts w:ascii="Arial" w:hAnsi="Arial" w:cs="Arial"/>
-          <w:color w:val="000000" w:themeColor="text1"/>
-          <w:sz w:val="24"/>
-          <w:szCs w:val="24"/>
-        </w:rPr>
-        <w:t>discount_type</w:t>
-      </w:r>
-      <w:proofErr w:type="spellEnd"/>
-      <w:r>
-        <w:rPr>
-          <w:rFonts w:ascii="Arial" w:hAnsi="Arial" w:cs="Arial"/>
-          <w:color w:val="000000" w:themeColor="text1"/>
-          <w:sz w:val="24"/>
-          <w:szCs w:val="24"/>
-        </w:rPr>
-        <w:t>&gt;</w:t>
+        <w:t>&lt;discount_type&gt;</w:t>
       </w:r>
     </w:p>
     <w:p>
@@ -5468,27 +5315,7 @@
           <w:sz w:val="24"/>
           <w:szCs w:val="24"/>
         </w:rPr>
-        <w:t>&lt;</w:t>
-      </w:r>
-      <w:proofErr w:type="spellStart"/>
-      <w:r>
-        <w:rPr>
-          <w:rFonts w:ascii="Arial" w:hAnsi="Arial" w:cs="Arial"/>
-          <w:color w:val="000000" w:themeColor="text1"/>
-          <w:sz w:val="24"/>
-          <w:szCs w:val="24"/>
-        </w:rPr>
-        <w:t>description</w:t>
-      </w:r>
-      <w:proofErr w:type="spellEnd"/>
-      <w:r>
-        <w:rPr>
-          <w:rFonts w:ascii="Arial" w:hAnsi="Arial" w:cs="Arial"/>
-          <w:color w:val="000000" w:themeColor="text1"/>
-          <w:sz w:val="24"/>
-          <w:szCs w:val="24"/>
-        </w:rPr>
-        <w:t>&gt;</w:t>
+        <w:t>&lt;description&gt;</w:t>
       </w:r>
     </w:p>
     <w:p>
@@ -5608,7 +5435,6 @@
                 <w:szCs w:val="24"/>
               </w:rPr>
             </w:pPr>
-            <w:proofErr w:type="spellStart"/>
             <w:r>
               <w:rPr>
                 <w:rFonts w:ascii="Arial" w:hAnsi="Arial" w:cs="Arial"/>
@@ -5618,7 +5444,6 @@
               </w:rPr>
               <w:t>code</w:t>
             </w:r>
-            <w:proofErr w:type="spellEnd"/>
           </w:p>
         </w:tc>
         <w:tc>
@@ -5635,7 +5460,6 @@
                 <w:szCs w:val="24"/>
               </w:rPr>
             </w:pPr>
-            <w:proofErr w:type="spellStart"/>
             <w:r>
               <w:rPr>
                 <w:rFonts w:ascii="Arial" w:hAnsi="Arial" w:cs="Arial"/>
@@ -5645,7 +5469,6 @@
               </w:rPr>
               <w:t>amount</w:t>
             </w:r>
-            <w:proofErr w:type="spellEnd"/>
           </w:p>
         </w:tc>
         <w:tc>
@@ -5662,7 +5485,6 @@
                 <w:szCs w:val="24"/>
               </w:rPr>
             </w:pPr>
-            <w:proofErr w:type="spellStart"/>
             <w:r>
               <w:rPr>
                 <w:rFonts w:ascii="Arial" w:hAnsi="Arial" w:cs="Arial"/>
@@ -5672,7 +5494,6 @@
               </w:rPr>
               <w:t>discount_type</w:t>
             </w:r>
-            <w:proofErr w:type="spellEnd"/>
           </w:p>
         </w:tc>
         <w:tc>
@@ -5689,7 +5510,6 @@
                 <w:szCs w:val="24"/>
               </w:rPr>
             </w:pPr>
-            <w:proofErr w:type="spellStart"/>
             <w:r>
               <w:rPr>
                 <w:rFonts w:ascii="Arial" w:hAnsi="Arial" w:cs="Arial"/>
@@ -5699,7 +5519,6 @@
               </w:rPr>
               <w:t>description</w:t>
             </w:r>
-            <w:proofErr w:type="spellEnd"/>
           </w:p>
         </w:tc>
         <w:tc>
@@ -5804,11 +5623,16 @@
                 <w:szCs w:val="24"/>
                 <w:lang w:val="en-US"/>
               </w:rPr>
-              <w:t>“</w:t>
-            </w:r>
-            <w:proofErr w:type="spellStart"/>
-            <w:proofErr w:type="gramStart"/>
-            <w:r>
+              <w:t>“fixed_product”</w:t>
+            </w:r>
+          </w:p>
+        </w:tc>
+        <w:tc>
+          <w:tcPr>
+            <w:tcW w:w="1842" w:type="dxa"/>
+          </w:tcPr>
+          <w:p>
+            <w:pPr>
               <w:rPr>
                 <w:rFonts w:ascii="Arial" w:hAnsi="Arial" w:cs="Arial"/>
                 <w:color w:val="000000" w:themeColor="text1"/>
@@ -5816,9 +5640,7 @@
                 <w:szCs w:val="24"/>
                 <w:lang w:val="en-US"/>
               </w:rPr>
-              <w:t>fixed</w:t>
-            </w:r>
-            <w:proofErr w:type="gramEnd"/>
+            </w:pPr>
             <w:r>
               <w:rPr>
                 <w:rFonts w:ascii="Arial" w:hAnsi="Arial" w:cs="Arial"/>
@@ -5827,88 +5649,7 @@
                 <w:szCs w:val="24"/>
                 <w:lang w:val="en-US"/>
               </w:rPr>
-              <w:t>_product</w:t>
-            </w:r>
-            <w:proofErr w:type="spellEnd"/>
-            <w:r>
-              <w:rPr>
-                <w:rFonts w:ascii="Arial" w:hAnsi="Arial" w:cs="Arial"/>
-                <w:color w:val="000000" w:themeColor="text1"/>
-                <w:sz w:val="24"/>
-                <w:szCs w:val="24"/>
-                <w:lang w:val="en-US"/>
-              </w:rPr>
-              <w:t>”</w:t>
-            </w:r>
-          </w:p>
-        </w:tc>
-        <w:tc>
-          <w:tcPr>
-            <w:tcW w:w="1842" w:type="dxa"/>
-          </w:tcPr>
-          <w:p>
-            <w:pPr>
-              <w:rPr>
-                <w:rFonts w:ascii="Arial" w:hAnsi="Arial" w:cs="Arial"/>
-                <w:color w:val="000000" w:themeColor="text1"/>
-                <w:sz w:val="24"/>
-                <w:szCs w:val="24"/>
-                <w:lang w:val="en-US"/>
-              </w:rPr>
-            </w:pPr>
-            <w:r>
-              <w:rPr>
-                <w:rFonts w:ascii="Arial" w:hAnsi="Arial" w:cs="Arial"/>
-                <w:color w:val="000000" w:themeColor="text1"/>
-                <w:sz w:val="24"/>
-                <w:szCs w:val="24"/>
-                <w:lang w:val="en-US"/>
-              </w:rPr>
-              <w:t>“</w:t>
-            </w:r>
-            <w:proofErr w:type="spellStart"/>
-            <w:r>
-              <w:rPr>
-                <w:rFonts w:ascii="Arial" w:hAnsi="Arial" w:cs="Arial"/>
-                <w:color w:val="000000" w:themeColor="text1"/>
-                <w:sz w:val="24"/>
-                <w:szCs w:val="24"/>
-                <w:lang w:val="en-US"/>
-              </w:rPr>
-              <w:t>Cupom</w:t>
-            </w:r>
-            <w:proofErr w:type="spellEnd"/>
-            <w:r>
-              <w:rPr>
-                <w:rFonts w:ascii="Arial" w:hAnsi="Arial" w:cs="Arial"/>
-                <w:color w:val="000000" w:themeColor="text1"/>
-                <w:sz w:val="24"/>
-                <w:szCs w:val="24"/>
-                <w:lang w:val="en-US"/>
-              </w:rPr>
-              <w:t xml:space="preserve"> de </w:t>
-            </w:r>
-            <w:proofErr w:type="spellStart"/>
-            <w:r>
-              <w:rPr>
-                <w:rFonts w:ascii="Arial" w:hAnsi="Arial" w:cs="Arial"/>
-                <w:color w:val="000000" w:themeColor="text1"/>
-                <w:sz w:val="24"/>
-                <w:szCs w:val="24"/>
-                <w:lang w:val="en-US"/>
-              </w:rPr>
-              <w:t>desconto</w:t>
-            </w:r>
-            <w:proofErr w:type="spellEnd"/>
-            <w:r>
-              <w:rPr>
-                <w:rFonts w:ascii="Arial" w:hAnsi="Arial" w:cs="Arial"/>
-                <w:color w:val="000000" w:themeColor="text1"/>
-                <w:sz w:val="24"/>
-                <w:szCs w:val="24"/>
-                <w:lang w:val="en-US"/>
-              </w:rPr>
-              <w:t xml:space="preserve"> de 10%”</w:t>
+              <w:t>“Cupom de desconto de 10%”</w:t>
             </w:r>
           </w:p>
         </w:tc>
@@ -6035,11 +5776,16 @@
                 <w:szCs w:val="24"/>
                 <w:lang w:val="en-US"/>
               </w:rPr>
-              <w:t>“</w:t>
-            </w:r>
-            <w:proofErr w:type="spellStart"/>
-            <w:proofErr w:type="gramStart"/>
-            <w:r>
+              <w:t>“fixed_product”</w:t>
+            </w:r>
+          </w:p>
+        </w:tc>
+        <w:tc>
+          <w:tcPr>
+            <w:tcW w:w="1842" w:type="dxa"/>
+          </w:tcPr>
+          <w:p>
+            <w:pPr>
               <w:rPr>
                 <w:rFonts w:ascii="Arial" w:hAnsi="Arial" w:cs="Arial"/>
                 <w:color w:val="000000" w:themeColor="text1"/>
@@ -6047,9 +5793,7 @@
                 <w:szCs w:val="24"/>
                 <w:lang w:val="en-US"/>
               </w:rPr>
-              <w:t>fixed</w:t>
-            </w:r>
-            <w:proofErr w:type="gramEnd"/>
+            </w:pPr>
             <w:r>
               <w:rPr>
                 <w:rFonts w:ascii="Arial" w:hAnsi="Arial" w:cs="Arial"/>
@@ -6058,88 +5802,7 @@
                 <w:szCs w:val="24"/>
                 <w:lang w:val="en-US"/>
               </w:rPr>
-              <w:t>_product</w:t>
-            </w:r>
-            <w:proofErr w:type="spellEnd"/>
-            <w:r>
-              <w:rPr>
-                <w:rFonts w:ascii="Arial" w:hAnsi="Arial" w:cs="Arial"/>
-                <w:color w:val="000000" w:themeColor="text1"/>
-                <w:sz w:val="24"/>
-                <w:szCs w:val="24"/>
-                <w:lang w:val="en-US"/>
-              </w:rPr>
-              <w:t>”</w:t>
-            </w:r>
-          </w:p>
-        </w:tc>
-        <w:tc>
-          <w:tcPr>
-            <w:tcW w:w="1842" w:type="dxa"/>
-          </w:tcPr>
-          <w:p>
-            <w:pPr>
-              <w:rPr>
-                <w:rFonts w:ascii="Arial" w:hAnsi="Arial" w:cs="Arial"/>
-                <w:color w:val="000000" w:themeColor="text1"/>
-                <w:sz w:val="24"/>
-                <w:szCs w:val="24"/>
-                <w:lang w:val="en-US"/>
-              </w:rPr>
-            </w:pPr>
-            <w:r>
-              <w:rPr>
-                <w:rFonts w:ascii="Arial" w:hAnsi="Arial" w:cs="Arial"/>
-                <w:color w:val="000000" w:themeColor="text1"/>
-                <w:sz w:val="24"/>
-                <w:szCs w:val="24"/>
-                <w:lang w:val="en-US"/>
-              </w:rPr>
-              <w:t>“</w:t>
-            </w:r>
-            <w:proofErr w:type="spellStart"/>
-            <w:r>
-              <w:rPr>
-                <w:rFonts w:ascii="Arial" w:hAnsi="Arial" w:cs="Arial"/>
-                <w:color w:val="000000" w:themeColor="text1"/>
-                <w:sz w:val="24"/>
-                <w:szCs w:val="24"/>
-                <w:lang w:val="en-US"/>
-              </w:rPr>
-              <w:t>Cupom</w:t>
-            </w:r>
-            <w:proofErr w:type="spellEnd"/>
-            <w:r>
-              <w:rPr>
-                <w:rFonts w:ascii="Arial" w:hAnsi="Arial" w:cs="Arial"/>
-                <w:color w:val="000000" w:themeColor="text1"/>
-                <w:sz w:val="24"/>
-                <w:szCs w:val="24"/>
-                <w:lang w:val="en-US"/>
-              </w:rPr>
-              <w:t xml:space="preserve"> de </w:t>
-            </w:r>
-            <w:proofErr w:type="spellStart"/>
-            <w:r>
-              <w:rPr>
-                <w:rFonts w:ascii="Arial" w:hAnsi="Arial" w:cs="Arial"/>
-                <w:color w:val="000000" w:themeColor="text1"/>
-                <w:sz w:val="24"/>
-                <w:szCs w:val="24"/>
-                <w:lang w:val="en-US"/>
-              </w:rPr>
-              <w:t>desconto</w:t>
-            </w:r>
-            <w:proofErr w:type="spellEnd"/>
-            <w:r>
-              <w:rPr>
-                <w:rFonts w:ascii="Arial" w:hAnsi="Arial" w:cs="Arial"/>
-                <w:color w:val="000000" w:themeColor="text1"/>
-                <w:sz w:val="24"/>
-                <w:szCs w:val="24"/>
-                <w:lang w:val="en-US"/>
-              </w:rPr>
-              <w:t xml:space="preserve"> de 15%”</w:t>
+              <w:t>“Cupom de desconto de 15%”</w:t>
             </w:r>
           </w:p>
         </w:tc>
@@ -8950,7 +8613,6 @@
               </w:rPr>
             </w:pPr>
             <w:hyperlink r:id="rId9" w:history="1">
-              <w:proofErr w:type="spellStart"/>
               <w:r>
                 <w:rPr>
                   <w:rStyle w:val="Hyperlink"/>
@@ -8961,35 +8623,8 @@
                   <w:u w:val="none"/>
                   <w:shd w:val="clear" w:color="auto" w:fill="FFFFFF"/>
                 </w:rPr>
-                <w:t>Abominable</w:t>
+                <w:t>Abominable Hoodie</w:t>
               </w:r>
-              <w:proofErr w:type="spellEnd"/>
-              <w:r>
-                <w:rPr>
-                  <w:rStyle w:val="Hyperlink"/>
-                  <w:rFonts w:ascii="Arial" w:hAnsi="Arial" w:cs="Arial"/>
-                  <w:color w:val="auto"/>
-                  <w:sz w:val="24"/>
-                  <w:szCs w:val="24"/>
-                  <w:u w:val="none"/>
-                  <w:shd w:val="clear" w:color="auto" w:fill="FFFFFF"/>
-                </w:rPr>
-                <w:t xml:space="preserve"> </w:t>
-              </w:r>
-              <w:proofErr w:type="spellStart"/>
-              <w:r>
-                <w:rPr>
-                  <w:rStyle w:val="Hyperlink"/>
-                  <w:rFonts w:ascii="Arial" w:hAnsi="Arial" w:cs="Arial"/>
-                  <w:color w:val="auto"/>
-                  <w:sz w:val="24"/>
-                  <w:szCs w:val="24"/>
-                  <w:u w:val="none"/>
-                  <w:shd w:val="clear" w:color="auto" w:fill="FFFFFF"/>
-                </w:rPr>
-                <w:t>Hoodie</w:t>
-              </w:r>
-              <w:proofErr w:type="spellEnd"/>
               <w:r>
                 <w:rPr>
                   <w:rStyle w:val="Hyperlink"/>
@@ -9508,47 +9143,7 @@
                 <w:szCs w:val="24"/>
                 <w:shd w:val="clear" w:color="auto" w:fill="F7F6F7"/>
               </w:rPr>
-              <w:t>“</w:t>
-            </w:r>
-            <w:proofErr w:type="spellStart"/>
-            <w:r>
-              <w:rPr>
-                <w:rFonts w:ascii="Arial" w:hAnsi="Arial" w:cs="Arial"/>
-                <w:sz w:val="24"/>
-                <w:szCs w:val="24"/>
-                <w:shd w:val="clear" w:color="auto" w:fill="F7F6F7"/>
-              </w:rPr>
-              <w:t>Abominable</w:t>
-            </w:r>
-            <w:proofErr w:type="spellEnd"/>
-            <w:r>
-              <w:rPr>
-                <w:rFonts w:ascii="Arial" w:hAnsi="Arial" w:cs="Arial"/>
-                <w:sz w:val="24"/>
-                <w:szCs w:val="24"/>
-                <w:shd w:val="clear" w:color="auto" w:fill="F7F6F7"/>
-              </w:rPr>
-              <w:t xml:space="preserve"> </w:t>
-            </w:r>
-            <w:proofErr w:type="spellStart"/>
-            <w:r>
-              <w:rPr>
-                <w:rFonts w:ascii="Arial" w:hAnsi="Arial" w:cs="Arial"/>
-                <w:sz w:val="24"/>
-                <w:szCs w:val="24"/>
-                <w:shd w:val="clear" w:color="auto" w:fill="F7F6F7"/>
-              </w:rPr>
-              <w:t>Hoodie</w:t>
-            </w:r>
-            <w:proofErr w:type="spellEnd"/>
-            <w:r>
-              <w:rPr>
-                <w:rFonts w:ascii="Arial" w:hAnsi="Arial" w:cs="Arial"/>
-                <w:sz w:val="24"/>
-                <w:szCs w:val="24"/>
-                <w:shd w:val="clear" w:color="auto" w:fill="F7F6F7"/>
-              </w:rPr>
-              <w:t>” foi adicionado no seu carrinho.</w:t>
+              <w:t>“Abominable Hoodie” foi adicionado no seu carrinho.</w:t>
             </w:r>
           </w:p>
         </w:tc>
@@ -9782,7 +9377,6 @@
               </w:rPr>
             </w:pPr>
             <w:hyperlink r:id="rId10" w:history="1">
-              <w:proofErr w:type="spellStart"/>
               <w:r>
                 <w:rPr>
                   <w:rStyle w:val="Hyperlink"/>
@@ -9793,46 +9387,7 @@
                   <w:u w:val="none"/>
                   <w:shd w:val="clear" w:color="auto" w:fill="FFFFFF"/>
                 </w:rPr>
-                <w:t>Abominable</w:t>
-              </w:r>
-              <w:proofErr w:type="spellEnd"/>
-              <w:r>
-                <w:rPr>
-                  <w:rStyle w:val="Hyperlink"/>
-                  <w:rFonts w:ascii="Arial" w:hAnsi="Arial" w:cs="Arial"/>
-                  <w:color w:val="auto"/>
-                  <w:sz w:val="24"/>
-                  <w:szCs w:val="24"/>
-                  <w:u w:val="none"/>
-                  <w:shd w:val="clear" w:color="auto" w:fill="FFFFFF"/>
-                </w:rPr>
-                <w:t xml:space="preserve"> </w:t>
-              </w:r>
-              <w:proofErr w:type="spellStart"/>
-              <w:r>
-                <w:rPr>
-                  <w:rStyle w:val="Hyperlink"/>
-                  <w:rFonts w:ascii="Arial" w:hAnsi="Arial" w:cs="Arial"/>
-                  <w:color w:val="auto"/>
-                  <w:sz w:val="24"/>
-                  <w:szCs w:val="24"/>
-                  <w:u w:val="none"/>
-                  <w:shd w:val="clear" w:color="auto" w:fill="FFFFFF"/>
-                </w:rPr>
-                <w:t>Hoodie</w:t>
-              </w:r>
-              <w:proofErr w:type="spellEnd"/>
-              <w:r>
-                <w:rPr>
-                  <w:rStyle w:val="Hyperlink"/>
-                  <w:rFonts w:ascii="Arial" w:hAnsi="Arial" w:cs="Arial"/>
-                  <w:color w:val="auto"/>
-                  <w:sz w:val="24"/>
-                  <w:szCs w:val="24"/>
-                  <w:u w:val="none"/>
-                  <w:shd w:val="clear" w:color="auto" w:fill="FFFFFF"/>
-                </w:rPr>
-                <w:t>,</w:t>
+                <w:t>Abominable Hoodie,</w:t>
               </w:r>
             </w:hyperlink>
             <w:r>
@@ -10322,47 +9877,7 @@
                 <w:szCs w:val="24"/>
                 <w:shd w:val="clear" w:color="auto" w:fill="F7F6F7"/>
               </w:rPr>
-              <w:t>“</w:t>
-            </w:r>
-            <w:proofErr w:type="spellStart"/>
-            <w:r>
-              <w:rPr>
-                <w:rFonts w:ascii="Arial" w:hAnsi="Arial" w:cs="Arial"/>
-                <w:sz w:val="24"/>
-                <w:szCs w:val="24"/>
-                <w:shd w:val="clear" w:color="auto" w:fill="F7F6F7"/>
-              </w:rPr>
-              <w:t>Abominable</w:t>
-            </w:r>
-            <w:proofErr w:type="spellEnd"/>
-            <w:r>
-              <w:rPr>
-                <w:rFonts w:ascii="Arial" w:hAnsi="Arial" w:cs="Arial"/>
-                <w:sz w:val="24"/>
-                <w:szCs w:val="24"/>
-                <w:shd w:val="clear" w:color="auto" w:fill="F7F6F7"/>
-              </w:rPr>
-              <w:t xml:space="preserve"> </w:t>
-            </w:r>
-            <w:proofErr w:type="spellStart"/>
-            <w:r>
-              <w:rPr>
-                <w:rFonts w:ascii="Arial" w:hAnsi="Arial" w:cs="Arial"/>
-                <w:sz w:val="24"/>
-                <w:szCs w:val="24"/>
-                <w:shd w:val="clear" w:color="auto" w:fill="F7F6F7"/>
-              </w:rPr>
-              <w:t>Hoodie</w:t>
-            </w:r>
-            <w:proofErr w:type="spellEnd"/>
-            <w:r>
-              <w:rPr>
-                <w:rFonts w:ascii="Arial" w:hAnsi="Arial" w:cs="Arial"/>
-                <w:sz w:val="24"/>
-                <w:szCs w:val="24"/>
-                <w:shd w:val="clear" w:color="auto" w:fill="F7F6F7"/>
-              </w:rPr>
-              <w:t>” foi adicionado no seu carrinho.</w:t>
+              <w:t>“Abominable Hoodie” foi adicionado no seu carrinho.</w:t>
             </w:r>
           </w:p>
         </w:tc>
@@ -10631,7 +10146,6 @@
               </w:rPr>
             </w:pPr>
             <w:hyperlink r:id="rId11" w:history="1">
-              <w:proofErr w:type="spellStart"/>
               <w:r>
                 <w:rPr>
                   <w:rStyle w:val="Hyperlink"/>
@@ -10642,46 +10156,7 @@
                   <w:u w:val="none"/>
                   <w:shd w:val="clear" w:color="auto" w:fill="FFFFFF"/>
                 </w:rPr>
-                <w:t>Abominable</w:t>
-              </w:r>
-              <w:proofErr w:type="spellEnd"/>
-              <w:r>
-                <w:rPr>
-                  <w:rStyle w:val="Hyperlink"/>
-                  <w:rFonts w:ascii="Arial" w:hAnsi="Arial" w:cs="Arial"/>
-                  <w:color w:val="auto"/>
-                  <w:sz w:val="24"/>
-                  <w:szCs w:val="24"/>
-                  <w:u w:val="none"/>
-                  <w:shd w:val="clear" w:color="auto" w:fill="FFFFFF"/>
-                </w:rPr>
-                <w:t xml:space="preserve"> </w:t>
-              </w:r>
-              <w:proofErr w:type="spellStart"/>
-              <w:r>
-                <w:rPr>
-                  <w:rStyle w:val="Hyperlink"/>
-                  <w:rFonts w:ascii="Arial" w:hAnsi="Arial" w:cs="Arial"/>
-                  <w:color w:val="auto"/>
-                  <w:sz w:val="24"/>
-                  <w:szCs w:val="24"/>
-                  <w:u w:val="none"/>
-                  <w:shd w:val="clear" w:color="auto" w:fill="FFFFFF"/>
-                </w:rPr>
-                <w:t>Hoodie</w:t>
-              </w:r>
-              <w:proofErr w:type="spellEnd"/>
-              <w:r>
-                <w:rPr>
-                  <w:rStyle w:val="Hyperlink"/>
-                  <w:rFonts w:ascii="Arial" w:hAnsi="Arial" w:cs="Arial"/>
-                  <w:color w:val="auto"/>
-                  <w:sz w:val="24"/>
-                  <w:szCs w:val="24"/>
-                  <w:u w:val="none"/>
-                  <w:shd w:val="clear" w:color="auto" w:fill="FFFFFF"/>
-                </w:rPr>
-                <w:t>,</w:t>
+                <w:t>Abominable Hoodie,</w:t>
               </w:r>
             </w:hyperlink>
             <w:r>
@@ -17448,9 +16923,8 @@
                 <w:szCs w:val="24"/>
                 <w:lang w:val="en-US"/>
               </w:rPr>
-              <w:t>: “</w:t>
-            </w:r>
-            <w:proofErr w:type="spellStart"/>
+              <w:t>: “cupomTeste”</w:t>
+            </w:r>
             <w:r>
               <w:rPr>
                 <w:rFonts w:ascii="Arial" w:hAnsi="Arial" w:cs="Arial"/>
@@ -17458,9 +16932,8 @@
                 <w:szCs w:val="24"/>
                 <w:lang w:val="en-US"/>
               </w:rPr>
-              <w:t>cupomTeste</w:t>
-            </w:r>
-            <w:proofErr w:type="spellEnd"/>
+              <w:t>, “amount”</w:t>
+            </w:r>
             <w:r>
               <w:rPr>
                 <w:rFonts w:ascii="Arial" w:hAnsi="Arial" w:cs="Arial"/>
@@ -17468,7 +16941,7 @@
                 <w:szCs w:val="24"/>
                 <w:lang w:val="en-US"/>
               </w:rPr>
-              <w:t>”</w:t>
+              <w:t>: “10”</w:t>
             </w:r>
             <w:r>
               <w:rPr>
@@ -17477,7 +16950,7 @@
                 <w:szCs w:val="24"/>
                 <w:lang w:val="en-US"/>
               </w:rPr>
-              <w:t>, “amount”</w:t>
+              <w:t>, “discount_type”</w:t>
             </w:r>
             <w:r>
               <w:rPr>
@@ -17486,7 +16959,7 @@
                 <w:szCs w:val="24"/>
                 <w:lang w:val="en-US"/>
               </w:rPr>
-              <w:t>: “10”</w:t>
+              <w:t>: “fixed_product”</w:t>
             </w:r>
             <w:r>
               <w:rPr>
@@ -17495,9 +16968,8 @@
                 <w:szCs w:val="24"/>
                 <w:lang w:val="en-US"/>
               </w:rPr>
-              <w:t>, “</w:t>
-            </w:r>
-            <w:proofErr w:type="spellStart"/>
+              <w:t>, “description”</w:t>
+            </w:r>
             <w:r>
               <w:rPr>
                 <w:rFonts w:ascii="Arial" w:hAnsi="Arial" w:cs="Arial"/>
@@ -17505,104 +16977,7 @@
                 <w:szCs w:val="24"/>
                 <w:lang w:val="en-US"/>
               </w:rPr>
-              <w:t>discount_type</w:t>
-            </w:r>
-            <w:proofErr w:type="spellEnd"/>
-            <w:r>
-              <w:rPr>
-                <w:rFonts w:ascii="Arial" w:hAnsi="Arial" w:cs="Arial"/>
-                <w:sz w:val="24"/>
-                <w:szCs w:val="24"/>
-                <w:lang w:val="en-US"/>
-              </w:rPr>
-              <w:t>”</w:t>
-            </w:r>
-            <w:r>
-              <w:rPr>
-                <w:rFonts w:ascii="Arial" w:hAnsi="Arial" w:cs="Arial"/>
-                <w:sz w:val="24"/>
-                <w:szCs w:val="24"/>
-                <w:lang w:val="en-US"/>
-              </w:rPr>
-              <w:t>: “</w:t>
-            </w:r>
-            <w:proofErr w:type="spellStart"/>
-            <w:r>
-              <w:rPr>
-                <w:rFonts w:ascii="Arial" w:hAnsi="Arial" w:cs="Arial"/>
-                <w:sz w:val="24"/>
-                <w:szCs w:val="24"/>
-                <w:lang w:val="en-US"/>
-              </w:rPr>
-              <w:t>fixed_product</w:t>
-            </w:r>
-            <w:proofErr w:type="spellEnd"/>
-            <w:r>
-              <w:rPr>
-                <w:rFonts w:ascii="Arial" w:hAnsi="Arial" w:cs="Arial"/>
-                <w:sz w:val="24"/>
-                <w:szCs w:val="24"/>
-                <w:lang w:val="en-US"/>
-              </w:rPr>
-              <w:t>”</w:t>
-            </w:r>
-            <w:r>
-              <w:rPr>
-                <w:rFonts w:ascii="Arial" w:hAnsi="Arial" w:cs="Arial"/>
-                <w:sz w:val="24"/>
-                <w:szCs w:val="24"/>
-                <w:lang w:val="en-US"/>
-              </w:rPr>
-              <w:t>, “description”</w:t>
-            </w:r>
-            <w:r>
-              <w:rPr>
-                <w:rFonts w:ascii="Arial" w:hAnsi="Arial" w:cs="Arial"/>
-                <w:sz w:val="24"/>
-                <w:szCs w:val="24"/>
-                <w:lang w:val="en-US"/>
-              </w:rPr>
-              <w:t>: “</w:t>
-            </w:r>
-            <w:proofErr w:type="spellStart"/>
-            <w:r>
-              <w:rPr>
-                <w:rFonts w:ascii="Arial" w:hAnsi="Arial" w:cs="Arial"/>
-                <w:sz w:val="24"/>
-                <w:szCs w:val="24"/>
-                <w:lang w:val="en-US"/>
-              </w:rPr>
-              <w:t>Descrição</w:t>
-            </w:r>
-            <w:proofErr w:type="spellEnd"/>
-            <w:r>
-              <w:rPr>
-                <w:rFonts w:ascii="Arial" w:hAnsi="Arial" w:cs="Arial"/>
-                <w:sz w:val="24"/>
-                <w:szCs w:val="24"/>
-                <w:lang w:val="en-US"/>
-              </w:rPr>
-              <w:t xml:space="preserve"> do </w:t>
-            </w:r>
-            <w:proofErr w:type="spellStart"/>
-            <w:r>
-              <w:rPr>
-                <w:rFonts w:ascii="Arial" w:hAnsi="Arial" w:cs="Arial"/>
-                <w:sz w:val="24"/>
-                <w:szCs w:val="24"/>
-                <w:lang w:val="en-US"/>
-              </w:rPr>
-              <w:t>cupom</w:t>
-            </w:r>
-            <w:proofErr w:type="spellEnd"/>
-            <w:r>
-              <w:rPr>
-                <w:rFonts w:ascii="Arial" w:hAnsi="Arial" w:cs="Arial"/>
-                <w:sz w:val="24"/>
-                <w:szCs w:val="24"/>
-                <w:lang w:val="en-US"/>
-              </w:rPr>
-              <w:t xml:space="preserve"> de teste”</w:t>
+              <w:t>: “Descrição do cupom de teste”</w:t>
             </w:r>
           </w:p>
         </w:tc>
@@ -18320,107 +17695,7 @@
                 <w:szCs w:val="24"/>
                 <w:lang w:val="en-US"/>
               </w:rPr>
-              <w:t>“code”: “</w:t>
-            </w:r>
-            <w:proofErr w:type="spellStart"/>
-            <w:r>
-              <w:rPr>
-                <w:rFonts w:ascii="Arial" w:hAnsi="Arial" w:cs="Arial"/>
-                <w:sz w:val="24"/>
-                <w:szCs w:val="24"/>
-                <w:lang w:val="en-US"/>
-              </w:rPr>
-              <w:t>cupomTeste</w:t>
-            </w:r>
-            <w:proofErr w:type="spellEnd"/>
-            <w:r>
-              <w:rPr>
-                <w:rFonts w:ascii="Arial" w:hAnsi="Arial" w:cs="Arial"/>
-                <w:sz w:val="24"/>
-                <w:szCs w:val="24"/>
-                <w:lang w:val="en-US"/>
-              </w:rPr>
-              <w:t>”, “amount”: “10”, “</w:t>
-            </w:r>
-            <w:proofErr w:type="spellStart"/>
-            <w:r>
-              <w:rPr>
-                <w:rFonts w:ascii="Arial" w:hAnsi="Arial" w:cs="Arial"/>
-                <w:sz w:val="24"/>
-                <w:szCs w:val="24"/>
-                <w:lang w:val="en-US"/>
-              </w:rPr>
-              <w:t>discount_type</w:t>
-            </w:r>
-            <w:proofErr w:type="spellEnd"/>
-            <w:r>
-              <w:rPr>
-                <w:rFonts w:ascii="Arial" w:hAnsi="Arial" w:cs="Arial"/>
-                <w:sz w:val="24"/>
-                <w:szCs w:val="24"/>
-                <w:lang w:val="en-US"/>
-              </w:rPr>
-              <w:t>”: “</w:t>
-            </w:r>
-            <w:proofErr w:type="spellStart"/>
-            <w:r>
-              <w:rPr>
-                <w:rFonts w:ascii="Arial" w:hAnsi="Arial" w:cs="Arial"/>
-                <w:sz w:val="24"/>
-                <w:szCs w:val="24"/>
-                <w:lang w:val="en-US"/>
-              </w:rPr>
-              <w:t>fixed_product</w:t>
-            </w:r>
-            <w:proofErr w:type="spellEnd"/>
-            <w:r>
-              <w:rPr>
-                <w:rFonts w:ascii="Arial" w:hAnsi="Arial" w:cs="Arial"/>
-                <w:sz w:val="24"/>
-                <w:szCs w:val="24"/>
-                <w:lang w:val="en-US"/>
-              </w:rPr>
-              <w:t>”, “description”: “</w:t>
-            </w:r>
-            <w:proofErr w:type="spellStart"/>
-            <w:r>
-              <w:rPr>
-                <w:rFonts w:ascii="Arial" w:hAnsi="Arial" w:cs="Arial"/>
-                <w:sz w:val="24"/>
-                <w:szCs w:val="24"/>
-                <w:lang w:val="en-US"/>
-              </w:rPr>
-              <w:t>Descrição</w:t>
-            </w:r>
-            <w:proofErr w:type="spellEnd"/>
-            <w:r>
-              <w:rPr>
-                <w:rFonts w:ascii="Arial" w:hAnsi="Arial" w:cs="Arial"/>
-                <w:sz w:val="24"/>
-                <w:szCs w:val="24"/>
-                <w:lang w:val="en-US"/>
-              </w:rPr>
-              <w:t xml:space="preserve"> do </w:t>
-            </w:r>
-            <w:proofErr w:type="spellStart"/>
-            <w:r>
-              <w:rPr>
-                <w:rFonts w:ascii="Arial" w:hAnsi="Arial" w:cs="Arial"/>
-                <w:sz w:val="24"/>
-                <w:szCs w:val="24"/>
-                <w:lang w:val="en-US"/>
-              </w:rPr>
-              <w:t>cupom</w:t>
-            </w:r>
-            <w:proofErr w:type="spellEnd"/>
-            <w:r>
-              <w:rPr>
-                <w:rFonts w:ascii="Arial" w:hAnsi="Arial" w:cs="Arial"/>
-                <w:sz w:val="24"/>
-                <w:szCs w:val="24"/>
-                <w:lang w:val="en-US"/>
-              </w:rPr>
-              <w:t xml:space="preserve"> de teste”</w:t>
+              <w:t>“code”: “cupomTeste”, “amount”: “10”, “discount_type”: “fixed_product”, “description”: “Descrição do cupom de teste”</w:t>
             </w:r>
           </w:p>
         </w:tc>
@@ -19222,47 +18497,7 @@
                 <w:szCs w:val="24"/>
                 <w:lang w:val="en-US"/>
               </w:rPr>
-              <w:t>“code”: “</w:t>
-            </w:r>
-            <w:proofErr w:type="spellStart"/>
-            <w:r>
-              <w:rPr>
-                <w:rFonts w:ascii="Arial" w:hAnsi="Arial" w:cs="Arial"/>
-                <w:sz w:val="24"/>
-                <w:szCs w:val="24"/>
-                <w:lang w:val="en-US"/>
-              </w:rPr>
-              <w:t>cupomTeste</w:t>
-            </w:r>
-            <w:proofErr w:type="spellEnd"/>
-            <w:r>
-              <w:rPr>
-                <w:rFonts w:ascii="Arial" w:hAnsi="Arial" w:cs="Arial"/>
-                <w:sz w:val="24"/>
-                <w:szCs w:val="24"/>
-                <w:lang w:val="en-US"/>
-              </w:rPr>
-              <w:t>”, “amount”: “”, “</w:t>
-            </w:r>
-            <w:proofErr w:type="spellStart"/>
-            <w:r>
-              <w:rPr>
-                <w:rFonts w:ascii="Arial" w:hAnsi="Arial" w:cs="Arial"/>
-                <w:sz w:val="24"/>
-                <w:szCs w:val="24"/>
-                <w:lang w:val="en-US"/>
-              </w:rPr>
-              <w:t>discount_type</w:t>
-            </w:r>
-            <w:proofErr w:type="spellEnd"/>
-            <w:r>
-              <w:rPr>
-                <w:rFonts w:ascii="Arial" w:hAnsi="Arial" w:cs="Arial"/>
-                <w:sz w:val="24"/>
-                <w:szCs w:val="24"/>
-                <w:lang w:val="en-US"/>
-              </w:rPr>
-              <w:t>”: “”, “description”: “”</w:t>
+              <w:t>“code”: “cupomTeste”, “amount”: “”, “discount_type”: “”, “description”: “”</w:t>
             </w:r>
           </w:p>
         </w:tc>
@@ -19580,27 +18815,7 @@
                 <w:sz w:val="24"/>
                 <w:szCs w:val="24"/>
               </w:rPr>
-              <w:t>O campo ‘</w:t>
-            </w:r>
-            <w:proofErr w:type="spellStart"/>
-            <w:r>
-              <w:rPr>
-                <w:rFonts w:ascii="Arial" w:hAnsi="Arial" w:cs="Arial"/>
-                <w:color w:val="000000" w:themeColor="text1"/>
-                <w:sz w:val="24"/>
-                <w:szCs w:val="24"/>
-              </w:rPr>
-              <w:t>amount</w:t>
-            </w:r>
-            <w:proofErr w:type="spellEnd"/>
-            <w:r>
-              <w:rPr>
-                <w:rFonts w:ascii="Arial" w:hAnsi="Arial" w:cs="Arial"/>
-                <w:color w:val="000000" w:themeColor="text1"/>
-                <w:sz w:val="24"/>
-                <w:szCs w:val="24"/>
-              </w:rPr>
-              <w:t>’ é obrigatório</w:t>
+              <w:t>O campo ‘amount’ é obrigatório</w:t>
             </w:r>
             <w:r>
               <w:rPr>
@@ -19618,56 +18833,16 @@
                 <w:sz w:val="24"/>
                 <w:szCs w:val="24"/>
               </w:rPr>
-              <w:t>, “O campo ‘</w:t>
-            </w:r>
-            <w:proofErr w:type="spellStart"/>
-            <w:r>
-              <w:rPr>
-                <w:rFonts w:ascii="Arial" w:hAnsi="Arial" w:cs="Arial"/>
-                <w:color w:val="000000" w:themeColor="text1"/>
-                <w:sz w:val="24"/>
-                <w:szCs w:val="24"/>
-              </w:rPr>
-              <w:t>discount_type</w:t>
-            </w:r>
-            <w:proofErr w:type="spellEnd"/>
-            <w:r>
-              <w:rPr>
-                <w:rFonts w:ascii="Arial" w:hAnsi="Arial" w:cs="Arial"/>
-                <w:color w:val="000000" w:themeColor="text1"/>
-                <w:sz w:val="24"/>
-                <w:szCs w:val="24"/>
-              </w:rPr>
-              <w:t>’ é obrigatório”,</w:t>
-            </w:r>
-            <w:r>
-              <w:rPr>
-                <w:rFonts w:ascii="Arial" w:hAnsi="Arial" w:cs="Arial"/>
-                <w:color w:val="000000" w:themeColor="text1"/>
-                <w:sz w:val="24"/>
-                <w:szCs w:val="24"/>
-              </w:rPr>
-              <w:t xml:space="preserve"> “O campo ‘</w:t>
-            </w:r>
-            <w:proofErr w:type="spellStart"/>
-            <w:r>
-              <w:rPr>
-                <w:rFonts w:ascii="Arial" w:hAnsi="Arial" w:cs="Arial"/>
-                <w:color w:val="000000" w:themeColor="text1"/>
-                <w:sz w:val="24"/>
-                <w:szCs w:val="24"/>
-              </w:rPr>
-              <w:t>description</w:t>
-            </w:r>
-            <w:proofErr w:type="spellEnd"/>
-            <w:r>
-              <w:rPr>
-                <w:rFonts w:ascii="Arial" w:hAnsi="Arial" w:cs="Arial"/>
-                <w:color w:val="000000" w:themeColor="text1"/>
-                <w:sz w:val="24"/>
-                <w:szCs w:val="24"/>
-              </w:rPr>
-              <w:t>’ é obrigatório”</w:t>
+              <w:t>, “O campo ‘discount_type’ é obrigatório”,</w:t>
+            </w:r>
+            <w:r>
+              <w:rPr>
+                <w:rFonts w:ascii="Arial" w:hAnsi="Arial" w:cs="Arial"/>
+                <w:color w:val="000000" w:themeColor="text1"/>
+                <w:sz w:val="24"/>
+                <w:szCs w:val="24"/>
+              </w:rPr>
+              <w:t xml:space="preserve"> “O campo ‘description’ é obrigatório”</w:t>
             </w:r>
           </w:p>
         </w:tc>
@@ -19692,14 +18867,9 @@
       </w:r>
       <w:bookmarkStart w:id="14" w:name="_Toc85541182"/>
       <w:r>
-        <w:t xml:space="preserve">Repositório no </w:t>
-      </w:r>
-      <w:proofErr w:type="spellStart"/>
-      <w:r>
-        <w:t>Github</w:t>
+        <w:t>Repositório no Github</w:t>
       </w:r>
       <w:bookmarkEnd w:id="14"/>
-      <w:proofErr w:type="spellEnd"/>
     </w:p>
     <w:p>
       <w:pPr>
@@ -19930,25 +19100,23 @@
           <w:b/>
           <w:bCs/>
         </w:rPr>
-        <w:t xml:space="preserve">Imagem 05 – Evidências – </w:t>
-      </w:r>
-      <w:proofErr w:type="spellStart"/>
+        <w:t xml:space="preserve">Imagem 05 – Evidências – Cypress </w:t>
+      </w:r>
       <w:r>
         <w:rPr>
           <w:rFonts w:ascii="Arial" w:hAnsi="Arial" w:cs="Arial"/>
           <w:b/>
           <w:bCs/>
         </w:rPr>
-        <w:t>Cypress</w:t>
-      </w:r>
-      <w:proofErr w:type="spellEnd"/>
+        <w:t xml:space="preserve">– UI - </w:t>
+      </w:r>
       <w:r>
         <w:rPr>
           <w:rFonts w:ascii="Arial" w:hAnsi="Arial" w:cs="Arial"/>
           <w:b/>
           <w:bCs/>
         </w:rPr>
-        <w:t xml:space="preserve"> Dashboard</w:t>
+        <w:t>Dashboard</w:t>
       </w:r>
       <w:r>
         <w:rPr>
@@ -20059,25 +19227,23 @@
           <w:b/>
           <w:bCs/>
         </w:rPr>
-        <w:t xml:space="preserve"> – Evidências – </w:t>
-      </w:r>
-      <w:proofErr w:type="spellStart"/>
+        <w:t xml:space="preserve"> – Evidências – Cypress</w:t>
+      </w:r>
       <w:r>
         <w:rPr>
           <w:rFonts w:ascii="Arial" w:hAnsi="Arial" w:cs="Arial"/>
           <w:b/>
           <w:bCs/>
         </w:rPr>
-        <w:t>Cypress</w:t>
-      </w:r>
-      <w:proofErr w:type="spellEnd"/>
+        <w:t xml:space="preserve"> </w:t>
+      </w:r>
       <w:r>
         <w:rPr>
           <w:rFonts w:ascii="Arial" w:hAnsi="Arial" w:cs="Arial"/>
           <w:b/>
           <w:bCs/>
         </w:rPr>
-        <w:t xml:space="preserve"> </w:t>
+        <w:t>–</w:t>
       </w:r>
       <w:r>
         <w:rPr>
@@ -20085,7 +19251,7 @@
           <w:b/>
           <w:bCs/>
         </w:rPr>
-        <w:t xml:space="preserve">– </w:t>
+        <w:t xml:space="preserve"> UI</w:t>
       </w:r>
       <w:r>
         <w:rPr>
@@ -20093,7 +19259,7 @@
           <w:b/>
           <w:bCs/>
         </w:rPr>
-        <w:t xml:space="preserve">Gerar </w:t>
+        <w:t xml:space="preserve"> </w:t>
       </w:r>
       <w:r>
         <w:rPr>
@@ -20101,7 +19267,7 @@
           <w:b/>
           <w:bCs/>
         </w:rPr>
-        <w:t>Testes</w:t>
+        <w:t xml:space="preserve">– </w:t>
       </w:r>
       <w:r>
         <w:rPr>
@@ -20109,18 +19275,48 @@
           <w:b/>
           <w:bCs/>
         </w:rPr>
-        <w:t xml:space="preserve"> e </w:t>
-      </w:r>
-      <w:proofErr w:type="spellStart"/>
+        <w:t xml:space="preserve">Gerar </w:t>
+      </w:r>
       <w:r>
         <w:rPr>
           <w:rFonts w:ascii="Arial" w:hAnsi="Arial" w:cs="Arial"/>
           <w:b/>
           <w:bCs/>
         </w:rPr>
-        <w:t>Videos</w:t>
-      </w:r>
-      <w:proofErr w:type="spellEnd"/>
+        <w:t>Testes</w:t>
+      </w:r>
+      <w:r>
+        <w:rPr>
+          <w:rFonts w:ascii="Arial" w:hAnsi="Arial" w:cs="Arial"/>
+          <w:b/>
+          <w:bCs/>
+        </w:rPr>
+        <w:t xml:space="preserve"> e </w:t>
+      </w:r>
+      <w:r>
+        <w:rPr>
+          <w:rFonts w:ascii="Arial" w:hAnsi="Arial" w:cs="Arial"/>
+          <w:b/>
+          <w:bCs/>
+        </w:rPr>
+        <w:t>V</w:t>
+      </w:r>
+      <w:r>
+        <w:rPr>
+          <w:rFonts w:ascii="Arial" w:hAnsi="Arial" w:cs="Arial"/>
+          <w:b/>
+          <w:bCs/>
+        </w:rPr>
+        <w:t>í</w:t>
+      </w:r>
+      <w:r>
+        <w:rPr>
+          <w:rFonts w:ascii="Arial" w:hAnsi="Arial" w:cs="Arial"/>
+          <w:b/>
+          <w:bCs/>
+        </w:rPr>
+        <w:t>deos</w:t>
+      </w:r>
       <w:r>
         <w:rPr>
           <w:rFonts w:ascii="Arial" w:hAnsi="Arial" w:cs="Arial"/>
@@ -20159,7 +19355,236 @@
           <w:sz w:val="24"/>
           <w:szCs w:val="24"/>
         </w:rPr>
-        <w:t xml:space="preserve">Automação de API </w:t>
+        <w:t>Automação de API</w:t>
+      </w:r>
+    </w:p>
+    <w:p>
+      <w:pPr>
+        <w:rPr>
+          <w:rFonts w:ascii="Arial" w:hAnsi="Arial" w:cs="Arial"/>
+        </w:rPr>
+      </w:pPr>
+      <w:r>
+        <w:rPr>
+          <w:rFonts w:ascii="Arial" w:hAnsi="Arial" w:cs="Arial"/>
+          <w:noProof/>
+        </w:rPr>
+        <w:lastRenderedPageBreak/>
+        <w:drawing>
+          <wp:inline distT="0" distB="0" distL="0" distR="0" wp14:anchorId="53260A90" wp14:editId="7E0A6BE1">
+            <wp:extent cx="5400040" cy="3280410"/>
+            <wp:effectExtent l="19050" t="19050" r="10160" b="15240"/>
+            <wp:docPr id="6" name="Imagem 6"/>
+            <wp:cNvGraphicFramePr>
+              <a:graphicFrameLocks xmlns:a="http://schemas.openxmlformats.org/drawingml/2006/main" noChangeAspect="1"/>
+            </wp:cNvGraphicFramePr>
+            <a:graphic xmlns:a="http://schemas.openxmlformats.org/drawingml/2006/main">
+              <a:graphicData uri="http://schemas.openxmlformats.org/drawingml/2006/picture">
+                <pic:pic xmlns:pic="http://schemas.openxmlformats.org/drawingml/2006/picture">
+                  <pic:nvPicPr>
+                    <pic:cNvPr id="6" name="Imagem 6"/>
+                    <pic:cNvPicPr/>
+                  </pic:nvPicPr>
+                  <pic:blipFill>
+                    <a:blip r:embed="rId19">
+                      <a:extLst>
+                        <a:ext uri="{28A0092B-C50C-407E-A947-70E740481C1C}">
+                          <a14:useLocalDpi xmlns:a14="http://schemas.microsoft.com/office/drawing/2010/main" val="0"/>
+                        </a:ext>
+                      </a:extLst>
+                    </a:blip>
+                    <a:stretch>
+                      <a:fillRect/>
+                    </a:stretch>
+                  </pic:blipFill>
+                  <pic:spPr>
+                    <a:xfrm>
+                      <a:off x="0" y="0"/>
+                      <a:ext cx="5400040" cy="3280410"/>
+                    </a:xfrm>
+                    <a:prstGeom prst="rect">
+                      <a:avLst/>
+                    </a:prstGeom>
+                    <a:ln w="19050">
+                      <a:solidFill>
+                        <a:schemeClr val="tx1"/>
+                      </a:solidFill>
+                    </a:ln>
+                  </pic:spPr>
+                </pic:pic>
+              </a:graphicData>
+            </a:graphic>
+          </wp:inline>
+        </w:drawing>
+      </w:r>
+    </w:p>
+    <w:p>
+      <w:pPr>
+        <w:jc w:val="center"/>
+        <w:rPr>
+          <w:rFonts w:ascii="Arial" w:hAnsi="Arial" w:cs="Arial"/>
+        </w:rPr>
+      </w:pPr>
+      <w:r>
+        <w:rPr>
+          <w:rFonts w:ascii="Arial" w:hAnsi="Arial" w:cs="Arial"/>
+          <w:b/>
+          <w:bCs/>
+        </w:rPr>
+        <w:t>Imagem 0</w:t>
+      </w:r>
+      <w:r>
+        <w:rPr>
+          <w:rFonts w:ascii="Arial" w:hAnsi="Arial" w:cs="Arial"/>
+          <w:b/>
+          <w:bCs/>
+        </w:rPr>
+        <w:t>7</w:t>
+      </w:r>
+      <w:r>
+        <w:rPr>
+          <w:rFonts w:ascii="Arial" w:hAnsi="Arial" w:cs="Arial"/>
+          <w:b/>
+          <w:bCs/>
+        </w:rPr>
+        <w:t xml:space="preserve"> – Evidências – Cypress </w:t>
+      </w:r>
+      <w:r>
+        <w:rPr>
+          <w:rFonts w:ascii="Arial" w:hAnsi="Arial" w:cs="Arial"/>
+          <w:b/>
+          <w:bCs/>
+        </w:rPr>
+        <w:t xml:space="preserve">– </w:t>
+      </w:r>
+      <w:r>
+        <w:rPr>
+          <w:rFonts w:ascii="Arial" w:hAnsi="Arial" w:cs="Arial"/>
+          <w:b/>
+          <w:bCs/>
+        </w:rPr>
+        <w:t xml:space="preserve">API - </w:t>
+      </w:r>
+      <w:r>
+        <w:rPr>
+          <w:rFonts w:ascii="Arial" w:hAnsi="Arial" w:cs="Arial"/>
+          <w:b/>
+          <w:bCs/>
+        </w:rPr>
+        <w:t>Gerar Testes e Vídeos</w:t>
+      </w:r>
+    </w:p>
+    <w:p>
+      <w:pPr>
+        <w:rPr>
+          <w:rFonts w:ascii="Arial" w:hAnsi="Arial" w:cs="Arial"/>
+        </w:rPr>
+      </w:pPr>
+      <w:r>
+        <w:rPr>
+          <w:rFonts w:ascii="Arial" w:hAnsi="Arial" w:cs="Arial"/>
+        </w:rPr>
+        <w:br/>
+      </w:r>
+      <w:r>
+        <w:rPr>
+          <w:rFonts w:ascii="Arial" w:hAnsi="Arial" w:cs="Arial"/>
+          <w:noProof/>
+        </w:rPr>
+        <w:drawing>
+          <wp:inline distT="0" distB="0" distL="0" distR="0" wp14:anchorId="574E0419" wp14:editId="66976C43">
+            <wp:extent cx="5400040" cy="2196465"/>
+            <wp:effectExtent l="19050" t="19050" r="10160" b="13335"/>
+            <wp:docPr id="11" name="Imagem 11"/>
+            <wp:cNvGraphicFramePr>
+              <a:graphicFrameLocks xmlns:a="http://schemas.openxmlformats.org/drawingml/2006/main" noChangeAspect="1"/>
+            </wp:cNvGraphicFramePr>
+            <a:graphic xmlns:a="http://schemas.openxmlformats.org/drawingml/2006/main">
+              <a:graphicData uri="http://schemas.openxmlformats.org/drawingml/2006/picture">
+                <pic:pic xmlns:pic="http://schemas.openxmlformats.org/drawingml/2006/picture">
+                  <pic:nvPicPr>
+                    <pic:cNvPr id="11" name="Imagem 11"/>
+                    <pic:cNvPicPr/>
+                  </pic:nvPicPr>
+                  <pic:blipFill>
+                    <a:blip r:embed="rId20" cstate="print">
+                      <a:extLst>
+                        <a:ext uri="{28A0092B-C50C-407E-A947-70E740481C1C}">
+                          <a14:useLocalDpi xmlns:a14="http://schemas.microsoft.com/office/drawing/2010/main" val="0"/>
+                        </a:ext>
+                      </a:extLst>
+                    </a:blip>
+                    <a:stretch>
+                      <a:fillRect/>
+                    </a:stretch>
+                  </pic:blipFill>
+                  <pic:spPr>
+                    <a:xfrm>
+                      <a:off x="0" y="0"/>
+                      <a:ext cx="5400040" cy="2196465"/>
+                    </a:xfrm>
+                    <a:prstGeom prst="rect">
+                      <a:avLst/>
+                    </a:prstGeom>
+                    <a:ln w="19050">
+                      <a:solidFill>
+                        <a:schemeClr val="tx1"/>
+                      </a:solidFill>
+                    </a:ln>
+                  </pic:spPr>
+                </pic:pic>
+              </a:graphicData>
+            </a:graphic>
+          </wp:inline>
+        </w:drawing>
+      </w:r>
+    </w:p>
+    <w:p>
+      <w:pPr>
+        <w:jc w:val="center"/>
+        <w:rPr>
+          <w:rFonts w:ascii="Arial" w:hAnsi="Arial" w:cs="Arial"/>
+        </w:rPr>
+      </w:pPr>
+      <w:r>
+        <w:rPr>
+          <w:rFonts w:ascii="Arial" w:hAnsi="Arial" w:cs="Arial"/>
+          <w:b/>
+          <w:bCs/>
+        </w:rPr>
+        <w:t>Imagem 0</w:t>
+      </w:r>
+      <w:r>
+        <w:rPr>
+          <w:rFonts w:ascii="Arial" w:hAnsi="Arial" w:cs="Arial"/>
+          <w:b/>
+          <w:bCs/>
+        </w:rPr>
+        <w:t>8</w:t>
+      </w:r>
+      <w:r>
+        <w:rPr>
+          <w:rFonts w:ascii="Arial" w:hAnsi="Arial" w:cs="Arial"/>
+          <w:b/>
+          <w:bCs/>
+        </w:rPr>
+        <w:t xml:space="preserve"> – Evidências – Cypress </w:t>
+      </w:r>
+      <w:r>
+        <w:rPr>
+          <w:rFonts w:ascii="Arial" w:hAnsi="Arial" w:cs="Arial"/>
+          <w:b/>
+          <w:bCs/>
+        </w:rPr>
+        <w:t xml:space="preserve">– API - </w:t>
+      </w:r>
+      <w:r>
+        <w:rPr>
+          <w:rFonts w:ascii="Arial" w:hAnsi="Arial" w:cs="Arial"/>
+          <w:b/>
+          <w:bCs/>
+        </w:rPr>
+        <w:t>Dashboard</w:t>
       </w:r>
     </w:p>
     <w:p>
@@ -20203,47 +19628,16 @@
           <w:sz w:val="24"/>
           <w:szCs w:val="24"/>
         </w:rPr>
-        <w:t xml:space="preserve">Coloque os testes automatizados na integração contínua com </w:t>
-      </w:r>
-      <w:proofErr w:type="spellStart"/>
-      <w:r>
-        <w:rPr>
-          <w:rFonts w:ascii="Arial" w:hAnsi="Arial" w:cs="Arial"/>
-          <w:color w:val="000000" w:themeColor="text1"/>
-          <w:sz w:val="24"/>
-          <w:szCs w:val="24"/>
-        </w:rPr>
-        <w:t>jenkins</w:t>
-      </w:r>
-      <w:proofErr w:type="spellEnd"/>
-      <w:r>
-        <w:rPr>
-          <w:rFonts w:ascii="Arial" w:hAnsi="Arial" w:cs="Arial"/>
-          <w:color w:val="000000" w:themeColor="text1"/>
-          <w:sz w:val="24"/>
-          <w:szCs w:val="24"/>
-        </w:rPr>
-        <w:t xml:space="preserve">, criando um </w:t>
-      </w:r>
-      <w:proofErr w:type="spellStart"/>
-      <w:r>
-        <w:rPr>
-          <w:rFonts w:ascii="Arial" w:hAnsi="Arial" w:cs="Arial"/>
-          <w:color w:val="000000" w:themeColor="text1"/>
-          <w:sz w:val="24"/>
-          <w:szCs w:val="24"/>
-        </w:rPr>
-        <w:t>job</w:t>
-      </w:r>
-      <w:proofErr w:type="spellEnd"/>
-      <w:r>
-        <w:rPr>
-          <w:rFonts w:ascii="Arial" w:hAnsi="Arial" w:cs="Arial"/>
-          <w:color w:val="000000" w:themeColor="text1"/>
-          <w:sz w:val="24"/>
-          <w:szCs w:val="24"/>
-        </w:rPr>
-        <w:t xml:space="preserve"> para execução da sua automação</w:t>
+        <w:t>Coloque os testes automatizados na integração contínua com jenkins</w:t>
+      </w:r>
+      <w:r>
+        <w:rPr>
+          <w:rFonts w:ascii="Arial" w:hAnsi="Arial" w:cs="Arial"/>
+          <w:color w:val="000000" w:themeColor="text1"/>
+          <w:sz w:val="24"/>
+          <w:szCs w:val="24"/>
+        </w:rPr>
+        <w:t>, criando um job para execução da sua automação</w:t>
       </w:r>
       <w:r>
         <w:rPr>
@@ -20278,7 +19672,6 @@
         </w:rPr>
         <w:t xml:space="preserve">Compartilhe o </w:t>
       </w:r>
-      <w:proofErr w:type="spellStart"/>
       <w:r>
         <w:rPr>
           <w:rFonts w:ascii="Arial" w:hAnsi="Arial" w:cs="Arial"/>
@@ -20288,19 +19681,7 @@
           <w:sz w:val="24"/>
           <w:szCs w:val="24"/>
         </w:rPr>
-        <w:t>jenkinsfile</w:t>
-      </w:r>
-      <w:proofErr w:type="spellEnd"/>
-      <w:r>
-        <w:rPr>
-          <w:rFonts w:ascii="Arial" w:hAnsi="Arial" w:cs="Arial"/>
-          <w:i/>
-          <w:iCs/>
-          <w:color w:val="000000" w:themeColor="text1"/>
-          <w:sz w:val="24"/>
-          <w:szCs w:val="24"/>
-        </w:rPr>
-        <w:t xml:space="preserve"> </w:t>
+        <w:t xml:space="preserve">jenkinsfile </w:t>
       </w:r>
       <w:r>
         <w:rPr>
@@ -20386,6 +19767,7 @@
           <w:sz w:val="24"/>
           <w:szCs w:val="24"/>
         </w:rPr>
+        <w:lastRenderedPageBreak/>
         <w:t xml:space="preserve">Usando o </w:t>
       </w:r>
       <w:r>
@@ -20395,36 +19777,16 @@
           <w:sz w:val="24"/>
           <w:szCs w:val="24"/>
         </w:rPr>
-        <w:t xml:space="preserve">Apache </w:t>
-      </w:r>
-      <w:proofErr w:type="spellStart"/>
-      <w:r>
-        <w:rPr>
-          <w:rFonts w:ascii="Arial" w:hAnsi="Arial" w:cs="Arial"/>
-          <w:color w:val="000000" w:themeColor="text1"/>
-          <w:sz w:val="24"/>
-          <w:szCs w:val="24"/>
-        </w:rPr>
-        <w:t>J</w:t>
-      </w:r>
-      <w:r>
-        <w:rPr>
-          <w:rFonts w:ascii="Arial" w:hAnsi="Arial" w:cs="Arial"/>
-          <w:color w:val="000000" w:themeColor="text1"/>
-          <w:sz w:val="24"/>
-          <w:szCs w:val="24"/>
-        </w:rPr>
-        <w:t>meter</w:t>
-      </w:r>
-      <w:proofErr w:type="spellEnd"/>
-      <w:r>
-        <w:rPr>
-          <w:rFonts w:ascii="Arial" w:hAnsi="Arial" w:cs="Arial"/>
-          <w:color w:val="000000" w:themeColor="text1"/>
-          <w:sz w:val="24"/>
-          <w:szCs w:val="24"/>
-        </w:rPr>
-        <w:t xml:space="preserve">, </w:t>
+        <w:t>Apache J</w:t>
+      </w:r>
+      <w:r>
+        <w:rPr>
+          <w:rFonts w:ascii="Arial" w:hAnsi="Arial" w:cs="Arial"/>
+          <w:color w:val="000000" w:themeColor="text1"/>
+          <w:sz w:val="24"/>
+          <w:szCs w:val="24"/>
+        </w:rPr>
+        <w:t xml:space="preserve">meter, </w:t>
       </w:r>
       <w:r>
         <w:rPr>
@@ -20484,37 +19846,7 @@
           <w:sz w:val="24"/>
           <w:szCs w:val="24"/>
         </w:rPr>
-        <w:t xml:space="preserve">Crie um </w:t>
-      </w:r>
-      <w:proofErr w:type="spellStart"/>
-      <w:r>
-        <w:rPr>
-          <w:rFonts w:ascii="Arial" w:hAnsi="Arial" w:cs="Arial"/>
-          <w:color w:val="000000" w:themeColor="text1"/>
-          <w:sz w:val="24"/>
-          <w:szCs w:val="24"/>
-        </w:rPr>
-        <w:t>template</w:t>
-      </w:r>
-      <w:proofErr w:type="spellEnd"/>
-      <w:r>
-        <w:rPr>
-          <w:rFonts w:ascii="Arial" w:hAnsi="Arial" w:cs="Arial"/>
-          <w:color w:val="000000" w:themeColor="text1"/>
-          <w:sz w:val="24"/>
-          <w:szCs w:val="24"/>
-        </w:rPr>
-        <w:t xml:space="preserve"> de gravação no </w:t>
-      </w:r>
-      <w:proofErr w:type="spellStart"/>
-      <w:r>
-        <w:rPr>
-          <w:rFonts w:ascii="Arial" w:hAnsi="Arial" w:cs="Arial"/>
-          <w:color w:val="000000" w:themeColor="text1"/>
-          <w:sz w:val="24"/>
-          <w:szCs w:val="24"/>
-        </w:rPr>
-        <w:t>jm</w:t>
+        <w:t>Crie um template de gravação no jm</w:t>
       </w:r>
       <w:r>
         <w:rPr>
@@ -20532,37 +19864,7 @@
           <w:sz w:val="24"/>
           <w:szCs w:val="24"/>
         </w:rPr>
-        <w:t>ter</w:t>
-      </w:r>
-      <w:proofErr w:type="spellEnd"/>
-      <w:r>
-        <w:rPr>
-          <w:rFonts w:ascii="Arial" w:hAnsi="Arial" w:cs="Arial"/>
-          <w:color w:val="000000" w:themeColor="text1"/>
-          <w:sz w:val="24"/>
-          <w:szCs w:val="24"/>
-        </w:rPr>
-        <w:t xml:space="preserve"> (</w:t>
-      </w:r>
-      <w:proofErr w:type="spellStart"/>
-      <w:r>
-        <w:rPr>
-          <w:rFonts w:ascii="Arial" w:hAnsi="Arial" w:cs="Arial"/>
-          <w:color w:val="000000" w:themeColor="text1"/>
-          <w:sz w:val="24"/>
-          <w:szCs w:val="24"/>
-        </w:rPr>
-        <w:t>recording</w:t>
-      </w:r>
-      <w:proofErr w:type="spellEnd"/>
-      <w:r>
-        <w:rPr>
-          <w:rFonts w:ascii="Arial" w:hAnsi="Arial" w:cs="Arial"/>
-          <w:color w:val="000000" w:themeColor="text1"/>
-          <w:sz w:val="24"/>
-          <w:szCs w:val="24"/>
-        </w:rPr>
-        <w:t>)</w:t>
+        <w:t>ter (recording)</w:t>
       </w:r>
       <w:r>
         <w:rPr>
@@ -20762,27 +20064,7 @@
           <w:sz w:val="24"/>
           <w:szCs w:val="24"/>
         </w:rPr>
-        <w:t>-</w:t>
-      </w:r>
-      <w:proofErr w:type="spellStart"/>
-      <w:r>
-        <w:rPr>
-          <w:rFonts w:ascii="Arial" w:hAnsi="Arial" w:cs="Arial"/>
-          <w:color w:val="000000" w:themeColor="text1"/>
-          <w:sz w:val="24"/>
-          <w:szCs w:val="24"/>
-        </w:rPr>
-        <w:t>RampUp</w:t>
-      </w:r>
-      <w:proofErr w:type="spellEnd"/>
-      <w:r>
-        <w:rPr>
-          <w:rFonts w:ascii="Arial" w:hAnsi="Arial" w:cs="Arial"/>
-          <w:color w:val="000000" w:themeColor="text1"/>
-          <w:sz w:val="24"/>
-          <w:szCs w:val="24"/>
-        </w:rPr>
-        <w:t>: 20 segundos</w:t>
+        <w:t>-RampUp: 20 segundos</w:t>
       </w:r>
       <w:r>
         <w:rPr>
@@ -20813,30 +20095,8 @@
           <w:sz w:val="24"/>
           <w:szCs w:val="24"/>
         </w:rPr>
-        <w:t xml:space="preserve">user1_ebac / </w:t>
-      </w:r>
-      <w:proofErr w:type="spellStart"/>
-      <w:proofErr w:type="gramStart"/>
-      <w:r>
-        <w:rPr>
-          <w:rFonts w:ascii="Arial" w:hAnsi="Arial" w:cs="Arial"/>
-          <w:color w:val="000000" w:themeColor="text1"/>
-          <w:sz w:val="24"/>
-          <w:szCs w:val="24"/>
-        </w:rPr>
-        <w:t>psw!ebac</w:t>
-      </w:r>
-      <w:proofErr w:type="gramEnd"/>
-      <w:r>
-        <w:rPr>
-          <w:rFonts w:ascii="Arial" w:hAnsi="Arial" w:cs="Arial"/>
-          <w:color w:val="000000" w:themeColor="text1"/>
-          <w:sz w:val="24"/>
-          <w:szCs w:val="24"/>
-        </w:rPr>
-        <w:t>@test</w:t>
-      </w:r>
-      <w:proofErr w:type="spellEnd"/>
+        <w:t>user1_ebac / psw!ebac@test</w:t>
+      </w:r>
       <w:r>
         <w:rPr>
           <w:rFonts w:ascii="Arial" w:hAnsi="Arial" w:cs="Arial"/>
@@ -20845,19 +20105,8 @@
           <w:szCs w:val="24"/>
         </w:rPr>
         <w:br/>
-        <w:t xml:space="preserve">user2_ebac / </w:t>
-      </w:r>
-      <w:proofErr w:type="spellStart"/>
-      <w:r>
-        <w:rPr>
-          <w:rFonts w:ascii="Arial" w:hAnsi="Arial" w:cs="Arial"/>
-          <w:color w:val="000000" w:themeColor="text1"/>
-          <w:sz w:val="24"/>
-          <w:szCs w:val="24"/>
-        </w:rPr>
-        <w:t>psw!ebac@test</w:t>
-      </w:r>
-      <w:proofErr w:type="spellEnd"/>
+        <w:t>user2_ebac / psw!ebac@test</w:t>
+      </w:r>
       <w:r>
         <w:rPr>
           <w:rFonts w:ascii="Arial" w:hAnsi="Arial" w:cs="Arial"/>
@@ -20866,19 +20115,8 @@
           <w:szCs w:val="24"/>
         </w:rPr>
         <w:br/>
-        <w:t xml:space="preserve">user3_ebac / </w:t>
-      </w:r>
-      <w:proofErr w:type="spellStart"/>
-      <w:r>
-        <w:rPr>
-          <w:rFonts w:ascii="Arial" w:hAnsi="Arial" w:cs="Arial"/>
-          <w:color w:val="000000" w:themeColor="text1"/>
-          <w:sz w:val="24"/>
-          <w:szCs w:val="24"/>
-        </w:rPr>
-        <w:t>psw!ebac@test</w:t>
-      </w:r>
-      <w:proofErr w:type="spellEnd"/>
+        <w:t>user3_ebac / psw!ebac@test</w:t>
+      </w:r>
       <w:r>
         <w:rPr>
           <w:rFonts w:ascii="Arial" w:hAnsi="Arial" w:cs="Arial"/>
@@ -20887,19 +20125,8 @@
           <w:szCs w:val="24"/>
         </w:rPr>
         <w:br/>
-        <w:t xml:space="preserve">user4_ebac / </w:t>
-      </w:r>
-      <w:proofErr w:type="spellStart"/>
-      <w:r>
-        <w:rPr>
-          <w:rFonts w:ascii="Arial" w:hAnsi="Arial" w:cs="Arial"/>
-          <w:color w:val="000000" w:themeColor="text1"/>
-          <w:sz w:val="24"/>
-          <w:szCs w:val="24"/>
-        </w:rPr>
-        <w:t>psw!ebac@test</w:t>
-      </w:r>
-      <w:proofErr w:type="spellEnd"/>
+        <w:t>user4_ebac / psw!ebac@test</w:t>
+      </w:r>
       <w:r>
         <w:rPr>
           <w:rFonts w:ascii="Arial" w:hAnsi="Arial" w:cs="Arial"/>
@@ -20908,19 +20135,8 @@
           <w:szCs w:val="24"/>
         </w:rPr>
         <w:br/>
-        <w:t xml:space="preserve">user5_ebac / </w:t>
-      </w:r>
-      <w:proofErr w:type="spellStart"/>
-      <w:r>
-        <w:rPr>
-          <w:rFonts w:ascii="Arial" w:hAnsi="Arial" w:cs="Arial"/>
-          <w:color w:val="000000" w:themeColor="text1"/>
-          <w:sz w:val="24"/>
-          <w:szCs w:val="24"/>
-        </w:rPr>
-        <w:t>psw!ebac@test</w:t>
-      </w:r>
-      <w:proofErr w:type="spellEnd"/>
+        <w:t>user5_ebac / psw!ebac@test</w:t>
+      </w:r>
       <w:r>
         <w:rPr>
           <w:rFonts w:ascii="Arial" w:hAnsi="Arial" w:cs="Arial"/>
@@ -20976,7 +20192,7 @@
                     <pic:cNvPicPr/>
                   </pic:nvPicPr>
                   <pic:blipFill>
-                    <a:blip r:embed="rId19">
+                    <a:blip r:embed="rId21">
                       <a:extLst>
                         <a:ext uri="{28A0092B-C50C-407E-A947-70E740481C1C}">
                           <a14:useLocalDpi xmlns:a14="http://schemas.microsoft.com/office/drawing/2010/main" val="0"/>
@@ -21035,27 +20251,7 @@
           <w:sz w:val="24"/>
           <w:szCs w:val="24"/>
         </w:rPr>
-        <w:t xml:space="preserve">DICA: Em uma das requisições, após a gravação, vai aparecer os parâmetros </w:t>
-      </w:r>
-      <w:proofErr w:type="spellStart"/>
-      <w:r>
-        <w:rPr>
-          <w:rFonts w:ascii="Arial" w:hAnsi="Arial" w:cs="Arial"/>
-          <w:color w:val="000000" w:themeColor="text1"/>
-          <w:sz w:val="24"/>
-          <w:szCs w:val="24"/>
-        </w:rPr>
-        <w:t>usado</w:t>
-      </w:r>
-      <w:proofErr w:type="spellEnd"/>
-      <w:r>
-        <w:rPr>
-          <w:rFonts w:ascii="Arial" w:hAnsi="Arial" w:cs="Arial"/>
-          <w:color w:val="000000" w:themeColor="text1"/>
-          <w:sz w:val="24"/>
-          <w:szCs w:val="24"/>
-        </w:rPr>
-        <w:t>. Substitua esses parâmetros pela sua massa de dados, conforme aprendido em aula:</w:t>
+        <w:t>DICA: Em uma das requisições, após a gravação, vai aparecer os parâmetros usado. Substitua esses parâmetros pela sua massa de dados, conforme aprendido em aula:</w:t>
       </w:r>
     </w:p>
     <w:p>
@@ -21076,7 +20272,6 @@
           <w:sz w:val="24"/>
           <w:szCs w:val="24"/>
         </w:rPr>
-        <w:lastRenderedPageBreak/>
         <w:drawing>
           <wp:inline distT="0" distB="0" distL="0" distR="0" wp14:anchorId="33F81254" wp14:editId="4F8D966A">
             <wp:extent cx="4363962" cy="2528881"/>
@@ -21093,7 +20288,7 @@
                     <pic:cNvPicPr/>
                   </pic:nvPicPr>
                   <pic:blipFill>
-                    <a:blip r:embed="rId20">
+                    <a:blip r:embed="rId22">
                       <a:extLst>
                         <a:ext uri="{28A0092B-C50C-407E-A947-70E740481C1C}">
                           <a14:useLocalDpi xmlns:a14="http://schemas.microsoft.com/office/drawing/2010/main" val="0"/>
@@ -21136,6 +20331,7 @@
           <w:sz w:val="24"/>
           <w:szCs w:val="24"/>
         </w:rPr>
+        <w:lastRenderedPageBreak/>
         <w:br/>
       </w:r>
     </w:p>

</xml_diff>

<commit_message>
Change Documentation and Jenkinsfiles
</commit_message>
<xml_diff>
--- a/Felipe Rodrigues Bento Dantas.docx
+++ b/Felipe Rodrigues Bento Dantas.docx
@@ -568,7 +568,27 @@
           <w:sz w:val="24"/>
           <w:szCs w:val="24"/>
         </w:rPr>
-        <w:t>abordaremos testes automatizados, testes de performance e tudo isso baseado em cultura DevOps aliado às Metodologias Ágeis.</w:t>
+        <w:t xml:space="preserve">abordaremos testes automatizados, testes de performance e tudo isso baseado em cultura </w:t>
+      </w:r>
+      <w:proofErr w:type="spellStart"/>
+      <w:r>
+        <w:rPr>
+          <w:rFonts w:ascii="Arial" w:eastAsia="Arial" w:hAnsi="Arial" w:cs="Arial"/>
+          <w:color w:val="000000" w:themeColor="text1"/>
+          <w:sz w:val="24"/>
+          <w:szCs w:val="24"/>
+        </w:rPr>
+        <w:t>DevOps</w:t>
+      </w:r>
+      <w:proofErr w:type="spellEnd"/>
+      <w:r>
+        <w:rPr>
+          <w:rFonts w:ascii="Arial" w:eastAsia="Arial" w:hAnsi="Arial" w:cs="Arial"/>
+          <w:color w:val="000000" w:themeColor="text1"/>
+          <w:sz w:val="24"/>
+          <w:szCs w:val="24"/>
+        </w:rPr>
+        <w:t xml:space="preserve"> aliado às Metodologias Ágeis.</w:t>
       </w:r>
     </w:p>
     <w:p>
@@ -725,6 +745,104 @@
           <w:tab w:val="right" w:leader="dot" w:pos="8494"/>
         </w:tabs>
         <w:rPr>
+          <w:rFonts w:ascii="Arial" w:hAnsi="Arial" w:cs="Arial"/>
+          <w:noProof/>
+        </w:rPr>
+      </w:pPr>
+      <w:hyperlink w:anchor="_Toc85541170" w:history="1">
+        <w:r>
+          <w:rPr>
+            <w:rStyle w:val="Hyperlink"/>
+            <w:rFonts w:ascii="Arial" w:hAnsi="Arial" w:cs="Arial"/>
+            <w:noProof/>
+          </w:rPr>
+          <w:t>2.</w:t>
+        </w:r>
+        <w:r>
+          <w:rPr>
+            <w:rFonts w:ascii="Arial" w:eastAsiaTheme="minorEastAsia" w:hAnsi="Arial" w:cs="Arial"/>
+            <w:b w:val="0"/>
+            <w:bCs w:val="0"/>
+            <w:i w:val="0"/>
+            <w:iCs w:val="0"/>
+            <w:noProof/>
+            <w:lang w:eastAsia="pt-BR"/>
+          </w:rPr>
+          <w:tab/>
+        </w:r>
+        <w:r>
+          <w:rPr>
+            <w:rStyle w:val="Hyperlink"/>
+            <w:rFonts w:ascii="Arial" w:hAnsi="Arial" w:cs="Arial"/>
+            <w:noProof/>
+          </w:rPr>
+          <w:t>SUMÁRIO</w:t>
+        </w:r>
+        <w:r>
+          <w:rPr>
+            <w:rFonts w:ascii="Arial" w:hAnsi="Arial" w:cs="Arial"/>
+            <w:noProof/>
+            <w:webHidden/>
+          </w:rPr>
+          <w:tab/>
+        </w:r>
+        <w:r>
+          <w:rPr>
+            <w:rFonts w:ascii="Arial" w:hAnsi="Arial" w:cs="Arial"/>
+            <w:noProof/>
+            <w:webHidden/>
+          </w:rPr>
+          <w:fldChar w:fldCharType="begin"/>
+        </w:r>
+        <w:r>
+          <w:rPr>
+            <w:rFonts w:ascii="Arial" w:hAnsi="Arial" w:cs="Arial"/>
+            <w:noProof/>
+            <w:webHidden/>
+          </w:rPr>
+          <w:instrText xml:space="preserve"> PAGEREF _Toc85541170 \h </w:instrText>
+        </w:r>
+        <w:r>
+          <w:rPr>
+            <w:rFonts w:ascii="Arial" w:hAnsi="Arial" w:cs="Arial"/>
+            <w:noProof/>
+            <w:webHidden/>
+          </w:rPr>
+        </w:r>
+        <w:r>
+          <w:rPr>
+            <w:rFonts w:ascii="Arial" w:hAnsi="Arial" w:cs="Arial"/>
+            <w:noProof/>
+            <w:webHidden/>
+          </w:rPr>
+          <w:fldChar w:fldCharType="separate"/>
+        </w:r>
+        <w:r>
+          <w:rPr>
+            <w:rFonts w:ascii="Arial" w:hAnsi="Arial" w:cs="Arial"/>
+            <w:noProof/>
+            <w:webHidden/>
+          </w:rPr>
+          <w:t>3</w:t>
+        </w:r>
+        <w:r>
+          <w:rPr>
+            <w:rFonts w:ascii="Arial" w:hAnsi="Arial" w:cs="Arial"/>
+            <w:noProof/>
+            <w:webHidden/>
+          </w:rPr>
+          <w:fldChar w:fldCharType="end"/>
+        </w:r>
+      </w:hyperlink>
+    </w:p>
+    <w:p>
+      <w:pPr>
+        <w:pStyle w:val="Sumrio1"/>
+        <w:tabs>
+          <w:tab w:val="left" w:pos="440"/>
+          <w:tab w:val="right" w:leader="dot" w:pos="8494"/>
+        </w:tabs>
+        <w:rPr>
           <w:rFonts w:ascii="Arial" w:eastAsiaTheme="minorEastAsia" w:hAnsi="Arial" w:cs="Arial"/>
           <w:b w:val="0"/>
           <w:bCs w:val="0"/>
@@ -741,7 +859,15 @@
             <w:rFonts w:ascii="Arial" w:hAnsi="Arial" w:cs="Arial"/>
             <w:noProof/>
           </w:rPr>
-          <w:t>2.</w:t>
+          <w:t>3</w:t>
+        </w:r>
+        <w:r>
+          <w:rPr>
+            <w:rStyle w:val="Hyperlink"/>
+            <w:rFonts w:ascii="Arial" w:hAnsi="Arial" w:cs="Arial"/>
+            <w:noProof/>
+          </w:rPr>
+          <w:t>.</w:t>
         </w:r>
         <w:r>
           <w:rPr>
@@ -761,7 +887,7 @@
             <w:rFonts w:ascii="Arial" w:hAnsi="Arial" w:cs="Arial"/>
             <w:noProof/>
           </w:rPr>
-          <w:t>SUMÁRIO</w:t>
+          <w:t>LISTA DE FIGURAS</w:t>
         </w:r>
         <w:r>
           <w:rPr>
@@ -844,7 +970,15 @@
             <w:rFonts w:ascii="Arial" w:hAnsi="Arial" w:cs="Arial"/>
             <w:noProof/>
           </w:rPr>
-          <w:t>3.</w:t>
+          <w:t>4</w:t>
+        </w:r>
+        <w:r>
+          <w:rPr>
+            <w:rStyle w:val="Hyperlink"/>
+            <w:rFonts w:ascii="Arial" w:hAnsi="Arial" w:cs="Arial"/>
+            <w:noProof/>
+          </w:rPr>
+          <w:t>.</w:t>
         </w:r>
         <w:r>
           <w:rPr>
@@ -947,7 +1081,15 @@
             <w:rFonts w:ascii="Arial" w:hAnsi="Arial" w:cs="Arial"/>
             <w:noProof/>
           </w:rPr>
-          <w:t>4.</w:t>
+          <w:t>5</w:t>
+        </w:r>
+        <w:r>
+          <w:rPr>
+            <w:rStyle w:val="Hyperlink"/>
+            <w:rFonts w:ascii="Arial" w:hAnsi="Arial" w:cs="Arial"/>
+            <w:noProof/>
+          </w:rPr>
+          <w:t>.</w:t>
         </w:r>
         <w:r>
           <w:rPr>
@@ -1050,7 +1192,15 @@
             <w:rFonts w:ascii="Arial" w:hAnsi="Arial" w:cs="Arial"/>
             <w:noProof/>
           </w:rPr>
-          <w:t>4.1</w:t>
+          <w:t>5</w:t>
+        </w:r>
+        <w:r>
+          <w:rPr>
+            <w:rStyle w:val="Hyperlink"/>
+            <w:rFonts w:ascii="Arial" w:hAnsi="Arial" w:cs="Arial"/>
+            <w:noProof/>
+          </w:rPr>
+          <w:t>.1</w:t>
         </w:r>
         <w:r>
           <w:rPr>
@@ -1153,7 +1303,15 @@
             <w:rFonts w:ascii="Arial" w:hAnsi="Arial" w:cs="Arial"/>
             <w:noProof/>
           </w:rPr>
-          <w:t>4.2</w:t>
+          <w:t>5</w:t>
+        </w:r>
+        <w:r>
+          <w:rPr>
+            <w:rStyle w:val="Hyperlink"/>
+            <w:rFonts w:ascii="Arial" w:hAnsi="Arial" w:cs="Arial"/>
+            <w:noProof/>
+          </w:rPr>
+          <w:t>.2</w:t>
         </w:r>
         <w:r>
           <w:rPr>
@@ -1256,7 +1414,15 @@
             <w:rFonts w:ascii="Arial" w:hAnsi="Arial" w:cs="Arial"/>
             <w:noProof/>
           </w:rPr>
-          <w:t>4.2.1</w:t>
+          <w:t>5</w:t>
+        </w:r>
+        <w:r>
+          <w:rPr>
+            <w:rStyle w:val="Hyperlink"/>
+            <w:rFonts w:ascii="Arial" w:hAnsi="Arial" w:cs="Arial"/>
+            <w:noProof/>
+          </w:rPr>
+          <w:t>.2.1</w:t>
         </w:r>
         <w:r>
           <w:rPr>
@@ -1359,7 +1525,15 @@
             <w:rFonts w:ascii="Arial" w:hAnsi="Arial" w:cs="Arial"/>
             <w:noProof/>
           </w:rPr>
-          <w:t>4.2.2</w:t>
+          <w:t>5</w:t>
+        </w:r>
+        <w:r>
+          <w:rPr>
+            <w:rStyle w:val="Hyperlink"/>
+            <w:rFonts w:ascii="Arial" w:hAnsi="Arial" w:cs="Arial"/>
+            <w:noProof/>
+          </w:rPr>
+          <w:t>.2.2</w:t>
         </w:r>
         <w:r>
           <w:rPr>
@@ -1462,7 +1636,15 @@
             <w:rFonts w:ascii="Arial" w:hAnsi="Arial" w:cs="Arial"/>
             <w:noProof/>
           </w:rPr>
-          <w:t>4.2.3</w:t>
+          <w:t>5</w:t>
+        </w:r>
+        <w:r>
+          <w:rPr>
+            <w:rStyle w:val="Hyperlink"/>
+            <w:rFonts w:ascii="Arial" w:hAnsi="Arial" w:cs="Arial"/>
+            <w:noProof/>
+          </w:rPr>
+          <w:t>.2.3</w:t>
         </w:r>
         <w:r>
           <w:rPr>
@@ -1573,7 +1755,15 @@
             <w:rFonts w:ascii="Arial" w:hAnsi="Arial" w:cs="Arial"/>
             <w:noProof/>
           </w:rPr>
-          <w:t>4.3</w:t>
+          <w:t>5</w:t>
+        </w:r>
+        <w:r>
+          <w:rPr>
+            <w:rStyle w:val="Hyperlink"/>
+            <w:rFonts w:ascii="Arial" w:hAnsi="Arial" w:cs="Arial"/>
+            <w:noProof/>
+          </w:rPr>
+          <w:t>.3</w:t>
         </w:r>
         <w:r>
           <w:rPr>
@@ -1676,7 +1866,15 @@
             <w:rFonts w:ascii="Arial" w:hAnsi="Arial" w:cs="Arial"/>
             <w:noProof/>
           </w:rPr>
-          <w:t>4.3.1</w:t>
+          <w:t>5</w:t>
+        </w:r>
+        <w:r>
+          <w:rPr>
+            <w:rStyle w:val="Hyperlink"/>
+            <w:rFonts w:ascii="Arial" w:hAnsi="Arial" w:cs="Arial"/>
+            <w:noProof/>
+          </w:rPr>
+          <w:t>.3.1</w:t>
         </w:r>
         <w:r>
           <w:rPr>
@@ -1779,7 +1977,15 @@
             <w:rFonts w:ascii="Arial" w:hAnsi="Arial" w:cs="Arial"/>
             <w:noProof/>
           </w:rPr>
-          <w:t>4.3.2</w:t>
+          <w:t>5</w:t>
+        </w:r>
+        <w:r>
+          <w:rPr>
+            <w:rStyle w:val="Hyperlink"/>
+            <w:rFonts w:ascii="Arial" w:hAnsi="Arial" w:cs="Arial"/>
+            <w:noProof/>
+          </w:rPr>
+          <w:t>.3.2</w:t>
         </w:r>
         <w:r>
           <w:rPr>
@@ -1882,7 +2088,15 @@
             <w:rFonts w:ascii="Arial" w:hAnsi="Arial" w:cs="Arial"/>
             <w:noProof/>
           </w:rPr>
-          <w:t>4.3.1</w:t>
+          <w:t>5</w:t>
+        </w:r>
+        <w:r>
+          <w:rPr>
+            <w:rStyle w:val="Hyperlink"/>
+            <w:rFonts w:ascii="Arial" w:hAnsi="Arial" w:cs="Arial"/>
+            <w:noProof/>
+          </w:rPr>
+          <w:t>.3.1</w:t>
         </w:r>
         <w:r>
           <w:rPr>
@@ -1985,7 +2199,15 @@
             <w:rFonts w:ascii="Arial" w:hAnsi="Arial" w:cs="Arial"/>
             <w:noProof/>
           </w:rPr>
-          <w:t>4.4</w:t>
+          <w:t>5</w:t>
+        </w:r>
+        <w:r>
+          <w:rPr>
+            <w:rStyle w:val="Hyperlink"/>
+            <w:rFonts w:ascii="Arial" w:hAnsi="Arial" w:cs="Arial"/>
+            <w:noProof/>
+          </w:rPr>
+          <w:t>.4</w:t>
         </w:r>
         <w:r>
           <w:rPr>
@@ -2088,7 +2310,15 @@
             <w:rFonts w:ascii="Arial" w:hAnsi="Arial" w:cs="Arial"/>
             <w:noProof/>
           </w:rPr>
-          <w:t>4.5</w:t>
+          <w:t>5</w:t>
+        </w:r>
+        <w:r>
+          <w:rPr>
+            <w:rStyle w:val="Hyperlink"/>
+            <w:rFonts w:ascii="Arial" w:hAnsi="Arial" w:cs="Arial"/>
+            <w:noProof/>
+          </w:rPr>
+          <w:t>.5</w:t>
         </w:r>
         <w:r>
           <w:rPr>
@@ -2191,7 +2421,15 @@
             <w:rFonts w:ascii="Arial" w:hAnsi="Arial" w:cs="Arial"/>
             <w:noProof/>
           </w:rPr>
-          <w:t>4.6</w:t>
+          <w:t>5</w:t>
+        </w:r>
+        <w:r>
+          <w:rPr>
+            <w:rStyle w:val="Hyperlink"/>
+            <w:rFonts w:ascii="Arial" w:hAnsi="Arial" w:cs="Arial"/>
+            <w:noProof/>
+          </w:rPr>
+          <w:t>.6</w:t>
         </w:r>
         <w:r>
           <w:rPr>
@@ -2294,7 +2532,15 @@
             <w:rFonts w:ascii="Arial" w:hAnsi="Arial" w:cs="Arial"/>
             <w:noProof/>
           </w:rPr>
-          <w:t>4.7</w:t>
+          <w:t>5</w:t>
+        </w:r>
+        <w:r>
+          <w:rPr>
+            <w:rStyle w:val="Hyperlink"/>
+            <w:rFonts w:ascii="Arial" w:hAnsi="Arial" w:cs="Arial"/>
+            <w:noProof/>
+          </w:rPr>
+          <w:t>.7</w:t>
         </w:r>
         <w:r>
           <w:rPr>
@@ -2397,7 +2643,15 @@
             <w:rFonts w:ascii="Arial" w:hAnsi="Arial" w:cs="Arial"/>
             <w:noProof/>
           </w:rPr>
-          <w:t>5.</w:t>
+          <w:t>6</w:t>
+        </w:r>
+        <w:r>
+          <w:rPr>
+            <w:rStyle w:val="Hyperlink"/>
+            <w:rFonts w:ascii="Arial" w:hAnsi="Arial" w:cs="Arial"/>
+            <w:noProof/>
+          </w:rPr>
+          <w:t>.</w:t>
         </w:r>
         <w:r>
           <w:rPr>
@@ -2500,7 +2754,15 @@
             <w:rFonts w:ascii="Arial" w:hAnsi="Arial" w:cs="Arial"/>
             <w:noProof/>
           </w:rPr>
-          <w:t>6.</w:t>
+          <w:t>7</w:t>
+        </w:r>
+        <w:r>
+          <w:rPr>
+            <w:rStyle w:val="Hyperlink"/>
+            <w:rFonts w:ascii="Arial" w:hAnsi="Arial" w:cs="Arial"/>
+            <w:noProof/>
+          </w:rPr>
+          <w:t>.</w:t>
         </w:r>
         <w:r>
           <w:rPr>
@@ -2711,10 +2973,1290 @@
     <w:p>
       <w:pPr>
         <w:pStyle w:val="Ttulo1"/>
+        <w:rPr>
+          <w:noProof/>
+        </w:rPr>
+      </w:pPr>
+      <w:r>
+        <w:lastRenderedPageBreak/>
+        <w:t>LISTA DE FIGURAS</w:t>
+      </w:r>
+      <w:r>
+        <w:fldChar w:fldCharType="begin"/>
+      </w:r>
+      <w:r>
+        <w:instrText xml:space="preserve"> TOC \o "1-3" \h \z \u </w:instrText>
+      </w:r>
+      <w:r>
+        <w:fldChar w:fldCharType="separate"/>
+      </w:r>
+    </w:p>
+    <w:p>
+      <w:pPr>
+        <w:pStyle w:val="Sumrio1"/>
+        <w:tabs>
+          <w:tab w:val="left" w:pos="440"/>
+          <w:tab w:val="right" w:leader="dot" w:pos="8494"/>
+        </w:tabs>
+        <w:rPr>
+          <w:rFonts w:ascii="Arial" w:eastAsiaTheme="minorEastAsia" w:hAnsi="Arial" w:cs="Arial"/>
+          <w:bCs w:val="0"/>
+          <w:i w:val="0"/>
+          <w:iCs w:val="0"/>
+          <w:noProof/>
+          <w:lang w:eastAsia="pt-BR"/>
+        </w:rPr>
+      </w:pPr>
+      <w:hyperlink w:anchor="_Toc85541169" w:history="1">
+        <w:r>
+          <w:rPr>
+            <w:rStyle w:val="Hyperlink"/>
+            <w:rFonts w:ascii="Arial" w:hAnsi="Arial" w:cs="Arial"/>
+            <w:bCs w:val="0"/>
+            <w:noProof/>
+          </w:rPr>
+          <w:t>1.</w:t>
+        </w:r>
+        <w:r>
+          <w:rPr>
+            <w:rFonts w:ascii="Arial" w:eastAsiaTheme="minorEastAsia" w:hAnsi="Arial" w:cs="Arial"/>
+            <w:bCs w:val="0"/>
+            <w:i w:val="0"/>
+            <w:iCs w:val="0"/>
+            <w:noProof/>
+            <w:lang w:eastAsia="pt-BR"/>
+          </w:rPr>
+          <w:tab/>
+        </w:r>
+        <w:r>
+          <w:rPr>
+            <w:rStyle w:val="Hyperlink"/>
+            <w:rFonts w:ascii="Arial" w:hAnsi="Arial" w:cs="Arial"/>
+            <w:bCs w:val="0"/>
+            <w:noProof/>
+          </w:rPr>
+          <w:t>IMAGEM 01 - PLANEJAMENTO</w:t>
+        </w:r>
+        <w:r>
+          <w:rPr>
+            <w:rFonts w:ascii="Arial" w:hAnsi="Arial" w:cs="Arial"/>
+            <w:bCs w:val="0"/>
+            <w:noProof/>
+            <w:webHidden/>
+          </w:rPr>
+          <w:tab/>
+        </w:r>
+        <w:r>
+          <w:rPr>
+            <w:rFonts w:ascii="Arial" w:hAnsi="Arial" w:cs="Arial"/>
+            <w:bCs w:val="0"/>
+            <w:noProof/>
+            <w:webHidden/>
+          </w:rPr>
+          <w:fldChar w:fldCharType="begin"/>
+        </w:r>
+        <w:r>
+          <w:rPr>
+            <w:rFonts w:ascii="Arial" w:hAnsi="Arial" w:cs="Arial"/>
+            <w:bCs w:val="0"/>
+            <w:noProof/>
+            <w:webHidden/>
+          </w:rPr>
+          <w:instrText xml:space="preserve"> PAGEREF _Toc85541169 \h </w:instrText>
+        </w:r>
+        <w:r>
+          <w:rPr>
+            <w:rFonts w:ascii="Arial" w:hAnsi="Arial" w:cs="Arial"/>
+            <w:bCs w:val="0"/>
+            <w:noProof/>
+            <w:webHidden/>
+          </w:rPr>
+        </w:r>
+        <w:r>
+          <w:rPr>
+            <w:rFonts w:ascii="Arial" w:hAnsi="Arial" w:cs="Arial"/>
+            <w:bCs w:val="0"/>
+            <w:noProof/>
+            <w:webHidden/>
+          </w:rPr>
+          <w:fldChar w:fldCharType="separate"/>
+        </w:r>
+        <w:r>
+          <w:rPr>
+            <w:rFonts w:ascii="Arial" w:hAnsi="Arial" w:cs="Arial"/>
+            <w:bCs w:val="0"/>
+            <w:noProof/>
+            <w:webHidden/>
+          </w:rPr>
+          <w:t>2</w:t>
+        </w:r>
+        <w:r>
+          <w:rPr>
+            <w:rFonts w:ascii="Arial" w:hAnsi="Arial" w:cs="Arial"/>
+            <w:bCs w:val="0"/>
+            <w:noProof/>
+            <w:webHidden/>
+          </w:rPr>
+          <w:fldChar w:fldCharType="end"/>
+        </w:r>
+      </w:hyperlink>
+    </w:p>
+    <w:p>
+      <w:pPr>
+        <w:pStyle w:val="Sumrio1"/>
+        <w:tabs>
+          <w:tab w:val="left" w:pos="440"/>
+          <w:tab w:val="right" w:leader="dot" w:pos="8494"/>
+        </w:tabs>
+        <w:rPr>
+          <w:rFonts w:ascii="Arial" w:hAnsi="Arial" w:cs="Arial"/>
+          <w:bCs w:val="0"/>
+          <w:noProof/>
+        </w:rPr>
+      </w:pPr>
+      <w:hyperlink w:anchor="_Toc85541170" w:history="1">
+        <w:r>
+          <w:rPr>
+            <w:rStyle w:val="Hyperlink"/>
+            <w:rFonts w:ascii="Arial" w:hAnsi="Arial" w:cs="Arial"/>
+            <w:bCs w:val="0"/>
+            <w:noProof/>
+          </w:rPr>
+          <w:t>2.</w:t>
+        </w:r>
+        <w:r>
+          <w:rPr>
+            <w:rFonts w:ascii="Arial" w:eastAsiaTheme="minorEastAsia" w:hAnsi="Arial" w:cs="Arial"/>
+            <w:bCs w:val="0"/>
+            <w:i w:val="0"/>
+            <w:iCs w:val="0"/>
+            <w:noProof/>
+            <w:lang w:eastAsia="pt-BR"/>
+          </w:rPr>
+          <w:tab/>
+        </w:r>
+        <w:r>
+          <w:rPr>
+            <w:rStyle w:val="Hyperlink"/>
+            <w:rFonts w:ascii="Arial" w:hAnsi="Arial" w:cs="Arial"/>
+            <w:bCs w:val="0"/>
+            <w:noProof/>
+          </w:rPr>
+          <w:t>IMAGEM 02 – MATRIZ DE RISCO – US-0001</w:t>
+        </w:r>
+        <w:r>
+          <w:rPr>
+            <w:rFonts w:ascii="Arial" w:hAnsi="Arial" w:cs="Arial"/>
+            <w:bCs w:val="0"/>
+            <w:noProof/>
+            <w:webHidden/>
+          </w:rPr>
+          <w:tab/>
+        </w:r>
+        <w:r>
+          <w:rPr>
+            <w:rFonts w:ascii="Arial" w:hAnsi="Arial" w:cs="Arial"/>
+            <w:bCs w:val="0"/>
+            <w:noProof/>
+            <w:webHidden/>
+          </w:rPr>
+          <w:fldChar w:fldCharType="begin"/>
+        </w:r>
+        <w:r>
+          <w:rPr>
+            <w:rFonts w:ascii="Arial" w:hAnsi="Arial" w:cs="Arial"/>
+            <w:bCs w:val="0"/>
+            <w:noProof/>
+            <w:webHidden/>
+          </w:rPr>
+          <w:instrText xml:space="preserve"> PAGEREF _Toc85541170 \h </w:instrText>
+        </w:r>
+        <w:r>
+          <w:rPr>
+            <w:rFonts w:ascii="Arial" w:hAnsi="Arial" w:cs="Arial"/>
+            <w:bCs w:val="0"/>
+            <w:noProof/>
+            <w:webHidden/>
+          </w:rPr>
+        </w:r>
+        <w:r>
+          <w:rPr>
+            <w:rFonts w:ascii="Arial" w:hAnsi="Arial" w:cs="Arial"/>
+            <w:bCs w:val="0"/>
+            <w:noProof/>
+            <w:webHidden/>
+          </w:rPr>
+          <w:fldChar w:fldCharType="separate"/>
+        </w:r>
+        <w:r>
+          <w:rPr>
+            <w:rFonts w:ascii="Arial" w:hAnsi="Arial" w:cs="Arial"/>
+            <w:bCs w:val="0"/>
+            <w:noProof/>
+            <w:webHidden/>
+          </w:rPr>
+          <w:t>3</w:t>
+        </w:r>
+        <w:r>
+          <w:rPr>
+            <w:rFonts w:ascii="Arial" w:hAnsi="Arial" w:cs="Arial"/>
+            <w:bCs w:val="0"/>
+            <w:noProof/>
+            <w:webHidden/>
+          </w:rPr>
+          <w:fldChar w:fldCharType="end"/>
+        </w:r>
+      </w:hyperlink>
+    </w:p>
+    <w:p>
+      <w:pPr>
+        <w:pStyle w:val="Sumrio1"/>
+        <w:tabs>
+          <w:tab w:val="left" w:pos="440"/>
+          <w:tab w:val="right" w:leader="dot" w:pos="8494"/>
+        </w:tabs>
+        <w:rPr>
+          <w:rFonts w:ascii="Arial" w:eastAsiaTheme="minorEastAsia" w:hAnsi="Arial" w:cs="Arial"/>
+          <w:bCs w:val="0"/>
+          <w:i w:val="0"/>
+          <w:iCs w:val="0"/>
+          <w:noProof/>
+          <w:lang w:eastAsia="pt-BR"/>
+        </w:rPr>
+      </w:pPr>
+      <w:hyperlink w:anchor="_Toc85541170" w:history="1">
+        <w:r>
+          <w:rPr>
+            <w:rStyle w:val="Hyperlink"/>
+            <w:rFonts w:ascii="Arial" w:hAnsi="Arial" w:cs="Arial"/>
+            <w:bCs w:val="0"/>
+            <w:noProof/>
+          </w:rPr>
+          <w:t>3.</w:t>
+        </w:r>
+        <w:r>
+          <w:rPr>
+            <w:rFonts w:ascii="Arial" w:eastAsiaTheme="minorEastAsia" w:hAnsi="Arial" w:cs="Arial"/>
+            <w:bCs w:val="0"/>
+            <w:i w:val="0"/>
+            <w:iCs w:val="0"/>
+            <w:noProof/>
+            <w:lang w:eastAsia="pt-BR"/>
+          </w:rPr>
+          <w:tab/>
+        </w:r>
+        <w:r>
+          <w:rPr>
+            <w:rStyle w:val="Hyperlink"/>
+            <w:rFonts w:ascii="Arial" w:hAnsi="Arial" w:cs="Arial"/>
+            <w:bCs w:val="0"/>
+            <w:noProof/>
+          </w:rPr>
+          <w:t>IMAGEM 03 – MATRIZ DE RISCO – US-0002</w:t>
+        </w:r>
+        <w:r>
+          <w:rPr>
+            <w:rFonts w:ascii="Arial" w:hAnsi="Arial" w:cs="Arial"/>
+            <w:bCs w:val="0"/>
+            <w:noProof/>
+            <w:webHidden/>
+          </w:rPr>
+          <w:tab/>
+        </w:r>
+        <w:r>
+          <w:rPr>
+            <w:rFonts w:ascii="Arial" w:hAnsi="Arial" w:cs="Arial"/>
+            <w:bCs w:val="0"/>
+            <w:noProof/>
+            <w:webHidden/>
+          </w:rPr>
+          <w:fldChar w:fldCharType="begin"/>
+        </w:r>
+        <w:r>
+          <w:rPr>
+            <w:rFonts w:ascii="Arial" w:hAnsi="Arial" w:cs="Arial"/>
+            <w:bCs w:val="0"/>
+            <w:noProof/>
+            <w:webHidden/>
+          </w:rPr>
+          <w:instrText xml:space="preserve"> PAGEREF _Toc85541170 \h </w:instrText>
+        </w:r>
+        <w:r>
+          <w:rPr>
+            <w:rFonts w:ascii="Arial" w:hAnsi="Arial" w:cs="Arial"/>
+            <w:bCs w:val="0"/>
+            <w:noProof/>
+            <w:webHidden/>
+          </w:rPr>
+        </w:r>
+        <w:r>
+          <w:rPr>
+            <w:rFonts w:ascii="Arial" w:hAnsi="Arial" w:cs="Arial"/>
+            <w:bCs w:val="0"/>
+            <w:noProof/>
+            <w:webHidden/>
+          </w:rPr>
+          <w:fldChar w:fldCharType="separate"/>
+        </w:r>
+        <w:r>
+          <w:rPr>
+            <w:rFonts w:ascii="Arial" w:hAnsi="Arial" w:cs="Arial"/>
+            <w:bCs w:val="0"/>
+            <w:noProof/>
+            <w:webHidden/>
+          </w:rPr>
+          <w:t>3</w:t>
+        </w:r>
+        <w:r>
+          <w:rPr>
+            <w:rFonts w:ascii="Arial" w:hAnsi="Arial" w:cs="Arial"/>
+            <w:bCs w:val="0"/>
+            <w:noProof/>
+            <w:webHidden/>
+          </w:rPr>
+          <w:fldChar w:fldCharType="end"/>
+        </w:r>
+      </w:hyperlink>
+    </w:p>
+    <w:p>
+      <w:pPr>
+        <w:pStyle w:val="Sumrio1"/>
+        <w:tabs>
+          <w:tab w:val="left" w:pos="440"/>
+          <w:tab w:val="right" w:leader="dot" w:pos="8494"/>
+        </w:tabs>
+        <w:rPr>
+          <w:rFonts w:ascii="Arial" w:eastAsiaTheme="minorEastAsia" w:hAnsi="Arial" w:cs="Arial"/>
+          <w:bCs w:val="0"/>
+          <w:i w:val="0"/>
+          <w:iCs w:val="0"/>
+          <w:noProof/>
+          <w:lang w:eastAsia="pt-BR"/>
+        </w:rPr>
+      </w:pPr>
+      <w:hyperlink w:anchor="_Toc85541170" w:history="1">
+        <w:r>
+          <w:rPr>
+            <w:rStyle w:val="Hyperlink"/>
+            <w:rFonts w:ascii="Arial" w:hAnsi="Arial" w:cs="Arial"/>
+            <w:bCs w:val="0"/>
+            <w:noProof/>
+          </w:rPr>
+          <w:t>4.</w:t>
+        </w:r>
+        <w:r>
+          <w:rPr>
+            <w:rFonts w:ascii="Arial" w:eastAsiaTheme="minorEastAsia" w:hAnsi="Arial" w:cs="Arial"/>
+            <w:bCs w:val="0"/>
+            <w:i w:val="0"/>
+            <w:iCs w:val="0"/>
+            <w:noProof/>
+            <w:lang w:eastAsia="pt-BR"/>
+          </w:rPr>
+          <w:tab/>
+        </w:r>
+        <w:r>
+          <w:rPr>
+            <w:rStyle w:val="Hyperlink"/>
+            <w:rFonts w:ascii="Arial" w:hAnsi="Arial" w:cs="Arial"/>
+            <w:bCs w:val="0"/>
+            <w:noProof/>
+          </w:rPr>
+          <w:t>IMAGEM 04 – MATRIZ DE RISCO – US-0003</w:t>
+        </w:r>
+        <w:r>
+          <w:rPr>
+            <w:rFonts w:ascii="Arial" w:hAnsi="Arial" w:cs="Arial"/>
+            <w:bCs w:val="0"/>
+            <w:noProof/>
+            <w:webHidden/>
+          </w:rPr>
+          <w:tab/>
+        </w:r>
+        <w:r>
+          <w:rPr>
+            <w:rFonts w:ascii="Arial" w:hAnsi="Arial" w:cs="Arial"/>
+            <w:bCs w:val="0"/>
+            <w:noProof/>
+            <w:webHidden/>
+          </w:rPr>
+          <w:fldChar w:fldCharType="begin"/>
+        </w:r>
+        <w:r>
+          <w:rPr>
+            <w:rFonts w:ascii="Arial" w:hAnsi="Arial" w:cs="Arial"/>
+            <w:bCs w:val="0"/>
+            <w:noProof/>
+            <w:webHidden/>
+          </w:rPr>
+          <w:instrText xml:space="preserve"> PAGEREF _Toc85541170 \h </w:instrText>
+        </w:r>
+        <w:r>
+          <w:rPr>
+            <w:rFonts w:ascii="Arial" w:hAnsi="Arial" w:cs="Arial"/>
+            <w:bCs w:val="0"/>
+            <w:noProof/>
+            <w:webHidden/>
+          </w:rPr>
+        </w:r>
+        <w:r>
+          <w:rPr>
+            <w:rFonts w:ascii="Arial" w:hAnsi="Arial" w:cs="Arial"/>
+            <w:bCs w:val="0"/>
+            <w:noProof/>
+            <w:webHidden/>
+          </w:rPr>
+          <w:fldChar w:fldCharType="separate"/>
+        </w:r>
+        <w:r>
+          <w:rPr>
+            <w:rFonts w:ascii="Arial" w:hAnsi="Arial" w:cs="Arial"/>
+            <w:bCs w:val="0"/>
+            <w:noProof/>
+            <w:webHidden/>
+          </w:rPr>
+          <w:t>3</w:t>
+        </w:r>
+        <w:r>
+          <w:rPr>
+            <w:rFonts w:ascii="Arial" w:hAnsi="Arial" w:cs="Arial"/>
+            <w:bCs w:val="0"/>
+            <w:noProof/>
+            <w:webHidden/>
+          </w:rPr>
+          <w:fldChar w:fldCharType="end"/>
+        </w:r>
+      </w:hyperlink>
+    </w:p>
+    <w:p>
+      <w:pPr>
+        <w:pStyle w:val="Sumrio1"/>
+        <w:tabs>
+          <w:tab w:val="left" w:pos="440"/>
+          <w:tab w:val="right" w:leader="dot" w:pos="8494"/>
+        </w:tabs>
+        <w:rPr>
+          <w:rFonts w:ascii="Arial" w:eastAsiaTheme="minorEastAsia" w:hAnsi="Arial" w:cs="Arial"/>
+          <w:bCs w:val="0"/>
+          <w:i w:val="0"/>
+          <w:iCs w:val="0"/>
+          <w:noProof/>
+          <w:lang w:eastAsia="pt-BR"/>
+        </w:rPr>
+      </w:pPr>
+      <w:hyperlink w:anchor="_Toc85541170" w:history="1">
+        <w:r>
+          <w:rPr>
+            <w:rStyle w:val="Hyperlink"/>
+            <w:rFonts w:ascii="Arial" w:hAnsi="Arial" w:cs="Arial"/>
+            <w:bCs w:val="0"/>
+            <w:noProof/>
+          </w:rPr>
+          <w:t>5.</w:t>
+        </w:r>
+        <w:r>
+          <w:rPr>
+            <w:rFonts w:ascii="Arial" w:eastAsiaTheme="minorEastAsia" w:hAnsi="Arial" w:cs="Arial"/>
+            <w:bCs w:val="0"/>
+            <w:i w:val="0"/>
+            <w:iCs w:val="0"/>
+            <w:noProof/>
+            <w:lang w:eastAsia="pt-BR"/>
+          </w:rPr>
+          <w:tab/>
+        </w:r>
+        <w:r>
+          <w:rPr>
+            <w:rStyle w:val="Hyperlink"/>
+            <w:rFonts w:ascii="Arial" w:hAnsi="Arial" w:cs="Arial"/>
+            <w:bCs w:val="0"/>
+            <w:noProof/>
+          </w:rPr>
+          <w:t>IMAGEM 05 – EVIDÊNCIAS – CYPRESS – UI - DASHBOARD</w:t>
+        </w:r>
+        <w:r>
+          <w:rPr>
+            <w:rFonts w:ascii="Arial" w:hAnsi="Arial" w:cs="Arial"/>
+            <w:bCs w:val="0"/>
+            <w:noProof/>
+            <w:webHidden/>
+          </w:rPr>
+          <w:tab/>
+        </w:r>
+        <w:r>
+          <w:rPr>
+            <w:rFonts w:ascii="Arial" w:hAnsi="Arial" w:cs="Arial"/>
+            <w:bCs w:val="0"/>
+            <w:noProof/>
+            <w:webHidden/>
+          </w:rPr>
+          <w:fldChar w:fldCharType="begin"/>
+        </w:r>
+        <w:r>
+          <w:rPr>
+            <w:rFonts w:ascii="Arial" w:hAnsi="Arial" w:cs="Arial"/>
+            <w:bCs w:val="0"/>
+            <w:noProof/>
+            <w:webHidden/>
+          </w:rPr>
+          <w:instrText xml:space="preserve"> PAGEREF _Toc85541170 \h </w:instrText>
+        </w:r>
+        <w:r>
+          <w:rPr>
+            <w:rFonts w:ascii="Arial" w:hAnsi="Arial" w:cs="Arial"/>
+            <w:bCs w:val="0"/>
+            <w:noProof/>
+            <w:webHidden/>
+          </w:rPr>
+        </w:r>
+        <w:r>
+          <w:rPr>
+            <w:rFonts w:ascii="Arial" w:hAnsi="Arial" w:cs="Arial"/>
+            <w:bCs w:val="0"/>
+            <w:noProof/>
+            <w:webHidden/>
+          </w:rPr>
+          <w:fldChar w:fldCharType="separate"/>
+        </w:r>
+        <w:r>
+          <w:rPr>
+            <w:rFonts w:ascii="Arial" w:hAnsi="Arial" w:cs="Arial"/>
+            <w:bCs w:val="0"/>
+            <w:noProof/>
+            <w:webHidden/>
+          </w:rPr>
+          <w:t>3</w:t>
+        </w:r>
+        <w:r>
+          <w:rPr>
+            <w:rFonts w:ascii="Arial" w:hAnsi="Arial" w:cs="Arial"/>
+            <w:bCs w:val="0"/>
+            <w:noProof/>
+            <w:webHidden/>
+          </w:rPr>
+          <w:fldChar w:fldCharType="end"/>
+        </w:r>
+      </w:hyperlink>
+    </w:p>
+    <w:p>
+      <w:pPr>
+        <w:pStyle w:val="Sumrio1"/>
+        <w:tabs>
+          <w:tab w:val="left" w:pos="440"/>
+          <w:tab w:val="right" w:leader="dot" w:pos="8494"/>
+        </w:tabs>
+        <w:rPr>
+          <w:rFonts w:ascii="Arial" w:eastAsiaTheme="minorEastAsia" w:hAnsi="Arial" w:cs="Arial"/>
+          <w:bCs w:val="0"/>
+          <w:i w:val="0"/>
+          <w:iCs w:val="0"/>
+          <w:noProof/>
+          <w:lang w:eastAsia="pt-BR"/>
+        </w:rPr>
+      </w:pPr>
+      <w:hyperlink w:anchor="_Toc85541170" w:history="1">
+        <w:r>
+          <w:rPr>
+            <w:rStyle w:val="Hyperlink"/>
+            <w:rFonts w:ascii="Arial" w:hAnsi="Arial" w:cs="Arial"/>
+            <w:bCs w:val="0"/>
+            <w:noProof/>
+          </w:rPr>
+          <w:t>6.</w:t>
+        </w:r>
+        <w:r>
+          <w:rPr>
+            <w:rFonts w:ascii="Arial" w:eastAsiaTheme="minorEastAsia" w:hAnsi="Arial" w:cs="Arial"/>
+            <w:bCs w:val="0"/>
+            <w:i w:val="0"/>
+            <w:iCs w:val="0"/>
+            <w:noProof/>
+            <w:lang w:eastAsia="pt-BR"/>
+          </w:rPr>
+          <w:tab/>
+        </w:r>
+        <w:r>
+          <w:rPr>
+            <w:rStyle w:val="Hyperlink"/>
+            <w:rFonts w:ascii="Arial" w:hAnsi="Arial" w:cs="Arial"/>
+            <w:bCs w:val="0"/>
+            <w:noProof/>
+          </w:rPr>
+          <w:t>IMAGEM 06 – EVIDÊNCIAS – CYPRESS – UI – GERAR TESTES E VÍDEOS</w:t>
+        </w:r>
+        <w:r>
+          <w:rPr>
+            <w:rFonts w:ascii="Arial" w:hAnsi="Arial" w:cs="Arial"/>
+            <w:bCs w:val="0"/>
+            <w:noProof/>
+            <w:webHidden/>
+          </w:rPr>
+          <w:tab/>
+        </w:r>
+        <w:r>
+          <w:rPr>
+            <w:rFonts w:ascii="Arial" w:hAnsi="Arial" w:cs="Arial"/>
+            <w:bCs w:val="0"/>
+            <w:noProof/>
+            <w:webHidden/>
+          </w:rPr>
+          <w:fldChar w:fldCharType="begin"/>
+        </w:r>
+        <w:r>
+          <w:rPr>
+            <w:rFonts w:ascii="Arial" w:hAnsi="Arial" w:cs="Arial"/>
+            <w:bCs w:val="0"/>
+            <w:noProof/>
+            <w:webHidden/>
+          </w:rPr>
+          <w:instrText xml:space="preserve"> PAGEREF _Toc85541170 \h </w:instrText>
+        </w:r>
+        <w:r>
+          <w:rPr>
+            <w:rFonts w:ascii="Arial" w:hAnsi="Arial" w:cs="Arial"/>
+            <w:bCs w:val="0"/>
+            <w:noProof/>
+            <w:webHidden/>
+          </w:rPr>
+        </w:r>
+        <w:r>
+          <w:rPr>
+            <w:rFonts w:ascii="Arial" w:hAnsi="Arial" w:cs="Arial"/>
+            <w:bCs w:val="0"/>
+            <w:noProof/>
+            <w:webHidden/>
+          </w:rPr>
+          <w:fldChar w:fldCharType="separate"/>
+        </w:r>
+        <w:r>
+          <w:rPr>
+            <w:rFonts w:ascii="Arial" w:hAnsi="Arial" w:cs="Arial"/>
+            <w:bCs w:val="0"/>
+            <w:noProof/>
+            <w:webHidden/>
+          </w:rPr>
+          <w:t>3</w:t>
+        </w:r>
+        <w:r>
+          <w:rPr>
+            <w:rFonts w:ascii="Arial" w:hAnsi="Arial" w:cs="Arial"/>
+            <w:bCs w:val="0"/>
+            <w:noProof/>
+            <w:webHidden/>
+          </w:rPr>
+          <w:fldChar w:fldCharType="end"/>
+        </w:r>
+      </w:hyperlink>
+    </w:p>
+    <w:p>
+      <w:pPr>
+        <w:pStyle w:val="Sumrio1"/>
+        <w:tabs>
+          <w:tab w:val="left" w:pos="440"/>
+          <w:tab w:val="right" w:leader="dot" w:pos="8494"/>
+        </w:tabs>
+        <w:rPr>
+          <w:rFonts w:ascii="Arial" w:eastAsiaTheme="minorEastAsia" w:hAnsi="Arial" w:cs="Arial"/>
+          <w:bCs w:val="0"/>
+          <w:i w:val="0"/>
+          <w:iCs w:val="0"/>
+          <w:noProof/>
+          <w:lang w:eastAsia="pt-BR"/>
+        </w:rPr>
+      </w:pPr>
+      <w:hyperlink w:anchor="_Toc85541171" w:history="1">
+        <w:r>
+          <w:rPr>
+            <w:rStyle w:val="Hyperlink"/>
+            <w:rFonts w:ascii="Arial" w:hAnsi="Arial" w:cs="Arial"/>
+            <w:bCs w:val="0"/>
+            <w:noProof/>
+          </w:rPr>
+          <w:t>7.</w:t>
+        </w:r>
+        <w:r>
+          <w:rPr>
+            <w:rFonts w:ascii="Arial" w:eastAsiaTheme="minorEastAsia" w:hAnsi="Arial" w:cs="Arial"/>
+            <w:bCs w:val="0"/>
+            <w:i w:val="0"/>
+            <w:iCs w:val="0"/>
+            <w:noProof/>
+            <w:lang w:eastAsia="pt-BR"/>
+          </w:rPr>
+          <w:tab/>
+        </w:r>
+        <w:r>
+          <w:rPr>
+            <w:rStyle w:val="Hyperlink"/>
+            <w:rFonts w:ascii="Arial" w:hAnsi="Arial" w:cs="Arial"/>
+            <w:bCs w:val="0"/>
+            <w:noProof/>
+          </w:rPr>
+          <w:t>IMAGEM 07 – EVIDÊNCIAS – CYPRESS – API - GERAR TESTES E VÍDEOS</w:t>
+        </w:r>
+        <w:r>
+          <w:rPr>
+            <w:rFonts w:ascii="Arial" w:hAnsi="Arial" w:cs="Arial"/>
+            <w:bCs w:val="0"/>
+            <w:noProof/>
+            <w:webHidden/>
+          </w:rPr>
+          <w:tab/>
+        </w:r>
+        <w:r>
+          <w:rPr>
+            <w:rFonts w:ascii="Arial" w:hAnsi="Arial" w:cs="Arial"/>
+            <w:bCs w:val="0"/>
+            <w:noProof/>
+            <w:webHidden/>
+          </w:rPr>
+          <w:fldChar w:fldCharType="begin"/>
+        </w:r>
+        <w:r>
+          <w:rPr>
+            <w:rFonts w:ascii="Arial" w:hAnsi="Arial" w:cs="Arial"/>
+            <w:bCs w:val="0"/>
+            <w:noProof/>
+            <w:webHidden/>
+          </w:rPr>
+          <w:instrText xml:space="preserve"> PAGEREF _Toc85541171 \h </w:instrText>
+        </w:r>
+        <w:r>
+          <w:rPr>
+            <w:rFonts w:ascii="Arial" w:hAnsi="Arial" w:cs="Arial"/>
+            <w:bCs w:val="0"/>
+            <w:noProof/>
+            <w:webHidden/>
+          </w:rPr>
+        </w:r>
+        <w:r>
+          <w:rPr>
+            <w:rFonts w:ascii="Arial" w:hAnsi="Arial" w:cs="Arial"/>
+            <w:bCs w:val="0"/>
+            <w:noProof/>
+            <w:webHidden/>
+          </w:rPr>
+          <w:fldChar w:fldCharType="separate"/>
+        </w:r>
+        <w:r>
+          <w:rPr>
+            <w:rFonts w:ascii="Arial" w:hAnsi="Arial" w:cs="Arial"/>
+            <w:bCs w:val="0"/>
+            <w:noProof/>
+            <w:webHidden/>
+          </w:rPr>
+          <w:t>4</w:t>
+        </w:r>
+        <w:r>
+          <w:rPr>
+            <w:rFonts w:ascii="Arial" w:hAnsi="Arial" w:cs="Arial"/>
+            <w:bCs w:val="0"/>
+            <w:noProof/>
+            <w:webHidden/>
+          </w:rPr>
+          <w:fldChar w:fldCharType="end"/>
+        </w:r>
+      </w:hyperlink>
+    </w:p>
+    <w:p>
+      <w:pPr>
+        <w:pStyle w:val="Sumrio1"/>
+        <w:tabs>
+          <w:tab w:val="left" w:pos="440"/>
+          <w:tab w:val="right" w:leader="dot" w:pos="8494"/>
+        </w:tabs>
+        <w:rPr>
+          <w:rFonts w:ascii="Arial" w:eastAsia="Arial" w:hAnsi="Arial" w:cs="Arial"/>
+          <w:bCs w:val="0"/>
+          <w:color w:val="000000" w:themeColor="text1"/>
+        </w:rPr>
+      </w:pPr>
+      <w:hyperlink w:anchor="_Toc85541172" w:history="1">
+        <w:r>
+          <w:rPr>
+            <w:rStyle w:val="Hyperlink"/>
+            <w:rFonts w:ascii="Arial" w:hAnsi="Arial" w:cs="Arial"/>
+            <w:bCs w:val="0"/>
+            <w:noProof/>
+          </w:rPr>
+          <w:t>8.</w:t>
+        </w:r>
+        <w:r>
+          <w:rPr>
+            <w:rFonts w:ascii="Arial" w:eastAsiaTheme="minorEastAsia" w:hAnsi="Arial" w:cs="Arial"/>
+            <w:bCs w:val="0"/>
+            <w:i w:val="0"/>
+            <w:iCs w:val="0"/>
+            <w:noProof/>
+            <w:lang w:eastAsia="pt-BR"/>
+          </w:rPr>
+          <w:tab/>
+          <w:t>IMAGEM 08 – EVIDÊNCIAS – CYPRESS – API - DASHBOARD</w:t>
+        </w:r>
+        <w:r>
+          <w:rPr>
+            <w:rFonts w:ascii="Arial" w:hAnsi="Arial" w:cs="Arial"/>
+            <w:bCs w:val="0"/>
+            <w:noProof/>
+            <w:webHidden/>
+          </w:rPr>
+          <w:tab/>
+        </w:r>
+        <w:r>
+          <w:rPr>
+            <w:rFonts w:ascii="Arial" w:hAnsi="Arial" w:cs="Arial"/>
+            <w:bCs w:val="0"/>
+            <w:noProof/>
+            <w:webHidden/>
+          </w:rPr>
+          <w:fldChar w:fldCharType="begin"/>
+        </w:r>
+        <w:r>
+          <w:rPr>
+            <w:rFonts w:ascii="Arial" w:hAnsi="Arial" w:cs="Arial"/>
+            <w:bCs w:val="0"/>
+            <w:noProof/>
+            <w:webHidden/>
+          </w:rPr>
+          <w:instrText xml:space="preserve"> PAGEREF _Toc85541172 \h </w:instrText>
+        </w:r>
+        <w:r>
+          <w:rPr>
+            <w:rFonts w:ascii="Arial" w:hAnsi="Arial" w:cs="Arial"/>
+            <w:bCs w:val="0"/>
+            <w:noProof/>
+            <w:webHidden/>
+          </w:rPr>
+        </w:r>
+        <w:r>
+          <w:rPr>
+            <w:rFonts w:ascii="Arial" w:hAnsi="Arial" w:cs="Arial"/>
+            <w:bCs w:val="0"/>
+            <w:noProof/>
+            <w:webHidden/>
+          </w:rPr>
+          <w:fldChar w:fldCharType="separate"/>
+        </w:r>
+        <w:r>
+          <w:rPr>
+            <w:rFonts w:ascii="Arial" w:hAnsi="Arial" w:cs="Arial"/>
+            <w:bCs w:val="0"/>
+            <w:noProof/>
+            <w:webHidden/>
+          </w:rPr>
+          <w:t>5</w:t>
+        </w:r>
+        <w:r>
+          <w:rPr>
+            <w:rFonts w:ascii="Arial" w:hAnsi="Arial" w:cs="Arial"/>
+            <w:bCs w:val="0"/>
+            <w:noProof/>
+            <w:webHidden/>
+          </w:rPr>
+          <w:fldChar w:fldCharType="end"/>
+        </w:r>
+      </w:hyperlink>
+      <w:r>
+        <w:rPr>
+          <w:rFonts w:ascii="Arial" w:eastAsia="Arial" w:hAnsi="Arial" w:cs="Arial"/>
+          <w:bCs w:val="0"/>
+          <w:color w:val="000000" w:themeColor="text1"/>
+        </w:rPr>
+        <w:fldChar w:fldCharType="end"/>
+      </w:r>
+    </w:p>
+    <w:p>
+      <w:pPr>
+        <w:pStyle w:val="Sumrio1"/>
+        <w:tabs>
+          <w:tab w:val="left" w:pos="440"/>
+          <w:tab w:val="right" w:leader="dot" w:pos="8494"/>
+        </w:tabs>
+        <w:rPr>
+          <w:rFonts w:ascii="Arial" w:eastAsiaTheme="minorEastAsia" w:hAnsi="Arial" w:cs="Arial"/>
+          <w:bCs w:val="0"/>
+          <w:i w:val="0"/>
+          <w:iCs w:val="0"/>
+          <w:noProof/>
+          <w:lang w:eastAsia="pt-BR"/>
+        </w:rPr>
+      </w:pPr>
+      <w:hyperlink w:anchor="_Toc85541171" w:history="1">
+        <w:r>
+          <w:rPr>
+            <w:rStyle w:val="Hyperlink"/>
+            <w:rFonts w:ascii="Arial" w:hAnsi="Arial" w:cs="Arial"/>
+            <w:bCs w:val="0"/>
+            <w:i w:val="0"/>
+            <w:iCs w:val="0"/>
+            <w:noProof/>
+            <w:color w:val="auto"/>
+            <w:u w:val="none"/>
+          </w:rPr>
+          <w:t>7.</w:t>
+        </w:r>
+        <w:r>
+          <w:rPr>
+            <w:rFonts w:ascii="Arial" w:eastAsiaTheme="minorEastAsia" w:hAnsi="Arial" w:cs="Arial"/>
+            <w:bCs w:val="0"/>
+            <w:i w:val="0"/>
+            <w:iCs w:val="0"/>
+            <w:noProof/>
+            <w:lang w:eastAsia="pt-BR"/>
+          </w:rPr>
+          <w:tab/>
+        </w:r>
+        <w:r>
+          <w:rPr>
+            <w:rStyle w:val="Hyperlink"/>
+            <w:rFonts w:ascii="Arial" w:hAnsi="Arial" w:cs="Arial"/>
+            <w:bCs w:val="0"/>
+            <w:i w:val="0"/>
+            <w:iCs w:val="0"/>
+            <w:noProof/>
+            <w:color w:val="auto"/>
+            <w:u w:val="none"/>
+          </w:rPr>
+          <w:t>IMAGEM 0</w:t>
+        </w:r>
+        <w:r>
+          <w:rPr>
+            <w:rStyle w:val="Hyperlink"/>
+            <w:rFonts w:ascii="Arial" w:hAnsi="Arial" w:cs="Arial"/>
+            <w:bCs w:val="0"/>
+            <w:i w:val="0"/>
+            <w:iCs w:val="0"/>
+            <w:noProof/>
+            <w:color w:val="auto"/>
+            <w:u w:val="none"/>
+          </w:rPr>
+          <w:t>9</w:t>
+        </w:r>
+        <w:r>
+          <w:rPr>
+            <w:rStyle w:val="Hyperlink"/>
+            <w:rFonts w:ascii="Arial" w:hAnsi="Arial" w:cs="Arial"/>
+            <w:bCs w:val="0"/>
+            <w:i w:val="0"/>
+            <w:iCs w:val="0"/>
+            <w:noProof/>
+            <w:color w:val="auto"/>
+            <w:u w:val="none"/>
+          </w:rPr>
+          <w:t xml:space="preserve"> – </w:t>
+        </w:r>
+        <w:r>
+          <w:rPr>
+            <w:rStyle w:val="Hyperlink"/>
+            <w:rFonts w:ascii="Arial" w:hAnsi="Arial" w:cs="Arial"/>
+            <w:bCs w:val="0"/>
+            <w:i w:val="0"/>
+            <w:iCs w:val="0"/>
+            <w:noProof/>
+            <w:color w:val="auto"/>
+            <w:u w:val="none"/>
+          </w:rPr>
+          <w:t>JENKINS</w:t>
+        </w:r>
+        <w:r>
+          <w:rPr>
+            <w:rStyle w:val="Hyperlink"/>
+            <w:rFonts w:ascii="Arial" w:hAnsi="Arial" w:cs="Arial"/>
+            <w:bCs w:val="0"/>
+            <w:i w:val="0"/>
+            <w:iCs w:val="0"/>
+            <w:noProof/>
+            <w:color w:val="auto"/>
+            <w:u w:val="none"/>
+          </w:rPr>
+          <w:t xml:space="preserve"> – </w:t>
+        </w:r>
+        <w:r>
+          <w:rPr>
+            <w:rStyle w:val="Hyperlink"/>
+            <w:rFonts w:ascii="Arial" w:hAnsi="Arial" w:cs="Arial"/>
+            <w:bCs w:val="0"/>
+            <w:i w:val="0"/>
+            <w:iCs w:val="0"/>
+            <w:noProof/>
+            <w:color w:val="auto"/>
+            <w:u w:val="none"/>
+          </w:rPr>
+          <w:t>ETAPAS DE INTEGRAÇÃO CONTÍNUA</w:t>
+        </w:r>
+        <w:r>
+          <w:rPr>
+            <w:rStyle w:val="Hyperlink"/>
+            <w:rFonts w:ascii="Arial" w:hAnsi="Arial" w:cs="Arial"/>
+            <w:bCs w:val="0"/>
+            <w:i w:val="0"/>
+            <w:iCs w:val="0"/>
+            <w:noProof/>
+            <w:color w:val="auto"/>
+            <w:u w:val="none"/>
+          </w:rPr>
+          <w:t xml:space="preserve"> – </w:t>
+        </w:r>
+        <w:r>
+          <w:rPr>
+            <w:rStyle w:val="Hyperlink"/>
+            <w:rFonts w:ascii="Arial" w:hAnsi="Arial" w:cs="Arial"/>
+            <w:bCs w:val="0"/>
+            <w:i w:val="0"/>
+            <w:iCs w:val="0"/>
+            <w:noProof/>
+            <w:color w:val="auto"/>
+            <w:u w:val="none"/>
+          </w:rPr>
+          <w:t xml:space="preserve">TESTES UI E </w:t>
+        </w:r>
+        <w:r>
+          <w:rPr>
+            <w:rStyle w:val="Hyperlink"/>
+            <w:rFonts w:ascii="Arial" w:hAnsi="Arial" w:cs="Arial"/>
+            <w:bCs w:val="0"/>
+            <w:i w:val="0"/>
+            <w:iCs w:val="0"/>
+            <w:noProof/>
+            <w:color w:val="auto"/>
+            <w:u w:val="none"/>
+          </w:rPr>
+          <w:t>API</w:t>
+        </w:r>
+        <w:r>
+          <w:rPr>
+            <w:rFonts w:ascii="Arial" w:hAnsi="Arial" w:cs="Arial"/>
+            <w:bCs w:val="0"/>
+            <w:i w:val="0"/>
+            <w:iCs w:val="0"/>
+            <w:noProof/>
+            <w:webHidden/>
+          </w:rPr>
+          <w:tab/>
+        </w:r>
+        <w:r>
+          <w:rPr>
+            <w:rFonts w:ascii="Arial" w:hAnsi="Arial" w:cs="Arial"/>
+            <w:bCs w:val="0"/>
+            <w:i w:val="0"/>
+            <w:iCs w:val="0"/>
+            <w:noProof/>
+            <w:webHidden/>
+          </w:rPr>
+          <w:t>18</w:t>
+        </w:r>
+      </w:hyperlink>
+    </w:p>
+    <w:p>
+      <w:pPr>
+        <w:spacing w:line="360" w:lineRule="auto"/>
+        <w:jc w:val="both"/>
+        <w:rPr>
+          <w:rFonts w:ascii="Arial" w:eastAsia="Arial" w:hAnsi="Arial" w:cs="Arial"/>
+          <w:color w:val="000000" w:themeColor="text1"/>
+          <w:sz w:val="24"/>
+          <w:szCs w:val="24"/>
+        </w:rPr>
+      </w:pPr>
+    </w:p>
+    <w:p>
+      <w:pPr>
+        <w:spacing w:line="360" w:lineRule="auto"/>
+        <w:jc w:val="both"/>
+        <w:rPr>
+          <w:rFonts w:ascii="Arial" w:eastAsia="Arial" w:hAnsi="Arial" w:cs="Arial"/>
+          <w:color w:val="000000" w:themeColor="text1"/>
+          <w:sz w:val="24"/>
+          <w:szCs w:val="24"/>
+        </w:rPr>
+      </w:pPr>
+    </w:p>
+    <w:p>
+      <w:pPr>
+        <w:spacing w:line="360" w:lineRule="auto"/>
+        <w:jc w:val="both"/>
+        <w:rPr>
+          <w:rFonts w:ascii="Arial" w:eastAsia="Arial" w:hAnsi="Arial" w:cs="Arial"/>
+          <w:color w:val="000000" w:themeColor="text1"/>
+          <w:sz w:val="24"/>
+          <w:szCs w:val="24"/>
+        </w:rPr>
+      </w:pPr>
+    </w:p>
+    <w:p>
+      <w:pPr>
+        <w:spacing w:line="360" w:lineRule="auto"/>
+        <w:jc w:val="both"/>
+        <w:rPr>
+          <w:rFonts w:ascii="Arial" w:eastAsia="Arial" w:hAnsi="Arial" w:cs="Arial"/>
+          <w:color w:val="000000" w:themeColor="text1"/>
+          <w:sz w:val="24"/>
+          <w:szCs w:val="24"/>
+        </w:rPr>
+      </w:pPr>
+    </w:p>
+    <w:p>
+      <w:pPr>
+        <w:spacing w:line="360" w:lineRule="auto"/>
+        <w:jc w:val="both"/>
+        <w:rPr>
+          <w:rFonts w:ascii="Arial" w:eastAsia="Arial" w:hAnsi="Arial" w:cs="Arial"/>
+          <w:color w:val="000000" w:themeColor="text1"/>
+          <w:sz w:val="24"/>
+          <w:szCs w:val="24"/>
+        </w:rPr>
+      </w:pPr>
+    </w:p>
+    <w:p>
+      <w:pPr>
+        <w:spacing w:line="360" w:lineRule="auto"/>
+        <w:jc w:val="both"/>
+        <w:rPr>
+          <w:rFonts w:ascii="Arial" w:eastAsia="Arial" w:hAnsi="Arial" w:cs="Arial"/>
+          <w:color w:val="000000" w:themeColor="text1"/>
+          <w:sz w:val="24"/>
+          <w:szCs w:val="24"/>
+        </w:rPr>
+      </w:pPr>
+    </w:p>
+    <w:p>
+      <w:pPr>
+        <w:spacing w:line="360" w:lineRule="auto"/>
+        <w:jc w:val="both"/>
+        <w:rPr>
+          <w:rFonts w:ascii="Arial" w:eastAsia="Arial" w:hAnsi="Arial" w:cs="Arial"/>
+          <w:color w:val="000000" w:themeColor="text1"/>
+          <w:sz w:val="24"/>
+          <w:szCs w:val="24"/>
+        </w:rPr>
+      </w:pPr>
+    </w:p>
+    <w:p>
+      <w:pPr>
+        <w:spacing w:line="360" w:lineRule="auto"/>
+        <w:jc w:val="both"/>
+        <w:rPr>
+          <w:rFonts w:ascii="Arial" w:eastAsia="Arial" w:hAnsi="Arial" w:cs="Arial"/>
+          <w:color w:val="000000" w:themeColor="text1"/>
+          <w:sz w:val="24"/>
+          <w:szCs w:val="24"/>
+        </w:rPr>
+      </w:pPr>
+    </w:p>
+    <w:p>
+      <w:pPr>
+        <w:spacing w:line="360" w:lineRule="auto"/>
+        <w:jc w:val="both"/>
+        <w:rPr>
+          <w:rFonts w:ascii="Arial" w:eastAsia="Arial" w:hAnsi="Arial" w:cs="Arial"/>
+          <w:color w:val="000000" w:themeColor="text1"/>
+          <w:sz w:val="24"/>
+          <w:szCs w:val="24"/>
+        </w:rPr>
+      </w:pPr>
+    </w:p>
+    <w:p>
+      <w:pPr>
+        <w:spacing w:line="360" w:lineRule="auto"/>
+        <w:jc w:val="both"/>
+        <w:rPr>
+          <w:rFonts w:ascii="Arial" w:eastAsia="Arial" w:hAnsi="Arial" w:cs="Arial"/>
+          <w:color w:val="000000" w:themeColor="text1"/>
+          <w:sz w:val="24"/>
+          <w:szCs w:val="24"/>
+        </w:rPr>
+      </w:pPr>
+    </w:p>
+    <w:p>
+      <w:pPr>
+        <w:spacing w:line="360" w:lineRule="auto"/>
+        <w:jc w:val="both"/>
+        <w:rPr>
+          <w:rFonts w:ascii="Arial" w:eastAsia="Arial" w:hAnsi="Arial" w:cs="Arial"/>
+          <w:color w:val="000000" w:themeColor="text1"/>
+          <w:sz w:val="24"/>
+          <w:szCs w:val="24"/>
+        </w:rPr>
+      </w:pPr>
+    </w:p>
+    <w:p>
+      <w:pPr>
+        <w:spacing w:line="360" w:lineRule="auto"/>
+        <w:jc w:val="both"/>
+        <w:rPr>
+          <w:rFonts w:ascii="Arial" w:eastAsia="Arial" w:hAnsi="Arial" w:cs="Arial"/>
+          <w:color w:val="000000" w:themeColor="text1"/>
+          <w:sz w:val="24"/>
+          <w:szCs w:val="24"/>
+        </w:rPr>
+      </w:pPr>
+    </w:p>
+    <w:p>
+      <w:pPr>
+        <w:spacing w:line="360" w:lineRule="auto"/>
+        <w:jc w:val="both"/>
+        <w:rPr>
+          <w:rFonts w:ascii="Arial" w:eastAsia="Arial" w:hAnsi="Arial" w:cs="Arial"/>
+          <w:color w:val="000000" w:themeColor="text1"/>
+          <w:sz w:val="24"/>
+          <w:szCs w:val="24"/>
+        </w:rPr>
+      </w:pPr>
+    </w:p>
+    <w:p>
+      <w:pPr>
+        <w:spacing w:line="360" w:lineRule="auto"/>
+        <w:jc w:val="both"/>
+        <w:rPr>
+          <w:rFonts w:ascii="Arial" w:eastAsia="Arial" w:hAnsi="Arial" w:cs="Arial"/>
+          <w:color w:val="000000" w:themeColor="text1"/>
+          <w:sz w:val="24"/>
+          <w:szCs w:val="24"/>
+        </w:rPr>
+      </w:pPr>
+    </w:p>
+    <w:p>
+      <w:pPr>
+        <w:spacing w:line="360" w:lineRule="auto"/>
+        <w:jc w:val="both"/>
+        <w:rPr>
+          <w:rFonts w:ascii="Arial" w:eastAsia="Arial" w:hAnsi="Arial" w:cs="Arial"/>
+          <w:color w:val="000000" w:themeColor="text1"/>
+          <w:sz w:val="24"/>
+          <w:szCs w:val="24"/>
+        </w:rPr>
+      </w:pPr>
+    </w:p>
+    <w:p>
+      <w:pPr>
+        <w:spacing w:line="360" w:lineRule="auto"/>
+        <w:jc w:val="both"/>
+        <w:rPr>
+          <w:rFonts w:ascii="Arial" w:eastAsia="Arial" w:hAnsi="Arial" w:cs="Arial"/>
+          <w:color w:val="000000" w:themeColor="text1"/>
+          <w:sz w:val="24"/>
+          <w:szCs w:val="24"/>
+        </w:rPr>
+      </w:pPr>
+    </w:p>
+    <w:p>
+      <w:pPr>
+        <w:spacing w:line="360" w:lineRule="auto"/>
+        <w:jc w:val="both"/>
+        <w:rPr>
+          <w:rFonts w:ascii="Arial" w:eastAsia="Arial" w:hAnsi="Arial" w:cs="Arial"/>
+          <w:color w:val="000000" w:themeColor="text1"/>
+          <w:sz w:val="24"/>
+          <w:szCs w:val="24"/>
+        </w:rPr>
+      </w:pPr>
+    </w:p>
+    <w:p>
+      <w:pPr>
+        <w:pStyle w:val="Ttulo1"/>
       </w:pPr>
       <w:bookmarkStart w:id="3" w:name="_Toc85541171"/>
       <w:r>
-        <w:lastRenderedPageBreak/>
         <w:t>INTRODUÇÃO</w:t>
       </w:r>
       <w:bookmarkEnd w:id="3"/>
@@ -2827,7 +4369,27 @@
           <w:sz w:val="24"/>
           <w:szCs w:val="24"/>
         </w:rPr>
-        <w:t>até as melhores práticas de automatização de testes com metodologias ágeis e cultura DevOps.</w:t>
+        <w:t xml:space="preserve">até as melhores práticas de automatização de testes com metodologias ágeis e cultura </w:t>
+      </w:r>
+      <w:proofErr w:type="spellStart"/>
+      <w:r>
+        <w:rPr>
+          <w:rFonts w:ascii="Arial" w:eastAsia="Arial" w:hAnsi="Arial" w:cs="Arial"/>
+          <w:color w:val="000000" w:themeColor="text1"/>
+          <w:sz w:val="24"/>
+          <w:szCs w:val="24"/>
+        </w:rPr>
+        <w:t>DevOps</w:t>
+      </w:r>
+      <w:proofErr w:type="spellEnd"/>
+      <w:r>
+        <w:rPr>
+          <w:rFonts w:ascii="Arial" w:eastAsia="Arial" w:hAnsi="Arial" w:cs="Arial"/>
+          <w:color w:val="000000" w:themeColor="text1"/>
+          <w:sz w:val="24"/>
+          <w:szCs w:val="24"/>
+        </w:rPr>
+        <w:t>.</w:t>
       </w:r>
     </w:p>
     <w:p>
@@ -3157,7 +4719,6 @@
       </w:pPr>
       <w:bookmarkStart w:id="4" w:name="_Toc85541172"/>
       <w:r>
-        <w:lastRenderedPageBreak/>
         <w:t>O P</w:t>
       </w:r>
       <w:r>
@@ -3242,6 +4803,8 @@
           <w:rFonts w:ascii="Arial" w:hAnsi="Arial" w:cs="Arial"/>
           <w:b/>
           <w:bCs/>
+          <w:sz w:val="20"/>
+          <w:szCs w:val="20"/>
         </w:rPr>
       </w:pPr>
       <w:r>
@@ -3249,6 +4812,8 @@
           <w:rFonts w:ascii="Arial" w:hAnsi="Arial" w:cs="Arial"/>
           <w:b/>
           <w:bCs/>
+          <w:sz w:val="20"/>
+          <w:szCs w:val="20"/>
         </w:rPr>
         <w:t>Imagem</w:t>
       </w:r>
@@ -3257,6 +4822,8 @@
           <w:rFonts w:ascii="Arial" w:hAnsi="Arial" w:cs="Arial"/>
           <w:b/>
           <w:bCs/>
+          <w:sz w:val="20"/>
+          <w:szCs w:val="20"/>
         </w:rPr>
         <w:t xml:space="preserve"> 0</w:t>
       </w:r>
@@ -3265,6 +4832,8 @@
           <w:rFonts w:ascii="Arial" w:hAnsi="Arial" w:cs="Arial"/>
           <w:b/>
           <w:bCs/>
+          <w:sz w:val="20"/>
+          <w:szCs w:val="20"/>
         </w:rPr>
         <w:t>1</w:t>
       </w:r>
@@ -3273,6 +4842,8 @@
           <w:rFonts w:ascii="Arial" w:hAnsi="Arial" w:cs="Arial"/>
           <w:b/>
           <w:bCs/>
+          <w:sz w:val="20"/>
+          <w:szCs w:val="20"/>
         </w:rPr>
         <w:t xml:space="preserve"> - Planejamento</w:t>
       </w:r>
@@ -3830,6 +5401,7 @@
                 <w:sz w:val="24"/>
                 <w:szCs w:val="24"/>
               </w:rPr>
+              <w:lastRenderedPageBreak/>
               <w:t>“7”</w:t>
             </w:r>
           </w:p>
@@ -3885,7 +5457,6 @@
                 <w:sz w:val="24"/>
                 <w:szCs w:val="24"/>
               </w:rPr>
-              <w:lastRenderedPageBreak/>
               <w:t>“8”</w:t>
             </w:r>
           </w:p>
@@ -4212,8 +5783,39 @@
           <w:sz w:val="24"/>
           <w:szCs w:val="24"/>
         </w:rPr>
-        <w:t>Login com nome, email ou cpf</w:t>
-      </w:r>
+        <w:t xml:space="preserve">Login com nome, </w:t>
+      </w:r>
+      <w:proofErr w:type="spellStart"/>
+      <w:r>
+        <w:rPr>
+          <w:rFonts w:ascii="Arial" w:hAnsi="Arial" w:cs="Arial"/>
+          <w:color w:val="000000" w:themeColor="text1"/>
+          <w:sz w:val="24"/>
+          <w:szCs w:val="24"/>
+        </w:rPr>
+        <w:t>email</w:t>
+      </w:r>
+      <w:proofErr w:type="spellEnd"/>
+      <w:r>
+        <w:rPr>
+          <w:rFonts w:ascii="Arial" w:hAnsi="Arial" w:cs="Arial"/>
+          <w:color w:val="000000" w:themeColor="text1"/>
+          <w:sz w:val="24"/>
+          <w:szCs w:val="24"/>
+        </w:rPr>
+        <w:t xml:space="preserve"> ou </w:t>
+      </w:r>
+      <w:proofErr w:type="spellStart"/>
+      <w:r>
+        <w:rPr>
+          <w:rFonts w:ascii="Arial" w:hAnsi="Arial" w:cs="Arial"/>
+          <w:color w:val="000000" w:themeColor="text1"/>
+          <w:sz w:val="24"/>
+          <w:szCs w:val="24"/>
+        </w:rPr>
+        <w:t>cpf</w:t>
+      </w:r>
+      <w:proofErr w:type="spellEnd"/>
     </w:p>
     <w:p>
       <w:pPr>
@@ -4299,6 +5901,7 @@
         </w:rPr>
         <w:t xml:space="preserve">Então deve exibir uma mensagem de </w:t>
       </w:r>
+      <w:proofErr w:type="spellStart"/>
       <w:r>
         <w:rPr>
           <w:rFonts w:ascii="Arial" w:hAnsi="Arial" w:cs="Arial"/>
@@ -4308,6 +5911,7 @@
         </w:rPr>
         <w:t>boas vindas</w:t>
       </w:r>
+      <w:proofErr w:type="spellEnd"/>
       <w:r>
         <w:rPr>
           <w:rFonts w:ascii="Arial" w:hAnsi="Arial" w:cs="Arial"/>
@@ -5048,6 +6652,7 @@
           <w:sz w:val="24"/>
           <w:szCs w:val="24"/>
         </w:rPr>
+        <w:lastRenderedPageBreak/>
         <w:t xml:space="preserve">Então deve </w:t>
       </w:r>
       <w:r>
@@ -5179,7 +6784,6 @@
           <w:sz w:val="24"/>
           <w:szCs w:val="24"/>
         </w:rPr>
-        <w:lastRenderedPageBreak/>
         <w:t>Dado que eu acesse a documentação do serviço da EBAC-SHOP</w:t>
       </w:r>
     </w:p>
@@ -5228,7 +6832,27 @@
           <w:sz w:val="24"/>
           <w:szCs w:val="24"/>
         </w:rPr>
-        <w:t>&lt;code&gt;</w:t>
+        <w:t>&lt;</w:t>
+      </w:r>
+      <w:proofErr w:type="spellStart"/>
+      <w:r>
+        <w:rPr>
+          <w:rFonts w:ascii="Arial" w:hAnsi="Arial" w:cs="Arial"/>
+          <w:color w:val="000000" w:themeColor="text1"/>
+          <w:sz w:val="24"/>
+          <w:szCs w:val="24"/>
+        </w:rPr>
+        <w:t>code</w:t>
+      </w:r>
+      <w:proofErr w:type="spellEnd"/>
+      <w:r>
+        <w:rPr>
+          <w:rFonts w:ascii="Arial" w:hAnsi="Arial" w:cs="Arial"/>
+          <w:color w:val="000000" w:themeColor="text1"/>
+          <w:sz w:val="24"/>
+          <w:szCs w:val="24"/>
+        </w:rPr>
+        <w:t>&gt;</w:t>
       </w:r>
     </w:p>
     <w:p>
@@ -5257,7 +6881,27 @@
           <w:sz w:val="24"/>
           <w:szCs w:val="24"/>
         </w:rPr>
-        <w:t>&lt;amount&gt;</w:t>
+        <w:t>&lt;</w:t>
+      </w:r>
+      <w:proofErr w:type="spellStart"/>
+      <w:r>
+        <w:rPr>
+          <w:rFonts w:ascii="Arial" w:hAnsi="Arial" w:cs="Arial"/>
+          <w:color w:val="000000" w:themeColor="text1"/>
+          <w:sz w:val="24"/>
+          <w:szCs w:val="24"/>
+        </w:rPr>
+        <w:t>amount</w:t>
+      </w:r>
+      <w:proofErr w:type="spellEnd"/>
+      <w:r>
+        <w:rPr>
+          <w:rFonts w:ascii="Arial" w:hAnsi="Arial" w:cs="Arial"/>
+          <w:color w:val="000000" w:themeColor="text1"/>
+          <w:sz w:val="24"/>
+          <w:szCs w:val="24"/>
+        </w:rPr>
+        <w:t>&gt;</w:t>
       </w:r>
     </w:p>
     <w:p>
@@ -5286,7 +6930,27 @@
           <w:sz w:val="24"/>
           <w:szCs w:val="24"/>
         </w:rPr>
-        <w:t>&lt;discount_type&gt;</w:t>
+        <w:t>&lt;</w:t>
+      </w:r>
+      <w:proofErr w:type="spellStart"/>
+      <w:r>
+        <w:rPr>
+          <w:rFonts w:ascii="Arial" w:hAnsi="Arial" w:cs="Arial"/>
+          <w:color w:val="000000" w:themeColor="text1"/>
+          <w:sz w:val="24"/>
+          <w:szCs w:val="24"/>
+        </w:rPr>
+        <w:t>discount_type</w:t>
+      </w:r>
+      <w:proofErr w:type="spellEnd"/>
+      <w:r>
+        <w:rPr>
+          <w:rFonts w:ascii="Arial" w:hAnsi="Arial" w:cs="Arial"/>
+          <w:color w:val="000000" w:themeColor="text1"/>
+          <w:sz w:val="24"/>
+          <w:szCs w:val="24"/>
+        </w:rPr>
+        <w:t>&gt;</w:t>
       </w:r>
     </w:p>
     <w:p>
@@ -5315,7 +6979,27 @@
           <w:sz w:val="24"/>
           <w:szCs w:val="24"/>
         </w:rPr>
-        <w:t>&lt;description&gt;</w:t>
+        <w:t>&lt;</w:t>
+      </w:r>
+      <w:proofErr w:type="spellStart"/>
+      <w:r>
+        <w:rPr>
+          <w:rFonts w:ascii="Arial" w:hAnsi="Arial" w:cs="Arial"/>
+          <w:color w:val="000000" w:themeColor="text1"/>
+          <w:sz w:val="24"/>
+          <w:szCs w:val="24"/>
+        </w:rPr>
+        <w:t>description</w:t>
+      </w:r>
+      <w:proofErr w:type="spellEnd"/>
+      <w:r>
+        <w:rPr>
+          <w:rFonts w:ascii="Arial" w:hAnsi="Arial" w:cs="Arial"/>
+          <w:color w:val="000000" w:themeColor="text1"/>
+          <w:sz w:val="24"/>
+          <w:szCs w:val="24"/>
+        </w:rPr>
+        <w:t>&gt;</w:t>
       </w:r>
     </w:p>
     <w:p>
@@ -5435,6 +7119,7 @@
                 <w:szCs w:val="24"/>
               </w:rPr>
             </w:pPr>
+            <w:proofErr w:type="spellStart"/>
             <w:r>
               <w:rPr>
                 <w:rFonts w:ascii="Arial" w:hAnsi="Arial" w:cs="Arial"/>
@@ -5444,6 +7129,7 @@
               </w:rPr>
               <w:t>code</w:t>
             </w:r>
+            <w:proofErr w:type="spellEnd"/>
           </w:p>
         </w:tc>
         <w:tc>
@@ -5460,6 +7146,7 @@
                 <w:szCs w:val="24"/>
               </w:rPr>
             </w:pPr>
+            <w:proofErr w:type="spellStart"/>
             <w:r>
               <w:rPr>
                 <w:rFonts w:ascii="Arial" w:hAnsi="Arial" w:cs="Arial"/>
@@ -5469,6 +7156,7 @@
               </w:rPr>
               <w:t>amount</w:t>
             </w:r>
+            <w:proofErr w:type="spellEnd"/>
           </w:p>
         </w:tc>
         <w:tc>
@@ -5485,6 +7173,7 @@
                 <w:szCs w:val="24"/>
               </w:rPr>
             </w:pPr>
+            <w:proofErr w:type="spellStart"/>
             <w:r>
               <w:rPr>
                 <w:rFonts w:ascii="Arial" w:hAnsi="Arial" w:cs="Arial"/>
@@ -5494,6 +7183,7 @@
               </w:rPr>
               <w:t>discount_type</w:t>
             </w:r>
+            <w:proofErr w:type="spellEnd"/>
           </w:p>
         </w:tc>
         <w:tc>
@@ -5510,6 +7200,7 @@
                 <w:szCs w:val="24"/>
               </w:rPr>
             </w:pPr>
+            <w:proofErr w:type="spellStart"/>
             <w:r>
               <w:rPr>
                 <w:rFonts w:ascii="Arial" w:hAnsi="Arial" w:cs="Arial"/>
@@ -5519,6 +7210,7 @@
               </w:rPr>
               <w:t>description</w:t>
             </w:r>
+            <w:proofErr w:type="spellEnd"/>
           </w:p>
         </w:tc>
         <w:tc>
@@ -5623,7 +7315,29 @@
                 <w:szCs w:val="24"/>
                 <w:lang w:val="en-US"/>
               </w:rPr>
-              <w:t>“fixed_product”</w:t>
+              <w:t>“</w:t>
+            </w:r>
+            <w:proofErr w:type="spellStart"/>
+            <w:r>
+              <w:rPr>
+                <w:rFonts w:ascii="Arial" w:hAnsi="Arial" w:cs="Arial"/>
+                <w:color w:val="000000" w:themeColor="text1"/>
+                <w:sz w:val="24"/>
+                <w:szCs w:val="24"/>
+                <w:lang w:val="en-US"/>
+              </w:rPr>
+              <w:t>fixed_product</w:t>
+            </w:r>
+            <w:proofErr w:type="spellEnd"/>
+            <w:r>
+              <w:rPr>
+                <w:rFonts w:ascii="Arial" w:hAnsi="Arial" w:cs="Arial"/>
+                <w:color w:val="000000" w:themeColor="text1"/>
+                <w:sz w:val="24"/>
+                <w:szCs w:val="24"/>
+                <w:lang w:val="en-US"/>
+              </w:rPr>
+              <w:t>”</w:t>
             </w:r>
           </w:p>
         </w:tc>
@@ -5649,7 +7363,51 @@
                 <w:szCs w:val="24"/>
                 <w:lang w:val="en-US"/>
               </w:rPr>
-              <w:t>“Cupom de desconto de 10%”</w:t>
+              <w:t>“</w:t>
+            </w:r>
+            <w:proofErr w:type="spellStart"/>
+            <w:r>
+              <w:rPr>
+                <w:rFonts w:ascii="Arial" w:hAnsi="Arial" w:cs="Arial"/>
+                <w:color w:val="000000" w:themeColor="text1"/>
+                <w:sz w:val="24"/>
+                <w:szCs w:val="24"/>
+                <w:lang w:val="en-US"/>
+              </w:rPr>
+              <w:t>Cupom</w:t>
+            </w:r>
+            <w:proofErr w:type="spellEnd"/>
+            <w:r>
+              <w:rPr>
+                <w:rFonts w:ascii="Arial" w:hAnsi="Arial" w:cs="Arial"/>
+                <w:color w:val="000000" w:themeColor="text1"/>
+                <w:sz w:val="24"/>
+                <w:szCs w:val="24"/>
+                <w:lang w:val="en-US"/>
+              </w:rPr>
+              <w:t xml:space="preserve"> de </w:t>
+            </w:r>
+            <w:proofErr w:type="spellStart"/>
+            <w:r>
+              <w:rPr>
+                <w:rFonts w:ascii="Arial" w:hAnsi="Arial" w:cs="Arial"/>
+                <w:color w:val="000000" w:themeColor="text1"/>
+                <w:sz w:val="24"/>
+                <w:szCs w:val="24"/>
+                <w:lang w:val="en-US"/>
+              </w:rPr>
+              <w:t>desconto</w:t>
+            </w:r>
+            <w:proofErr w:type="spellEnd"/>
+            <w:r>
+              <w:rPr>
+                <w:rFonts w:ascii="Arial" w:hAnsi="Arial" w:cs="Arial"/>
+                <w:color w:val="000000" w:themeColor="text1"/>
+                <w:sz w:val="24"/>
+                <w:szCs w:val="24"/>
+                <w:lang w:val="en-US"/>
+              </w:rPr>
+              <w:t xml:space="preserve"> de 10%”</w:t>
             </w:r>
           </w:p>
         </w:tc>
@@ -5776,7 +7534,29 @@
                 <w:szCs w:val="24"/>
                 <w:lang w:val="en-US"/>
               </w:rPr>
-              <w:t>“fixed_product”</w:t>
+              <w:t>“</w:t>
+            </w:r>
+            <w:proofErr w:type="spellStart"/>
+            <w:r>
+              <w:rPr>
+                <w:rFonts w:ascii="Arial" w:hAnsi="Arial" w:cs="Arial"/>
+                <w:color w:val="000000" w:themeColor="text1"/>
+                <w:sz w:val="24"/>
+                <w:szCs w:val="24"/>
+                <w:lang w:val="en-US"/>
+              </w:rPr>
+              <w:t>fixed_product</w:t>
+            </w:r>
+            <w:proofErr w:type="spellEnd"/>
+            <w:r>
+              <w:rPr>
+                <w:rFonts w:ascii="Arial" w:hAnsi="Arial" w:cs="Arial"/>
+                <w:color w:val="000000" w:themeColor="text1"/>
+                <w:sz w:val="24"/>
+                <w:szCs w:val="24"/>
+                <w:lang w:val="en-US"/>
+              </w:rPr>
+              <w:t>”</w:t>
             </w:r>
           </w:p>
         </w:tc>
@@ -5802,7 +7582,51 @@
                 <w:szCs w:val="24"/>
                 <w:lang w:val="en-US"/>
               </w:rPr>
-              <w:t>“Cupom de desconto de 15%”</w:t>
+              <w:t>“</w:t>
+            </w:r>
+            <w:proofErr w:type="spellStart"/>
+            <w:r>
+              <w:rPr>
+                <w:rFonts w:ascii="Arial" w:hAnsi="Arial" w:cs="Arial"/>
+                <w:color w:val="000000" w:themeColor="text1"/>
+                <w:sz w:val="24"/>
+                <w:szCs w:val="24"/>
+                <w:lang w:val="en-US"/>
+              </w:rPr>
+              <w:t>Cupom</w:t>
+            </w:r>
+            <w:proofErr w:type="spellEnd"/>
+            <w:r>
+              <w:rPr>
+                <w:rFonts w:ascii="Arial" w:hAnsi="Arial" w:cs="Arial"/>
+                <w:color w:val="000000" w:themeColor="text1"/>
+                <w:sz w:val="24"/>
+                <w:szCs w:val="24"/>
+                <w:lang w:val="en-US"/>
+              </w:rPr>
+              <w:t xml:space="preserve"> de </w:t>
+            </w:r>
+            <w:proofErr w:type="spellStart"/>
+            <w:r>
+              <w:rPr>
+                <w:rFonts w:ascii="Arial" w:hAnsi="Arial" w:cs="Arial"/>
+                <w:color w:val="000000" w:themeColor="text1"/>
+                <w:sz w:val="24"/>
+                <w:szCs w:val="24"/>
+                <w:lang w:val="en-US"/>
+              </w:rPr>
+              <w:t>desconto</w:t>
+            </w:r>
+            <w:proofErr w:type="spellEnd"/>
+            <w:r>
+              <w:rPr>
+                <w:rFonts w:ascii="Arial" w:hAnsi="Arial" w:cs="Arial"/>
+                <w:color w:val="000000" w:themeColor="text1"/>
+                <w:sz w:val="24"/>
+                <w:szCs w:val="24"/>
+                <w:lang w:val="en-US"/>
+              </w:rPr>
+              <w:t xml:space="preserve"> de 15%”</w:t>
             </w:r>
           </w:p>
         </w:tc>
@@ -7255,6 +9079,7 @@
                       <w:sz w:val="24"/>
                       <w:szCs w:val="24"/>
                     </w:rPr>
+                    <w:lastRenderedPageBreak/>
                     <w:t>1</w:t>
                   </w:r>
                   <w:r>
@@ -8332,6 +10157,8 @@
           <w:rFonts w:ascii="Arial" w:hAnsi="Arial" w:cs="Arial"/>
           <w:b/>
           <w:bCs/>
+          <w:sz w:val="20"/>
+          <w:szCs w:val="20"/>
         </w:rPr>
       </w:pPr>
       <w:r>
@@ -8339,6 +10166,8 @@
           <w:rFonts w:ascii="Arial" w:hAnsi="Arial" w:cs="Arial"/>
           <w:b/>
           <w:bCs/>
+          <w:sz w:val="20"/>
+          <w:szCs w:val="20"/>
         </w:rPr>
         <w:t>Imagem 02 – Matriz de Risco – US-0001</w:t>
       </w:r>
@@ -8613,6 +10442,7 @@
               </w:rPr>
             </w:pPr>
             <w:hyperlink r:id="rId9" w:history="1">
+              <w:proofErr w:type="spellStart"/>
               <w:r>
                 <w:rPr>
                   <w:rStyle w:val="Hyperlink"/>
@@ -8623,8 +10453,35 @@
                   <w:u w:val="none"/>
                   <w:shd w:val="clear" w:color="auto" w:fill="FFFFFF"/>
                 </w:rPr>
-                <w:t>Abominable Hoodie</w:t>
+                <w:t>Abominable</w:t>
               </w:r>
+              <w:proofErr w:type="spellEnd"/>
+              <w:r>
+                <w:rPr>
+                  <w:rStyle w:val="Hyperlink"/>
+                  <w:rFonts w:ascii="Arial" w:hAnsi="Arial" w:cs="Arial"/>
+                  <w:color w:val="auto"/>
+                  <w:sz w:val="24"/>
+                  <w:szCs w:val="24"/>
+                  <w:u w:val="none"/>
+                  <w:shd w:val="clear" w:color="auto" w:fill="FFFFFF"/>
+                </w:rPr>
+                <w:t xml:space="preserve"> </w:t>
+              </w:r>
+              <w:proofErr w:type="spellStart"/>
+              <w:r>
+                <w:rPr>
+                  <w:rStyle w:val="Hyperlink"/>
+                  <w:rFonts w:ascii="Arial" w:hAnsi="Arial" w:cs="Arial"/>
+                  <w:color w:val="auto"/>
+                  <w:sz w:val="24"/>
+                  <w:szCs w:val="24"/>
+                  <w:u w:val="none"/>
+                  <w:shd w:val="clear" w:color="auto" w:fill="FFFFFF"/>
+                </w:rPr>
+                <w:t>Hoodie</w:t>
+              </w:r>
+              <w:proofErr w:type="spellEnd"/>
               <w:r>
                 <w:rPr>
                   <w:rStyle w:val="Hyperlink"/>
@@ -9092,6 +10949,7 @@
                 <w:sz w:val="24"/>
                 <w:szCs w:val="24"/>
               </w:rPr>
+              <w:lastRenderedPageBreak/>
               <w:t>Clicar em “Comprar”</w:t>
             </w:r>
           </w:p>
@@ -9143,7 +11001,47 @@
                 <w:szCs w:val="24"/>
                 <w:shd w:val="clear" w:color="auto" w:fill="F7F6F7"/>
               </w:rPr>
-              <w:t>“Abominable Hoodie” foi adicionado no seu carrinho.</w:t>
+              <w:t>“</w:t>
+            </w:r>
+            <w:proofErr w:type="spellStart"/>
+            <w:r>
+              <w:rPr>
+                <w:rFonts w:ascii="Arial" w:hAnsi="Arial" w:cs="Arial"/>
+                <w:sz w:val="24"/>
+                <w:szCs w:val="24"/>
+                <w:shd w:val="clear" w:color="auto" w:fill="F7F6F7"/>
+              </w:rPr>
+              <w:t>Abominable</w:t>
+            </w:r>
+            <w:proofErr w:type="spellEnd"/>
+            <w:r>
+              <w:rPr>
+                <w:rFonts w:ascii="Arial" w:hAnsi="Arial" w:cs="Arial"/>
+                <w:sz w:val="24"/>
+                <w:szCs w:val="24"/>
+                <w:shd w:val="clear" w:color="auto" w:fill="F7F6F7"/>
+              </w:rPr>
+              <w:t xml:space="preserve"> </w:t>
+            </w:r>
+            <w:proofErr w:type="spellStart"/>
+            <w:r>
+              <w:rPr>
+                <w:rFonts w:ascii="Arial" w:hAnsi="Arial" w:cs="Arial"/>
+                <w:sz w:val="24"/>
+                <w:szCs w:val="24"/>
+                <w:shd w:val="clear" w:color="auto" w:fill="F7F6F7"/>
+              </w:rPr>
+              <w:t>Hoodie</w:t>
+            </w:r>
+            <w:proofErr w:type="spellEnd"/>
+            <w:r>
+              <w:rPr>
+                <w:rFonts w:ascii="Arial" w:hAnsi="Arial" w:cs="Arial"/>
+                <w:sz w:val="24"/>
+                <w:szCs w:val="24"/>
+                <w:shd w:val="clear" w:color="auto" w:fill="F7F6F7"/>
+              </w:rPr>
+              <w:t>” foi adicionado no seu carrinho.</w:t>
             </w:r>
           </w:p>
         </w:tc>
@@ -9248,7 +11146,6 @@
                 <w:sz w:val="24"/>
                 <w:szCs w:val="24"/>
               </w:rPr>
-              <w:lastRenderedPageBreak/>
               <w:t>Descrição:</w:t>
             </w:r>
           </w:p>
@@ -9377,6 +11274,7 @@
               </w:rPr>
             </w:pPr>
             <w:hyperlink r:id="rId10" w:history="1">
+              <w:proofErr w:type="spellStart"/>
               <w:r>
                 <w:rPr>
                   <w:rStyle w:val="Hyperlink"/>
@@ -9387,7 +11285,46 @@
                   <w:u w:val="none"/>
                   <w:shd w:val="clear" w:color="auto" w:fill="FFFFFF"/>
                 </w:rPr>
-                <w:t>Abominable Hoodie,</w:t>
+                <w:t>Abominable</w:t>
+              </w:r>
+              <w:proofErr w:type="spellEnd"/>
+              <w:r>
+                <w:rPr>
+                  <w:rStyle w:val="Hyperlink"/>
+                  <w:rFonts w:ascii="Arial" w:hAnsi="Arial" w:cs="Arial"/>
+                  <w:color w:val="auto"/>
+                  <w:sz w:val="24"/>
+                  <w:szCs w:val="24"/>
+                  <w:u w:val="none"/>
+                  <w:shd w:val="clear" w:color="auto" w:fill="FFFFFF"/>
+                </w:rPr>
+                <w:t xml:space="preserve"> </w:t>
+              </w:r>
+              <w:proofErr w:type="spellStart"/>
+              <w:r>
+                <w:rPr>
+                  <w:rStyle w:val="Hyperlink"/>
+                  <w:rFonts w:ascii="Arial" w:hAnsi="Arial" w:cs="Arial"/>
+                  <w:color w:val="auto"/>
+                  <w:sz w:val="24"/>
+                  <w:szCs w:val="24"/>
+                  <w:u w:val="none"/>
+                  <w:shd w:val="clear" w:color="auto" w:fill="FFFFFF"/>
+                </w:rPr>
+                <w:t>Hoodie</w:t>
+              </w:r>
+              <w:proofErr w:type="spellEnd"/>
+              <w:r>
+                <w:rPr>
+                  <w:rStyle w:val="Hyperlink"/>
+                  <w:rFonts w:ascii="Arial" w:hAnsi="Arial" w:cs="Arial"/>
+                  <w:color w:val="auto"/>
+                  <w:sz w:val="24"/>
+                  <w:szCs w:val="24"/>
+                  <w:u w:val="none"/>
+                  <w:shd w:val="clear" w:color="auto" w:fill="FFFFFF"/>
+                </w:rPr>
+                <w:t>,</w:t>
               </w:r>
             </w:hyperlink>
             <w:r>
@@ -9877,7 +11814,47 @@
                 <w:szCs w:val="24"/>
                 <w:shd w:val="clear" w:color="auto" w:fill="F7F6F7"/>
               </w:rPr>
-              <w:t>“Abominable Hoodie” foi adicionado no seu carrinho.</w:t>
+              <w:t>“</w:t>
+            </w:r>
+            <w:proofErr w:type="spellStart"/>
+            <w:r>
+              <w:rPr>
+                <w:rFonts w:ascii="Arial" w:hAnsi="Arial" w:cs="Arial"/>
+                <w:sz w:val="24"/>
+                <w:szCs w:val="24"/>
+                <w:shd w:val="clear" w:color="auto" w:fill="F7F6F7"/>
+              </w:rPr>
+              <w:t>Abominable</w:t>
+            </w:r>
+            <w:proofErr w:type="spellEnd"/>
+            <w:r>
+              <w:rPr>
+                <w:rFonts w:ascii="Arial" w:hAnsi="Arial" w:cs="Arial"/>
+                <w:sz w:val="24"/>
+                <w:szCs w:val="24"/>
+                <w:shd w:val="clear" w:color="auto" w:fill="F7F6F7"/>
+              </w:rPr>
+              <w:t xml:space="preserve"> </w:t>
+            </w:r>
+            <w:proofErr w:type="spellStart"/>
+            <w:r>
+              <w:rPr>
+                <w:rFonts w:ascii="Arial" w:hAnsi="Arial" w:cs="Arial"/>
+                <w:sz w:val="24"/>
+                <w:szCs w:val="24"/>
+                <w:shd w:val="clear" w:color="auto" w:fill="F7F6F7"/>
+              </w:rPr>
+              <w:t>Hoodie</w:t>
+            </w:r>
+            <w:proofErr w:type="spellEnd"/>
+            <w:r>
+              <w:rPr>
+                <w:rFonts w:ascii="Arial" w:hAnsi="Arial" w:cs="Arial"/>
+                <w:sz w:val="24"/>
+                <w:szCs w:val="24"/>
+                <w:shd w:val="clear" w:color="auto" w:fill="F7F6F7"/>
+              </w:rPr>
+              <w:t>” foi adicionado no seu carrinho.</w:t>
             </w:r>
           </w:p>
         </w:tc>
@@ -10146,6 +12123,7 @@
               </w:rPr>
             </w:pPr>
             <w:hyperlink r:id="rId11" w:history="1">
+              <w:proofErr w:type="spellStart"/>
               <w:r>
                 <w:rPr>
                   <w:rStyle w:val="Hyperlink"/>
@@ -10156,7 +12134,46 @@
                   <w:u w:val="none"/>
                   <w:shd w:val="clear" w:color="auto" w:fill="FFFFFF"/>
                 </w:rPr>
-                <w:t>Abominable Hoodie,</w:t>
+                <w:t>Abominable</w:t>
+              </w:r>
+              <w:proofErr w:type="spellEnd"/>
+              <w:r>
+                <w:rPr>
+                  <w:rStyle w:val="Hyperlink"/>
+                  <w:rFonts w:ascii="Arial" w:hAnsi="Arial" w:cs="Arial"/>
+                  <w:color w:val="auto"/>
+                  <w:sz w:val="24"/>
+                  <w:szCs w:val="24"/>
+                  <w:u w:val="none"/>
+                  <w:shd w:val="clear" w:color="auto" w:fill="FFFFFF"/>
+                </w:rPr>
+                <w:t xml:space="preserve"> </w:t>
+              </w:r>
+              <w:proofErr w:type="spellStart"/>
+              <w:r>
+                <w:rPr>
+                  <w:rStyle w:val="Hyperlink"/>
+                  <w:rFonts w:ascii="Arial" w:hAnsi="Arial" w:cs="Arial"/>
+                  <w:color w:val="auto"/>
+                  <w:sz w:val="24"/>
+                  <w:szCs w:val="24"/>
+                  <w:u w:val="none"/>
+                  <w:shd w:val="clear" w:color="auto" w:fill="FFFFFF"/>
+                </w:rPr>
+                <w:t>Hoodie</w:t>
+              </w:r>
+              <w:proofErr w:type="spellEnd"/>
+              <w:r>
+                <w:rPr>
+                  <w:rStyle w:val="Hyperlink"/>
+                  <w:rFonts w:ascii="Arial" w:hAnsi="Arial" w:cs="Arial"/>
+                  <w:color w:val="auto"/>
+                  <w:sz w:val="24"/>
+                  <w:szCs w:val="24"/>
+                  <w:u w:val="none"/>
+                  <w:shd w:val="clear" w:color="auto" w:fill="FFFFFF"/>
+                </w:rPr>
+                <w:t>,</w:t>
               </w:r>
             </w:hyperlink>
             <w:r>
@@ -10740,6 +12757,7 @@
                 <w:color w:val="auto"/>
                 <w:u w:val="single"/>
               </w:rPr>
+              <w:lastRenderedPageBreak/>
               <w:t>PARTICIONAMENTO DE EQUIVALÊNCIA:</w:t>
             </w:r>
           </w:p>
@@ -11106,7 +13124,6 @@
               <w:rPr>
                 <w:rFonts w:ascii="Arial" w:eastAsia="Times New Roman" w:hAnsi="Arial" w:cs="Arial"/>
               </w:rPr>
-              <w:lastRenderedPageBreak/>
               <w:br/>
             </w:r>
             <w:r>
@@ -12972,6 +14989,8 @@
           <w:rFonts w:ascii="Arial" w:hAnsi="Arial" w:cs="Arial"/>
           <w:b/>
           <w:bCs/>
+          <w:sz w:val="20"/>
+          <w:szCs w:val="20"/>
         </w:rPr>
       </w:pPr>
       <w:r>
@@ -12979,6 +14998,8 @@
           <w:rFonts w:ascii="Arial" w:hAnsi="Arial" w:cs="Arial"/>
           <w:b/>
           <w:bCs/>
+          <w:sz w:val="20"/>
+          <w:szCs w:val="20"/>
         </w:rPr>
         <w:t>Imagem 03 – Matriz de Risco – US-0002</w:t>
       </w:r>
@@ -13078,14 +15099,7 @@
               <w:rPr>
                 <w:rFonts w:ascii="Arial" w:hAnsi="Arial" w:cs="Arial"/>
               </w:rPr>
-              <w:t xml:space="preserve">e o usuário errar 1 vez a senha, exibir </w:t>
-            </w:r>
-            <w:r>
-              <w:rPr>
-                <w:rFonts w:ascii="Arial" w:hAnsi="Arial" w:cs="Arial"/>
-              </w:rPr>
-              <w:lastRenderedPageBreak/>
-              <w:t>mensagem de validação, mas não travar por 15 minutos o login</w:t>
+              <w:t>e o usuário errar 1 vez a senha, exibir mensagem de validação, mas não travar por 15 minutos o login</w:t>
             </w:r>
           </w:p>
         </w:tc>
@@ -13112,7 +15126,6 @@
                 <w:sz w:val="24"/>
                 <w:szCs w:val="24"/>
               </w:rPr>
-              <w:lastRenderedPageBreak/>
               <w:t>Pré-condições:</w:t>
             </w:r>
           </w:p>
@@ -14487,6 +16500,7 @@
                 <w:sz w:val="24"/>
                 <w:szCs w:val="24"/>
               </w:rPr>
+              <w:lastRenderedPageBreak/>
               <w:t>Massa de dados / Parâmetros:</w:t>
             </w:r>
           </w:p>
@@ -14795,7 +16809,6 @@
                 <w:sz w:val="24"/>
                 <w:szCs w:val="24"/>
               </w:rPr>
-              <w:lastRenderedPageBreak/>
               <w:t>Inserir a senha</w:t>
             </w:r>
           </w:p>
@@ -16656,6 +18669,8 @@
           <w:rFonts w:ascii="Arial" w:hAnsi="Arial" w:cs="Arial"/>
           <w:b/>
           <w:bCs/>
+          <w:sz w:val="20"/>
+          <w:szCs w:val="20"/>
         </w:rPr>
       </w:pPr>
       <w:r>
@@ -16663,6 +18678,8 @@
           <w:rFonts w:ascii="Arial" w:hAnsi="Arial" w:cs="Arial"/>
           <w:b/>
           <w:bCs/>
+          <w:sz w:val="20"/>
+          <w:szCs w:val="20"/>
         </w:rPr>
         <w:t>Imagem 0</w:t>
       </w:r>
@@ -16671,6 +18688,8 @@
           <w:rFonts w:ascii="Arial" w:hAnsi="Arial" w:cs="Arial"/>
           <w:b/>
           <w:bCs/>
+          <w:sz w:val="20"/>
+          <w:szCs w:val="20"/>
         </w:rPr>
         <w:t>4</w:t>
       </w:r>
@@ -16679,6 +18698,8 @@
           <w:rFonts w:ascii="Arial" w:hAnsi="Arial" w:cs="Arial"/>
           <w:b/>
           <w:bCs/>
+          <w:sz w:val="20"/>
+          <w:szCs w:val="20"/>
         </w:rPr>
         <w:t xml:space="preserve"> – Matriz de Risco – US-0003</w:t>
       </w:r>
@@ -16923,8 +18944,9 @@
                 <w:szCs w:val="24"/>
                 <w:lang w:val="en-US"/>
               </w:rPr>
-              <w:t>: “cupomTeste”</w:t>
-            </w:r>
+              <w:t>: “</w:t>
+            </w:r>
+            <w:proofErr w:type="spellStart"/>
             <w:r>
               <w:rPr>
                 <w:rFonts w:ascii="Arial" w:hAnsi="Arial" w:cs="Arial"/>
@@ -16932,6 +18954,25 @@
                 <w:szCs w:val="24"/>
                 <w:lang w:val="en-US"/>
               </w:rPr>
+              <w:t>cupomTeste</w:t>
+            </w:r>
+            <w:proofErr w:type="spellEnd"/>
+            <w:r>
+              <w:rPr>
+                <w:rFonts w:ascii="Arial" w:hAnsi="Arial" w:cs="Arial"/>
+                <w:sz w:val="24"/>
+                <w:szCs w:val="24"/>
+                <w:lang w:val="en-US"/>
+              </w:rPr>
+              <w:t>”</w:t>
+            </w:r>
+            <w:r>
+              <w:rPr>
+                <w:rFonts w:ascii="Arial" w:hAnsi="Arial" w:cs="Arial"/>
+                <w:sz w:val="24"/>
+                <w:szCs w:val="24"/>
+                <w:lang w:val="en-US"/>
+              </w:rPr>
               <w:t>, “amount”</w:t>
             </w:r>
             <w:r>
@@ -16950,8 +18991,9 @@
                 <w:szCs w:val="24"/>
                 <w:lang w:val="en-US"/>
               </w:rPr>
-              <w:t>, “discount_type”</w:t>
-            </w:r>
+              <w:t>, “</w:t>
+            </w:r>
+            <w:proofErr w:type="spellStart"/>
             <w:r>
               <w:rPr>
                 <w:rFonts w:ascii="Arial" w:hAnsi="Arial" w:cs="Arial"/>
@@ -16959,8 +19001,9 @@
                 <w:szCs w:val="24"/>
                 <w:lang w:val="en-US"/>
               </w:rPr>
-              <w:t>: “fixed_product”</w:t>
-            </w:r>
+              <w:t>discount_type</w:t>
+            </w:r>
+            <w:proofErr w:type="spellEnd"/>
             <w:r>
               <w:rPr>
                 <w:rFonts w:ascii="Arial" w:hAnsi="Arial" w:cs="Arial"/>
@@ -16968,6 +19011,44 @@
                 <w:szCs w:val="24"/>
                 <w:lang w:val="en-US"/>
               </w:rPr>
+              <w:t>”</w:t>
+            </w:r>
+            <w:r>
+              <w:rPr>
+                <w:rFonts w:ascii="Arial" w:hAnsi="Arial" w:cs="Arial"/>
+                <w:sz w:val="24"/>
+                <w:szCs w:val="24"/>
+                <w:lang w:val="en-US"/>
+              </w:rPr>
+              <w:t>: “</w:t>
+            </w:r>
+            <w:proofErr w:type="spellStart"/>
+            <w:r>
+              <w:rPr>
+                <w:rFonts w:ascii="Arial" w:hAnsi="Arial" w:cs="Arial"/>
+                <w:sz w:val="24"/>
+                <w:szCs w:val="24"/>
+                <w:lang w:val="en-US"/>
+              </w:rPr>
+              <w:t>fixed_product</w:t>
+            </w:r>
+            <w:proofErr w:type="spellEnd"/>
+            <w:r>
+              <w:rPr>
+                <w:rFonts w:ascii="Arial" w:hAnsi="Arial" w:cs="Arial"/>
+                <w:sz w:val="24"/>
+                <w:szCs w:val="24"/>
+                <w:lang w:val="en-US"/>
+              </w:rPr>
+              <w:t>”</w:t>
+            </w:r>
+            <w:r>
+              <w:rPr>
+                <w:rFonts w:ascii="Arial" w:hAnsi="Arial" w:cs="Arial"/>
+                <w:sz w:val="24"/>
+                <w:szCs w:val="24"/>
+                <w:lang w:val="en-US"/>
+              </w:rPr>
               <w:t>, “description”</w:t>
             </w:r>
             <w:r>
@@ -16977,7 +19058,47 @@
                 <w:szCs w:val="24"/>
                 <w:lang w:val="en-US"/>
               </w:rPr>
-              <w:t>: “Descrição do cupom de teste”</w:t>
+              <w:t>: “</w:t>
+            </w:r>
+            <w:proofErr w:type="spellStart"/>
+            <w:r>
+              <w:rPr>
+                <w:rFonts w:ascii="Arial" w:hAnsi="Arial" w:cs="Arial"/>
+                <w:sz w:val="24"/>
+                <w:szCs w:val="24"/>
+                <w:lang w:val="en-US"/>
+              </w:rPr>
+              <w:t>Descrição</w:t>
+            </w:r>
+            <w:proofErr w:type="spellEnd"/>
+            <w:r>
+              <w:rPr>
+                <w:rFonts w:ascii="Arial" w:hAnsi="Arial" w:cs="Arial"/>
+                <w:sz w:val="24"/>
+                <w:szCs w:val="24"/>
+                <w:lang w:val="en-US"/>
+              </w:rPr>
+              <w:t xml:space="preserve"> do </w:t>
+            </w:r>
+            <w:proofErr w:type="spellStart"/>
+            <w:r>
+              <w:rPr>
+                <w:rFonts w:ascii="Arial" w:hAnsi="Arial" w:cs="Arial"/>
+                <w:sz w:val="24"/>
+                <w:szCs w:val="24"/>
+                <w:lang w:val="en-US"/>
+              </w:rPr>
+              <w:t>cupom</w:t>
+            </w:r>
+            <w:proofErr w:type="spellEnd"/>
+            <w:r>
+              <w:rPr>
+                <w:rFonts w:ascii="Arial" w:hAnsi="Arial" w:cs="Arial"/>
+                <w:sz w:val="24"/>
+                <w:szCs w:val="24"/>
+                <w:lang w:val="en-US"/>
+              </w:rPr>
+              <w:t xml:space="preserve"> de teste”</w:t>
             </w:r>
           </w:p>
         </w:tc>
@@ -17695,7 +19816,107 @@
                 <w:szCs w:val="24"/>
                 <w:lang w:val="en-US"/>
               </w:rPr>
-              <w:t>“code”: “cupomTeste”, “amount”: “10”, “discount_type”: “fixed_product”, “description”: “Descrição do cupom de teste”</w:t>
+              <w:t>“code”: “</w:t>
+            </w:r>
+            <w:proofErr w:type="spellStart"/>
+            <w:r>
+              <w:rPr>
+                <w:rFonts w:ascii="Arial" w:hAnsi="Arial" w:cs="Arial"/>
+                <w:sz w:val="24"/>
+                <w:szCs w:val="24"/>
+                <w:lang w:val="en-US"/>
+              </w:rPr>
+              <w:t>cupomTeste</w:t>
+            </w:r>
+            <w:proofErr w:type="spellEnd"/>
+            <w:r>
+              <w:rPr>
+                <w:rFonts w:ascii="Arial" w:hAnsi="Arial" w:cs="Arial"/>
+                <w:sz w:val="24"/>
+                <w:szCs w:val="24"/>
+                <w:lang w:val="en-US"/>
+              </w:rPr>
+              <w:t>”, “amount”: “10”, “</w:t>
+            </w:r>
+            <w:proofErr w:type="spellStart"/>
+            <w:r>
+              <w:rPr>
+                <w:rFonts w:ascii="Arial" w:hAnsi="Arial" w:cs="Arial"/>
+                <w:sz w:val="24"/>
+                <w:szCs w:val="24"/>
+                <w:lang w:val="en-US"/>
+              </w:rPr>
+              <w:t>discount_type</w:t>
+            </w:r>
+            <w:proofErr w:type="spellEnd"/>
+            <w:r>
+              <w:rPr>
+                <w:rFonts w:ascii="Arial" w:hAnsi="Arial" w:cs="Arial"/>
+                <w:sz w:val="24"/>
+                <w:szCs w:val="24"/>
+                <w:lang w:val="en-US"/>
+              </w:rPr>
+              <w:t>”: “</w:t>
+            </w:r>
+            <w:proofErr w:type="spellStart"/>
+            <w:r>
+              <w:rPr>
+                <w:rFonts w:ascii="Arial" w:hAnsi="Arial" w:cs="Arial"/>
+                <w:sz w:val="24"/>
+                <w:szCs w:val="24"/>
+                <w:lang w:val="en-US"/>
+              </w:rPr>
+              <w:t>fixed_product</w:t>
+            </w:r>
+            <w:proofErr w:type="spellEnd"/>
+            <w:r>
+              <w:rPr>
+                <w:rFonts w:ascii="Arial" w:hAnsi="Arial" w:cs="Arial"/>
+                <w:sz w:val="24"/>
+                <w:szCs w:val="24"/>
+                <w:lang w:val="en-US"/>
+              </w:rPr>
+              <w:t>”, “description”: “</w:t>
+            </w:r>
+            <w:proofErr w:type="spellStart"/>
+            <w:r>
+              <w:rPr>
+                <w:rFonts w:ascii="Arial" w:hAnsi="Arial" w:cs="Arial"/>
+                <w:sz w:val="24"/>
+                <w:szCs w:val="24"/>
+                <w:lang w:val="en-US"/>
+              </w:rPr>
+              <w:t>Descrição</w:t>
+            </w:r>
+            <w:proofErr w:type="spellEnd"/>
+            <w:r>
+              <w:rPr>
+                <w:rFonts w:ascii="Arial" w:hAnsi="Arial" w:cs="Arial"/>
+                <w:sz w:val="24"/>
+                <w:szCs w:val="24"/>
+                <w:lang w:val="en-US"/>
+              </w:rPr>
+              <w:t xml:space="preserve"> do </w:t>
+            </w:r>
+            <w:proofErr w:type="spellStart"/>
+            <w:r>
+              <w:rPr>
+                <w:rFonts w:ascii="Arial" w:hAnsi="Arial" w:cs="Arial"/>
+                <w:sz w:val="24"/>
+                <w:szCs w:val="24"/>
+                <w:lang w:val="en-US"/>
+              </w:rPr>
+              <w:t>cupom</w:t>
+            </w:r>
+            <w:proofErr w:type="spellEnd"/>
+            <w:r>
+              <w:rPr>
+                <w:rFonts w:ascii="Arial" w:hAnsi="Arial" w:cs="Arial"/>
+                <w:sz w:val="24"/>
+                <w:szCs w:val="24"/>
+                <w:lang w:val="en-US"/>
+              </w:rPr>
+              <w:t xml:space="preserve"> de teste”</w:t>
             </w:r>
           </w:p>
         </w:tc>
@@ -18497,7 +20718,47 @@
                 <w:szCs w:val="24"/>
                 <w:lang w:val="en-US"/>
               </w:rPr>
-              <w:t>“code”: “cupomTeste”, “amount”: “”, “discount_type”: “”, “description”: “”</w:t>
+              <w:t>“code”: “</w:t>
+            </w:r>
+            <w:proofErr w:type="spellStart"/>
+            <w:r>
+              <w:rPr>
+                <w:rFonts w:ascii="Arial" w:hAnsi="Arial" w:cs="Arial"/>
+                <w:sz w:val="24"/>
+                <w:szCs w:val="24"/>
+                <w:lang w:val="en-US"/>
+              </w:rPr>
+              <w:t>cupomTeste</w:t>
+            </w:r>
+            <w:proofErr w:type="spellEnd"/>
+            <w:r>
+              <w:rPr>
+                <w:rFonts w:ascii="Arial" w:hAnsi="Arial" w:cs="Arial"/>
+                <w:sz w:val="24"/>
+                <w:szCs w:val="24"/>
+                <w:lang w:val="en-US"/>
+              </w:rPr>
+              <w:t>”, “amount”: “”, “</w:t>
+            </w:r>
+            <w:proofErr w:type="spellStart"/>
+            <w:r>
+              <w:rPr>
+                <w:rFonts w:ascii="Arial" w:hAnsi="Arial" w:cs="Arial"/>
+                <w:sz w:val="24"/>
+                <w:szCs w:val="24"/>
+                <w:lang w:val="en-US"/>
+              </w:rPr>
+              <w:t>discount_type</w:t>
+            </w:r>
+            <w:proofErr w:type="spellEnd"/>
+            <w:r>
+              <w:rPr>
+                <w:rFonts w:ascii="Arial" w:hAnsi="Arial" w:cs="Arial"/>
+                <w:sz w:val="24"/>
+                <w:szCs w:val="24"/>
+                <w:lang w:val="en-US"/>
+              </w:rPr>
+              <w:t>”: “”, “description”: “”</w:t>
             </w:r>
           </w:p>
         </w:tc>
@@ -18815,7 +21076,27 @@
                 <w:sz w:val="24"/>
                 <w:szCs w:val="24"/>
               </w:rPr>
-              <w:t>O campo ‘amount’ é obrigatório</w:t>
+              <w:t>O campo ‘</w:t>
+            </w:r>
+            <w:proofErr w:type="spellStart"/>
+            <w:r>
+              <w:rPr>
+                <w:rFonts w:ascii="Arial" w:hAnsi="Arial" w:cs="Arial"/>
+                <w:color w:val="000000" w:themeColor="text1"/>
+                <w:sz w:val="24"/>
+                <w:szCs w:val="24"/>
+              </w:rPr>
+              <w:t>amount</w:t>
+            </w:r>
+            <w:proofErr w:type="spellEnd"/>
+            <w:r>
+              <w:rPr>
+                <w:rFonts w:ascii="Arial" w:hAnsi="Arial" w:cs="Arial"/>
+                <w:color w:val="000000" w:themeColor="text1"/>
+                <w:sz w:val="24"/>
+                <w:szCs w:val="24"/>
+              </w:rPr>
+              <w:t>’ é obrigatório</w:t>
             </w:r>
             <w:r>
               <w:rPr>
@@ -18833,16 +21114,56 @@
                 <w:sz w:val="24"/>
                 <w:szCs w:val="24"/>
               </w:rPr>
-              <w:t>, “O campo ‘discount_type’ é obrigatório”,</w:t>
-            </w:r>
-            <w:r>
-              <w:rPr>
-                <w:rFonts w:ascii="Arial" w:hAnsi="Arial" w:cs="Arial"/>
-                <w:color w:val="000000" w:themeColor="text1"/>
-                <w:sz w:val="24"/>
-                <w:szCs w:val="24"/>
-              </w:rPr>
-              <w:t xml:space="preserve"> “O campo ‘description’ é obrigatório”</w:t>
+              <w:t>, “O campo ‘</w:t>
+            </w:r>
+            <w:proofErr w:type="spellStart"/>
+            <w:r>
+              <w:rPr>
+                <w:rFonts w:ascii="Arial" w:hAnsi="Arial" w:cs="Arial"/>
+                <w:color w:val="000000" w:themeColor="text1"/>
+                <w:sz w:val="24"/>
+                <w:szCs w:val="24"/>
+              </w:rPr>
+              <w:t>discount_type</w:t>
+            </w:r>
+            <w:proofErr w:type="spellEnd"/>
+            <w:r>
+              <w:rPr>
+                <w:rFonts w:ascii="Arial" w:hAnsi="Arial" w:cs="Arial"/>
+                <w:color w:val="000000" w:themeColor="text1"/>
+                <w:sz w:val="24"/>
+                <w:szCs w:val="24"/>
+              </w:rPr>
+              <w:t>’ é obrigatório”,</w:t>
+            </w:r>
+            <w:r>
+              <w:rPr>
+                <w:rFonts w:ascii="Arial" w:hAnsi="Arial" w:cs="Arial"/>
+                <w:color w:val="000000" w:themeColor="text1"/>
+                <w:sz w:val="24"/>
+                <w:szCs w:val="24"/>
+              </w:rPr>
+              <w:t xml:space="preserve"> “O campo ‘</w:t>
+            </w:r>
+            <w:proofErr w:type="spellStart"/>
+            <w:r>
+              <w:rPr>
+                <w:rFonts w:ascii="Arial" w:hAnsi="Arial" w:cs="Arial"/>
+                <w:color w:val="000000" w:themeColor="text1"/>
+                <w:sz w:val="24"/>
+                <w:szCs w:val="24"/>
+              </w:rPr>
+              <w:t>description</w:t>
+            </w:r>
+            <w:proofErr w:type="spellEnd"/>
+            <w:r>
+              <w:rPr>
+                <w:rFonts w:ascii="Arial" w:hAnsi="Arial" w:cs="Arial"/>
+                <w:color w:val="000000" w:themeColor="text1"/>
+                <w:sz w:val="24"/>
+                <w:szCs w:val="24"/>
+              </w:rPr>
+              <w:t>’ é obrigatório”</w:t>
             </w:r>
           </w:p>
         </w:tc>
@@ -18867,9 +21188,14 @@
       </w:r>
       <w:bookmarkStart w:id="14" w:name="_Toc85541182"/>
       <w:r>
-        <w:t>Repositório no Github</w:t>
+        <w:t xml:space="preserve">Repositório no </w:t>
+      </w:r>
+      <w:proofErr w:type="spellStart"/>
+      <w:r>
+        <w:t>Github</w:t>
       </w:r>
       <w:bookmarkEnd w:id="14"/>
+      <w:proofErr w:type="spellEnd"/>
     </w:p>
     <w:p>
       <w:pPr>
@@ -19099,22 +21425,50 @@
           <w:rFonts w:ascii="Arial" w:hAnsi="Arial" w:cs="Arial"/>
           <w:b/>
           <w:bCs/>
-        </w:rPr>
-        <w:t xml:space="preserve">Imagem 05 – Evidências – Cypress </w:t>
-      </w:r>
+          <w:sz w:val="20"/>
+          <w:szCs w:val="20"/>
+        </w:rPr>
+        <w:t xml:space="preserve">Imagem 05 – Evidências – </w:t>
+      </w:r>
+      <w:proofErr w:type="spellStart"/>
       <w:r>
         <w:rPr>
           <w:rFonts w:ascii="Arial" w:hAnsi="Arial" w:cs="Arial"/>
           <w:b/>
           <w:bCs/>
-        </w:rPr>
-        <w:t xml:space="preserve">– UI - </w:t>
-      </w:r>
+          <w:sz w:val="20"/>
+          <w:szCs w:val="20"/>
+        </w:rPr>
+        <w:t>Cypress</w:t>
+      </w:r>
+      <w:proofErr w:type="spellEnd"/>
       <w:r>
         <w:rPr>
           <w:rFonts w:ascii="Arial" w:hAnsi="Arial" w:cs="Arial"/>
           <w:b/>
           <w:bCs/>
+          <w:sz w:val="20"/>
+          <w:szCs w:val="20"/>
+        </w:rPr>
+        <w:t xml:space="preserve"> </w:t>
+      </w:r>
+      <w:r>
+        <w:rPr>
+          <w:rFonts w:ascii="Arial" w:hAnsi="Arial" w:cs="Arial"/>
+          <w:b/>
+          <w:bCs/>
+          <w:sz w:val="20"/>
+          <w:szCs w:val="20"/>
+        </w:rPr>
+        <w:t xml:space="preserve">– UI - </w:t>
+      </w:r>
+      <w:r>
+        <w:rPr>
+          <w:rFonts w:ascii="Arial" w:hAnsi="Arial" w:cs="Arial"/>
+          <w:b/>
+          <w:bCs/>
+          <w:sz w:val="20"/>
+          <w:szCs w:val="20"/>
         </w:rPr>
         <w:t>Dashboard</w:t>
       </w:r>
@@ -19210,6 +21564,8 @@
           <w:rFonts w:ascii="Arial" w:hAnsi="Arial" w:cs="Arial"/>
           <w:b/>
           <w:bCs/>
+          <w:sz w:val="20"/>
+          <w:szCs w:val="20"/>
         </w:rPr>
         <w:t>Imagem 0</w:t>
       </w:r>
@@ -19218,6 +21574,8 @@
           <w:rFonts w:ascii="Arial" w:hAnsi="Arial" w:cs="Arial"/>
           <w:b/>
           <w:bCs/>
+          <w:sz w:val="20"/>
+          <w:szCs w:val="20"/>
         </w:rPr>
         <w:t>6</w:t>
       </w:r>
@@ -19226,94 +21584,130 @@
           <w:rFonts w:ascii="Arial" w:hAnsi="Arial" w:cs="Arial"/>
           <w:b/>
           <w:bCs/>
-        </w:rPr>
-        <w:t xml:space="preserve"> – Evidências – Cypress</w:t>
-      </w:r>
+          <w:sz w:val="20"/>
+          <w:szCs w:val="20"/>
+        </w:rPr>
+        <w:t xml:space="preserve"> – Evidências – </w:t>
+      </w:r>
+      <w:proofErr w:type="spellStart"/>
       <w:r>
         <w:rPr>
           <w:rFonts w:ascii="Arial" w:hAnsi="Arial" w:cs="Arial"/>
           <w:b/>
           <w:bCs/>
-        </w:rPr>
-        <w:t xml:space="preserve"> </w:t>
-      </w:r>
+          <w:sz w:val="20"/>
+          <w:szCs w:val="20"/>
+        </w:rPr>
+        <w:t>Cypress</w:t>
+      </w:r>
+      <w:proofErr w:type="spellEnd"/>
       <w:r>
         <w:rPr>
           <w:rFonts w:ascii="Arial" w:hAnsi="Arial" w:cs="Arial"/>
           <w:b/>
           <w:bCs/>
-        </w:rPr>
-        <w:t>–</w:t>
+          <w:sz w:val="20"/>
+          <w:szCs w:val="20"/>
+        </w:rPr>
+        <w:t xml:space="preserve"> </w:t>
       </w:r>
       <w:r>
         <w:rPr>
           <w:rFonts w:ascii="Arial" w:hAnsi="Arial" w:cs="Arial"/>
           <w:b/>
           <w:bCs/>
-        </w:rPr>
-        <w:t xml:space="preserve"> UI</w:t>
+          <w:sz w:val="20"/>
+          <w:szCs w:val="20"/>
+        </w:rPr>
+        <w:t>–</w:t>
       </w:r>
       <w:r>
         <w:rPr>
           <w:rFonts w:ascii="Arial" w:hAnsi="Arial" w:cs="Arial"/>
           <w:b/>
           <w:bCs/>
-        </w:rPr>
-        <w:t xml:space="preserve"> </w:t>
+          <w:sz w:val="20"/>
+          <w:szCs w:val="20"/>
+        </w:rPr>
+        <w:t xml:space="preserve"> UI</w:t>
       </w:r>
       <w:r>
         <w:rPr>
           <w:rFonts w:ascii="Arial" w:hAnsi="Arial" w:cs="Arial"/>
           <w:b/>
           <w:bCs/>
-        </w:rPr>
-        <w:t xml:space="preserve">– </w:t>
+          <w:sz w:val="20"/>
+          <w:szCs w:val="20"/>
+        </w:rPr>
+        <w:t xml:space="preserve"> </w:t>
       </w:r>
       <w:r>
         <w:rPr>
           <w:rFonts w:ascii="Arial" w:hAnsi="Arial" w:cs="Arial"/>
           <w:b/>
           <w:bCs/>
-        </w:rPr>
-        <w:t xml:space="preserve">Gerar </w:t>
+          <w:sz w:val="20"/>
+          <w:szCs w:val="20"/>
+        </w:rPr>
+        <w:t xml:space="preserve">– </w:t>
       </w:r>
       <w:r>
         <w:rPr>
           <w:rFonts w:ascii="Arial" w:hAnsi="Arial" w:cs="Arial"/>
           <w:b/>
           <w:bCs/>
-        </w:rPr>
-        <w:t>Testes</w:t>
+          <w:sz w:val="20"/>
+          <w:szCs w:val="20"/>
+        </w:rPr>
+        <w:t xml:space="preserve">Gerar </w:t>
       </w:r>
       <w:r>
         <w:rPr>
           <w:rFonts w:ascii="Arial" w:hAnsi="Arial" w:cs="Arial"/>
           <w:b/>
           <w:bCs/>
-        </w:rPr>
-        <w:t xml:space="preserve"> e </w:t>
+          <w:sz w:val="20"/>
+          <w:szCs w:val="20"/>
+        </w:rPr>
+        <w:t>Testes</w:t>
       </w:r>
       <w:r>
         <w:rPr>
           <w:rFonts w:ascii="Arial" w:hAnsi="Arial" w:cs="Arial"/>
           <w:b/>
           <w:bCs/>
-        </w:rPr>
-        <w:t>V</w:t>
+          <w:sz w:val="20"/>
+          <w:szCs w:val="20"/>
+        </w:rPr>
+        <w:t xml:space="preserve"> e </w:t>
       </w:r>
       <w:r>
         <w:rPr>
           <w:rFonts w:ascii="Arial" w:hAnsi="Arial" w:cs="Arial"/>
           <w:b/>
           <w:bCs/>
-        </w:rPr>
-        <w:t>í</w:t>
+          <w:sz w:val="20"/>
+          <w:szCs w:val="20"/>
+        </w:rPr>
+        <w:t>V</w:t>
       </w:r>
       <w:r>
         <w:rPr>
           <w:rFonts w:ascii="Arial" w:hAnsi="Arial" w:cs="Arial"/>
           <w:b/>
           <w:bCs/>
+          <w:sz w:val="20"/>
+          <w:szCs w:val="20"/>
+        </w:rPr>
+        <w:t>í</w:t>
+      </w:r>
+      <w:r>
+        <w:rPr>
+          <w:rFonts w:ascii="Arial" w:hAnsi="Arial" w:cs="Arial"/>
+          <w:b/>
+          <w:bCs/>
+          <w:sz w:val="20"/>
+          <w:szCs w:val="20"/>
         </w:rPr>
         <w:t>deos</w:t>
       </w:r>
@@ -19423,6 +21817,8 @@
         <w:jc w:val="center"/>
         <w:rPr>
           <w:rFonts w:ascii="Arial" w:hAnsi="Arial" w:cs="Arial"/>
+          <w:sz w:val="20"/>
+          <w:szCs w:val="20"/>
         </w:rPr>
       </w:pPr>
       <w:r>
@@ -19430,6 +21826,8 @@
           <w:rFonts w:ascii="Arial" w:hAnsi="Arial" w:cs="Arial"/>
           <w:b/>
           <w:bCs/>
+          <w:sz w:val="20"/>
+          <w:szCs w:val="20"/>
         </w:rPr>
         <w:t>Imagem 0</w:t>
       </w:r>
@@ -19438,6 +21836,8 @@
           <w:rFonts w:ascii="Arial" w:hAnsi="Arial" w:cs="Arial"/>
           <w:b/>
           <w:bCs/>
+          <w:sz w:val="20"/>
+          <w:szCs w:val="20"/>
         </w:rPr>
         <w:t>7</w:t>
       </w:r>
@@ -19446,30 +21846,60 @@
           <w:rFonts w:ascii="Arial" w:hAnsi="Arial" w:cs="Arial"/>
           <w:b/>
           <w:bCs/>
-        </w:rPr>
-        <w:t xml:space="preserve"> – Evidências – Cypress </w:t>
-      </w:r>
+          <w:sz w:val="20"/>
+          <w:szCs w:val="20"/>
+        </w:rPr>
+        <w:t xml:space="preserve"> – Evidências – </w:t>
+      </w:r>
+      <w:proofErr w:type="spellStart"/>
       <w:r>
         <w:rPr>
           <w:rFonts w:ascii="Arial" w:hAnsi="Arial" w:cs="Arial"/>
           <w:b/>
           <w:bCs/>
-        </w:rPr>
-        <w:t xml:space="preserve">– </w:t>
-      </w:r>
+          <w:sz w:val="20"/>
+          <w:szCs w:val="20"/>
+        </w:rPr>
+        <w:t>Cypress</w:t>
+      </w:r>
+      <w:proofErr w:type="spellEnd"/>
       <w:r>
         <w:rPr>
           <w:rFonts w:ascii="Arial" w:hAnsi="Arial" w:cs="Arial"/>
           <w:b/>
           <w:bCs/>
-        </w:rPr>
-        <w:t xml:space="preserve">API - </w:t>
+          <w:sz w:val="20"/>
+          <w:szCs w:val="20"/>
+        </w:rPr>
+        <w:t xml:space="preserve"> </w:t>
       </w:r>
       <w:r>
         <w:rPr>
           <w:rFonts w:ascii="Arial" w:hAnsi="Arial" w:cs="Arial"/>
           <w:b/>
           <w:bCs/>
+          <w:sz w:val="20"/>
+          <w:szCs w:val="20"/>
+        </w:rPr>
+        <w:t xml:space="preserve">– </w:t>
+      </w:r>
+      <w:r>
+        <w:rPr>
+          <w:rFonts w:ascii="Arial" w:hAnsi="Arial" w:cs="Arial"/>
+          <w:b/>
+          <w:bCs/>
+          <w:sz w:val="20"/>
+          <w:szCs w:val="20"/>
+        </w:rPr>
+        <w:t xml:space="preserve">API - </w:t>
+      </w:r>
+      <w:r>
+        <w:rPr>
+          <w:rFonts w:ascii="Arial" w:hAnsi="Arial" w:cs="Arial"/>
+          <w:b/>
+          <w:bCs/>
+          <w:sz w:val="20"/>
+          <w:szCs w:val="20"/>
         </w:rPr>
         <w:t>Gerar Testes e Vídeos</w:t>
       </w:r>
@@ -19544,6 +21974,8 @@
         <w:jc w:val="center"/>
         <w:rPr>
           <w:rFonts w:ascii="Arial" w:hAnsi="Arial" w:cs="Arial"/>
+          <w:sz w:val="20"/>
+          <w:szCs w:val="20"/>
         </w:rPr>
       </w:pPr>
       <w:r>
@@ -19551,6 +21983,8 @@
           <w:rFonts w:ascii="Arial" w:hAnsi="Arial" w:cs="Arial"/>
           <w:b/>
           <w:bCs/>
+          <w:sz w:val="20"/>
+          <w:szCs w:val="20"/>
         </w:rPr>
         <w:t>Imagem 0</w:t>
       </w:r>
@@ -19559,6 +21993,8 @@
           <w:rFonts w:ascii="Arial" w:hAnsi="Arial" w:cs="Arial"/>
           <w:b/>
           <w:bCs/>
+          <w:sz w:val="20"/>
+          <w:szCs w:val="20"/>
         </w:rPr>
         <w:t>8</w:t>
       </w:r>
@@ -19567,22 +22003,40 @@
           <w:rFonts w:ascii="Arial" w:hAnsi="Arial" w:cs="Arial"/>
           <w:b/>
           <w:bCs/>
-        </w:rPr>
-        <w:t xml:space="preserve"> – Evidências – Cypress </w:t>
-      </w:r>
+          <w:sz w:val="20"/>
+          <w:szCs w:val="20"/>
+        </w:rPr>
+        <w:t xml:space="preserve"> – Evidências – </w:t>
+      </w:r>
+      <w:proofErr w:type="spellStart"/>
       <w:r>
         <w:rPr>
           <w:rFonts w:ascii="Arial" w:hAnsi="Arial" w:cs="Arial"/>
           <w:b/>
           <w:bCs/>
-        </w:rPr>
-        <w:t xml:space="preserve">– API - </w:t>
-      </w:r>
+          <w:sz w:val="20"/>
+          <w:szCs w:val="20"/>
+        </w:rPr>
+        <w:t>Cypress</w:t>
+      </w:r>
+      <w:proofErr w:type="spellEnd"/>
       <w:r>
         <w:rPr>
           <w:rFonts w:ascii="Arial" w:hAnsi="Arial" w:cs="Arial"/>
           <w:b/>
           <w:bCs/>
+          <w:sz w:val="20"/>
+          <w:szCs w:val="20"/>
+        </w:rPr>
+        <w:t xml:space="preserve"> – API - </w:t>
+      </w:r>
+      <w:r>
+        <w:rPr>
+          <w:rFonts w:ascii="Arial" w:hAnsi="Arial" w:cs="Arial"/>
+          <w:b/>
+          <w:bCs/>
+          <w:sz w:val="20"/>
+          <w:szCs w:val="20"/>
         </w:rPr>
         <w:t>Dashboard</w:t>
       </w:r>
@@ -19609,121 +22063,230 @@
     </w:p>
     <w:p>
       <w:pPr>
-        <w:pStyle w:val="PargrafodaLista"/>
-        <w:numPr>
-          <w:ilvl w:val="0"/>
-          <w:numId w:val="17"/>
-        </w:numPr>
-        <w:rPr>
-          <w:rFonts w:ascii="Arial" w:hAnsi="Arial" w:cs="Arial"/>
-          <w:color w:val="000000" w:themeColor="text1"/>
-          <w:sz w:val="24"/>
-          <w:szCs w:val="24"/>
-        </w:rPr>
-      </w:pPr>
-      <w:r>
-        <w:rPr>
-          <w:rFonts w:ascii="Arial" w:hAnsi="Arial" w:cs="Arial"/>
-          <w:color w:val="000000" w:themeColor="text1"/>
-          <w:sz w:val="24"/>
-          <w:szCs w:val="24"/>
-        </w:rPr>
-        <w:t>Coloque os testes automatizados na integração contínua com jenkins</w:t>
-      </w:r>
-      <w:r>
-        <w:rPr>
-          <w:rFonts w:ascii="Arial" w:hAnsi="Arial" w:cs="Arial"/>
-          <w:color w:val="000000" w:themeColor="text1"/>
-          <w:sz w:val="24"/>
-          <w:szCs w:val="24"/>
-        </w:rPr>
-        <w:t>, criando um job para execução da sua automação</w:t>
-      </w:r>
-      <w:r>
-        <w:rPr>
-          <w:rFonts w:ascii="Arial" w:hAnsi="Arial" w:cs="Arial"/>
-          <w:color w:val="000000" w:themeColor="text1"/>
-          <w:sz w:val="24"/>
-          <w:szCs w:val="24"/>
-        </w:rPr>
-        <w:t>;</w:t>
-      </w:r>
+        <w:rPr>
+          <w:rFonts w:ascii="Arial" w:hAnsi="Arial" w:cs="Arial"/>
+          <w:color w:val="000000" w:themeColor="text1"/>
+          <w:sz w:val="24"/>
+          <w:szCs w:val="24"/>
+          <w:lang w:val="en-US"/>
+        </w:rPr>
+      </w:pPr>
+      <w:proofErr w:type="spellStart"/>
+      <w:r>
+        <w:rPr>
+          <w:rFonts w:ascii="Arial" w:hAnsi="Arial" w:cs="Arial"/>
+          <w:color w:val="000000" w:themeColor="text1"/>
+          <w:sz w:val="24"/>
+          <w:szCs w:val="24"/>
+          <w:lang w:val="en-US"/>
+        </w:rPr>
+        <w:t>Jenkinsfile</w:t>
+      </w:r>
+      <w:proofErr w:type="spellEnd"/>
+      <w:r>
+        <w:rPr>
+          <w:rFonts w:ascii="Arial" w:hAnsi="Arial" w:cs="Arial"/>
+          <w:color w:val="000000" w:themeColor="text1"/>
+          <w:sz w:val="24"/>
+          <w:szCs w:val="24"/>
+          <w:lang w:val="en-US"/>
+        </w:rPr>
+        <w:t xml:space="preserve"> - UI</w:t>
+      </w:r>
+      <w:r>
+        <w:rPr>
+          <w:rFonts w:ascii="Arial" w:hAnsi="Arial" w:cs="Arial"/>
+          <w:color w:val="000000" w:themeColor="text1"/>
+          <w:sz w:val="24"/>
+          <w:szCs w:val="24"/>
+          <w:lang w:val="en-US"/>
+        </w:rPr>
+        <w:t xml:space="preserve">: </w:t>
+      </w:r>
+      <w:hyperlink r:id="rId21" w:history="1">
+        <w:r>
+          <w:rPr>
+            <w:rStyle w:val="Hyperlink"/>
+            <w:rFonts w:ascii="Arial" w:hAnsi="Arial" w:cs="Arial"/>
+            <w:sz w:val="24"/>
+            <w:szCs w:val="24"/>
+            <w:lang w:val="en-US"/>
+          </w:rPr>
+          <w:t>https://github.com/FelipeRBDantas/TCC-EBAC/tree/main/teste-</w:t>
+        </w:r>
+        <w:r>
+          <w:rPr>
+            <w:rStyle w:val="Hyperlink"/>
+            <w:rFonts w:ascii="Arial" w:hAnsi="Arial" w:cs="Arial"/>
+            <w:sz w:val="24"/>
+            <w:szCs w:val="24"/>
+            <w:lang w:val="en-US"/>
+          </w:rPr>
+          <w:t>u</w:t>
+        </w:r>
+        <w:r>
+          <w:rPr>
+            <w:rStyle w:val="Hyperlink"/>
+            <w:rFonts w:ascii="Arial" w:hAnsi="Arial" w:cs="Arial"/>
+            <w:sz w:val="24"/>
+            <w:szCs w:val="24"/>
+            <w:lang w:val="en-US"/>
+          </w:rPr>
+          <w:t>i</w:t>
+        </w:r>
+      </w:hyperlink>
     </w:p>
     <w:p>
       <w:pPr>
-        <w:pStyle w:val="PargrafodaLista"/>
-        <w:numPr>
-          <w:ilvl w:val="0"/>
-          <w:numId w:val="17"/>
-        </w:numPr>
-        <w:rPr>
-          <w:rFonts w:ascii="Arial" w:hAnsi="Arial" w:cs="Arial"/>
-          <w:color w:val="000000" w:themeColor="text1"/>
-          <w:sz w:val="24"/>
-          <w:szCs w:val="24"/>
-        </w:rPr>
-      </w:pPr>
-      <w:r>
-        <w:rPr>
-          <w:rFonts w:ascii="Arial" w:hAnsi="Arial" w:cs="Arial"/>
-          <w:color w:val="000000" w:themeColor="text1"/>
-          <w:sz w:val="24"/>
-          <w:szCs w:val="24"/>
-        </w:rPr>
-        <w:t xml:space="preserve">Compartilhe o </w:t>
-      </w:r>
-      <w:r>
-        <w:rPr>
-          <w:rFonts w:ascii="Arial" w:hAnsi="Arial" w:cs="Arial"/>
-          <w:i/>
-          <w:iCs/>
-          <w:color w:val="000000" w:themeColor="text1"/>
-          <w:sz w:val="24"/>
-          <w:szCs w:val="24"/>
-        </w:rPr>
-        <w:t xml:space="preserve">jenkinsfile </w:t>
-      </w:r>
-      <w:r>
-        <w:rPr>
-          <w:rFonts w:ascii="Arial" w:hAnsi="Arial" w:cs="Arial"/>
-          <w:color w:val="000000" w:themeColor="text1"/>
-          <w:sz w:val="24"/>
-          <w:szCs w:val="24"/>
-        </w:rPr>
-        <w:t xml:space="preserve">no repositório, junto ao seu projeto. </w:t>
-      </w:r>
+        <w:rPr>
+          <w:rFonts w:ascii="Arial" w:hAnsi="Arial" w:cs="Arial"/>
+          <w:color w:val="000000" w:themeColor="text1"/>
+          <w:sz w:val="24"/>
+          <w:szCs w:val="24"/>
+          <w:lang w:val="en-US"/>
+        </w:rPr>
+      </w:pPr>
+      <w:proofErr w:type="spellStart"/>
+      <w:r>
+        <w:rPr>
+          <w:rFonts w:ascii="Arial" w:hAnsi="Arial" w:cs="Arial"/>
+          <w:color w:val="000000" w:themeColor="text1"/>
+          <w:sz w:val="24"/>
+          <w:szCs w:val="24"/>
+          <w:lang w:val="en-US"/>
+        </w:rPr>
+        <w:t>Jenkinsfile</w:t>
+      </w:r>
+      <w:proofErr w:type="spellEnd"/>
+      <w:r>
+        <w:rPr>
+          <w:rFonts w:ascii="Arial" w:hAnsi="Arial" w:cs="Arial"/>
+          <w:color w:val="000000" w:themeColor="text1"/>
+          <w:sz w:val="24"/>
+          <w:szCs w:val="24"/>
+          <w:lang w:val="en-US"/>
+        </w:rPr>
+        <w:t>- API</w:t>
+      </w:r>
+      <w:r>
+        <w:rPr>
+          <w:rFonts w:ascii="Arial" w:hAnsi="Arial" w:cs="Arial"/>
+          <w:color w:val="000000" w:themeColor="text1"/>
+          <w:sz w:val="24"/>
+          <w:szCs w:val="24"/>
+          <w:lang w:val="en-US"/>
+        </w:rPr>
+        <w:t xml:space="preserve">: </w:t>
+      </w:r>
+      <w:hyperlink r:id="rId22" w:history="1">
+        <w:r>
+          <w:rPr>
+            <w:rStyle w:val="Hyperlink"/>
+            <w:rFonts w:ascii="Arial" w:hAnsi="Arial" w:cs="Arial"/>
+            <w:sz w:val="24"/>
+            <w:szCs w:val="24"/>
+            <w:lang w:val="en-US"/>
+          </w:rPr>
+          <w:t>https://github.com/FelipeRBDantas/TCC-EBAC/tree/main/teste-api</w:t>
+        </w:r>
+      </w:hyperlink>
     </w:p>
     <w:p>
       <w:pPr>
-        <w:pStyle w:val="PargrafodaLista"/>
-        <w:numPr>
-          <w:ilvl w:val="0"/>
-          <w:numId w:val="17"/>
-        </w:numPr>
-        <w:rPr>
-          <w:rFonts w:ascii="Arial" w:hAnsi="Arial" w:cs="Arial"/>
-          <w:color w:val="000000" w:themeColor="text1"/>
-          <w:sz w:val="24"/>
-          <w:szCs w:val="24"/>
-        </w:rPr>
-      </w:pPr>
-      <w:r>
-        <w:rPr>
-          <w:rFonts w:ascii="Arial" w:hAnsi="Arial" w:cs="Arial"/>
-          <w:color w:val="000000" w:themeColor="text1"/>
-          <w:sz w:val="24"/>
-          <w:szCs w:val="24"/>
-        </w:rPr>
-        <w:t xml:space="preserve">Referência: Módulo </w:t>
-      </w:r>
-      <w:r>
-        <w:rPr>
-          <w:rFonts w:ascii="Arial" w:hAnsi="Arial" w:cs="Arial"/>
-          <w:color w:val="000000" w:themeColor="text1"/>
-          <w:sz w:val="24"/>
-          <w:szCs w:val="24"/>
-        </w:rPr>
-        <w:t>15</w:t>
+        <w:rPr>
+          <w:rFonts w:ascii="Arial" w:hAnsi="Arial" w:cs="Arial"/>
+          <w:color w:val="000000" w:themeColor="text1"/>
+          <w:sz w:val="24"/>
+          <w:szCs w:val="24"/>
+          <w:lang w:val="en-US"/>
+        </w:rPr>
+      </w:pPr>
+      <w:r>
+        <w:rPr>
+          <w:rFonts w:ascii="Arial" w:hAnsi="Arial" w:cs="Arial"/>
+          <w:noProof/>
+          <w:color w:val="000000" w:themeColor="text1"/>
+          <w:sz w:val="24"/>
+          <w:szCs w:val="24"/>
+          <w:lang w:val="en-US"/>
+        </w:rPr>
+        <w:lastRenderedPageBreak/>
+        <w:drawing>
+          <wp:inline distT="0" distB="0" distL="0" distR="0" wp14:anchorId="4FFBBD55" wp14:editId="0D258848">
+            <wp:extent cx="5400040" cy="2363470"/>
+            <wp:effectExtent l="0" t="0" r="0" b="0"/>
+            <wp:docPr id="15" name="Imagem 15"/>
+            <wp:cNvGraphicFramePr>
+              <a:graphicFrameLocks xmlns:a="http://schemas.openxmlformats.org/drawingml/2006/main" noChangeAspect="1"/>
+            </wp:cNvGraphicFramePr>
+            <a:graphic xmlns:a="http://schemas.openxmlformats.org/drawingml/2006/main">
+              <a:graphicData uri="http://schemas.openxmlformats.org/drawingml/2006/picture">
+                <pic:pic xmlns:pic="http://schemas.openxmlformats.org/drawingml/2006/picture">
+                  <pic:nvPicPr>
+                    <pic:cNvPr id="15" name="Imagem 15"/>
+                    <pic:cNvPicPr/>
+                  </pic:nvPicPr>
+                  <pic:blipFill>
+                    <a:blip r:embed="rId23">
+                      <a:extLst>
+                        <a:ext uri="{28A0092B-C50C-407E-A947-70E740481C1C}">
+                          <a14:useLocalDpi xmlns:a14="http://schemas.microsoft.com/office/drawing/2010/main" val="0"/>
+                        </a:ext>
+                      </a:extLst>
+                    </a:blip>
+                    <a:stretch>
+                      <a:fillRect/>
+                    </a:stretch>
+                  </pic:blipFill>
+                  <pic:spPr>
+                    <a:xfrm>
+                      <a:off x="0" y="0"/>
+                      <a:ext cx="5400040" cy="2363470"/>
+                    </a:xfrm>
+                    <a:prstGeom prst="rect">
+                      <a:avLst/>
+                    </a:prstGeom>
+                  </pic:spPr>
+                </pic:pic>
+              </a:graphicData>
+            </a:graphic>
+          </wp:inline>
+        </w:drawing>
+      </w:r>
+    </w:p>
+    <w:p>
+      <w:pPr>
+        <w:jc w:val="center"/>
+        <w:rPr>
+          <w:rFonts w:ascii="Arial" w:hAnsi="Arial" w:cs="Arial"/>
+          <w:b/>
+          <w:bCs/>
+          <w:color w:val="000000" w:themeColor="text1"/>
+          <w:sz w:val="20"/>
+          <w:szCs w:val="20"/>
+        </w:rPr>
+      </w:pPr>
+      <w:r>
+        <w:rPr>
+          <w:rFonts w:ascii="Arial" w:hAnsi="Arial" w:cs="Arial"/>
+          <w:b/>
+          <w:bCs/>
+          <w:color w:val="000000" w:themeColor="text1"/>
+          <w:sz w:val="20"/>
+          <w:szCs w:val="20"/>
+        </w:rPr>
+        <w:t xml:space="preserve">Imagem 09 - </w:t>
+      </w:r>
+      <w:r>
+        <w:rPr>
+          <w:rFonts w:ascii="Arial" w:hAnsi="Arial" w:cs="Arial"/>
+          <w:b/>
+          <w:bCs/>
+          <w:color w:val="000000" w:themeColor="text1"/>
+          <w:sz w:val="20"/>
+          <w:szCs w:val="20"/>
+        </w:rPr>
+        <w:t>Jenkins – Etapas de Integração Contínua – Testes UI e API</w:t>
       </w:r>
     </w:p>
     <w:p>
@@ -19767,7 +22330,6 @@
           <w:sz w:val="24"/>
           <w:szCs w:val="24"/>
         </w:rPr>
-        <w:lastRenderedPageBreak/>
         <w:t xml:space="preserve">Usando o </w:t>
       </w:r>
       <w:r>
@@ -19777,16 +22339,36 @@
           <w:sz w:val="24"/>
           <w:szCs w:val="24"/>
         </w:rPr>
-        <w:t>Apache J</w:t>
-      </w:r>
-      <w:r>
-        <w:rPr>
-          <w:rFonts w:ascii="Arial" w:hAnsi="Arial" w:cs="Arial"/>
-          <w:color w:val="000000" w:themeColor="text1"/>
-          <w:sz w:val="24"/>
-          <w:szCs w:val="24"/>
-        </w:rPr>
-        <w:t xml:space="preserve">meter, </w:t>
+        <w:t xml:space="preserve">Apache </w:t>
+      </w:r>
+      <w:proofErr w:type="spellStart"/>
+      <w:r>
+        <w:rPr>
+          <w:rFonts w:ascii="Arial" w:hAnsi="Arial" w:cs="Arial"/>
+          <w:color w:val="000000" w:themeColor="text1"/>
+          <w:sz w:val="24"/>
+          <w:szCs w:val="24"/>
+        </w:rPr>
+        <w:t>J</w:t>
+      </w:r>
+      <w:r>
+        <w:rPr>
+          <w:rFonts w:ascii="Arial" w:hAnsi="Arial" w:cs="Arial"/>
+          <w:color w:val="000000" w:themeColor="text1"/>
+          <w:sz w:val="24"/>
+          <w:szCs w:val="24"/>
+        </w:rPr>
+        <w:t>meter</w:t>
+      </w:r>
+      <w:proofErr w:type="spellEnd"/>
+      <w:r>
+        <w:rPr>
+          <w:rFonts w:ascii="Arial" w:hAnsi="Arial" w:cs="Arial"/>
+          <w:color w:val="000000" w:themeColor="text1"/>
+          <w:sz w:val="24"/>
+          <w:szCs w:val="24"/>
+        </w:rPr>
+        <w:t xml:space="preserve">, </w:t>
       </w:r>
       <w:r>
         <w:rPr>
@@ -19846,7 +22428,37 @@
           <w:sz w:val="24"/>
           <w:szCs w:val="24"/>
         </w:rPr>
-        <w:t>Crie um template de gravação no jm</w:t>
+        <w:t xml:space="preserve">Crie um </w:t>
+      </w:r>
+      <w:proofErr w:type="spellStart"/>
+      <w:r>
+        <w:rPr>
+          <w:rFonts w:ascii="Arial" w:hAnsi="Arial" w:cs="Arial"/>
+          <w:color w:val="000000" w:themeColor="text1"/>
+          <w:sz w:val="24"/>
+          <w:szCs w:val="24"/>
+        </w:rPr>
+        <w:t>template</w:t>
+      </w:r>
+      <w:proofErr w:type="spellEnd"/>
+      <w:r>
+        <w:rPr>
+          <w:rFonts w:ascii="Arial" w:hAnsi="Arial" w:cs="Arial"/>
+          <w:color w:val="000000" w:themeColor="text1"/>
+          <w:sz w:val="24"/>
+          <w:szCs w:val="24"/>
+        </w:rPr>
+        <w:t xml:space="preserve"> de gravação no </w:t>
+      </w:r>
+      <w:proofErr w:type="spellStart"/>
+      <w:r>
+        <w:rPr>
+          <w:rFonts w:ascii="Arial" w:hAnsi="Arial" w:cs="Arial"/>
+          <w:color w:val="000000" w:themeColor="text1"/>
+          <w:sz w:val="24"/>
+          <w:szCs w:val="24"/>
+        </w:rPr>
+        <w:t>jm</w:t>
       </w:r>
       <w:r>
         <w:rPr>
@@ -19864,7 +22476,37 @@
           <w:sz w:val="24"/>
           <w:szCs w:val="24"/>
         </w:rPr>
-        <w:t>ter (recording)</w:t>
+        <w:t>ter</w:t>
+      </w:r>
+      <w:proofErr w:type="spellEnd"/>
+      <w:r>
+        <w:rPr>
+          <w:rFonts w:ascii="Arial" w:hAnsi="Arial" w:cs="Arial"/>
+          <w:color w:val="000000" w:themeColor="text1"/>
+          <w:sz w:val="24"/>
+          <w:szCs w:val="24"/>
+        </w:rPr>
+        <w:t xml:space="preserve"> (</w:t>
+      </w:r>
+      <w:proofErr w:type="spellStart"/>
+      <w:r>
+        <w:rPr>
+          <w:rFonts w:ascii="Arial" w:hAnsi="Arial" w:cs="Arial"/>
+          <w:color w:val="000000" w:themeColor="text1"/>
+          <w:sz w:val="24"/>
+          <w:szCs w:val="24"/>
+        </w:rPr>
+        <w:t>recording</w:t>
+      </w:r>
+      <w:proofErr w:type="spellEnd"/>
+      <w:r>
+        <w:rPr>
+          <w:rFonts w:ascii="Arial" w:hAnsi="Arial" w:cs="Arial"/>
+          <w:color w:val="000000" w:themeColor="text1"/>
+          <w:sz w:val="24"/>
+          <w:szCs w:val="24"/>
+        </w:rPr>
+        <w:t>)</w:t>
       </w:r>
       <w:r>
         <w:rPr>
@@ -20064,7 +22706,27 @@
           <w:sz w:val="24"/>
           <w:szCs w:val="24"/>
         </w:rPr>
-        <w:t>-RampUp: 20 segundos</w:t>
+        <w:t>-</w:t>
+      </w:r>
+      <w:proofErr w:type="spellStart"/>
+      <w:r>
+        <w:rPr>
+          <w:rFonts w:ascii="Arial" w:hAnsi="Arial" w:cs="Arial"/>
+          <w:color w:val="000000" w:themeColor="text1"/>
+          <w:sz w:val="24"/>
+          <w:szCs w:val="24"/>
+        </w:rPr>
+        <w:t>RampUp</w:t>
+      </w:r>
+      <w:proofErr w:type="spellEnd"/>
+      <w:r>
+        <w:rPr>
+          <w:rFonts w:ascii="Arial" w:hAnsi="Arial" w:cs="Arial"/>
+          <w:color w:val="000000" w:themeColor="text1"/>
+          <w:sz w:val="24"/>
+          <w:szCs w:val="24"/>
+        </w:rPr>
+        <w:t>: 20 segundos</w:t>
       </w:r>
       <w:r>
         <w:rPr>
@@ -20095,8 +22757,19 @@
           <w:sz w:val="24"/>
           <w:szCs w:val="24"/>
         </w:rPr>
-        <w:t>user1_ebac / psw!ebac@test</w:t>
-      </w:r>
+        <w:t xml:space="preserve">user1_ebac / </w:t>
+      </w:r>
+      <w:proofErr w:type="spellStart"/>
+      <w:r>
+        <w:rPr>
+          <w:rFonts w:ascii="Arial" w:hAnsi="Arial" w:cs="Arial"/>
+          <w:color w:val="000000" w:themeColor="text1"/>
+          <w:sz w:val="24"/>
+          <w:szCs w:val="24"/>
+        </w:rPr>
+        <w:t>psw!ebac@test</w:t>
+      </w:r>
+      <w:proofErr w:type="spellEnd"/>
       <w:r>
         <w:rPr>
           <w:rFonts w:ascii="Arial" w:hAnsi="Arial" w:cs="Arial"/>
@@ -20105,8 +22778,19 @@
           <w:szCs w:val="24"/>
         </w:rPr>
         <w:br/>
-        <w:t>user2_ebac / psw!ebac@test</w:t>
-      </w:r>
+        <w:t xml:space="preserve">user2_ebac / </w:t>
+      </w:r>
+      <w:proofErr w:type="spellStart"/>
+      <w:r>
+        <w:rPr>
+          <w:rFonts w:ascii="Arial" w:hAnsi="Arial" w:cs="Arial"/>
+          <w:color w:val="000000" w:themeColor="text1"/>
+          <w:sz w:val="24"/>
+          <w:szCs w:val="24"/>
+        </w:rPr>
+        <w:t>psw!ebac@test</w:t>
+      </w:r>
+      <w:proofErr w:type="spellEnd"/>
       <w:r>
         <w:rPr>
           <w:rFonts w:ascii="Arial" w:hAnsi="Arial" w:cs="Arial"/>
@@ -20115,8 +22799,19 @@
           <w:szCs w:val="24"/>
         </w:rPr>
         <w:br/>
-        <w:t>user3_ebac / psw!ebac@test</w:t>
-      </w:r>
+        <w:t xml:space="preserve">user3_ebac / </w:t>
+      </w:r>
+      <w:proofErr w:type="spellStart"/>
+      <w:r>
+        <w:rPr>
+          <w:rFonts w:ascii="Arial" w:hAnsi="Arial" w:cs="Arial"/>
+          <w:color w:val="000000" w:themeColor="text1"/>
+          <w:sz w:val="24"/>
+          <w:szCs w:val="24"/>
+        </w:rPr>
+        <w:t>psw!ebac@test</w:t>
+      </w:r>
+      <w:proofErr w:type="spellEnd"/>
       <w:r>
         <w:rPr>
           <w:rFonts w:ascii="Arial" w:hAnsi="Arial" w:cs="Arial"/>
@@ -20125,8 +22820,19 @@
           <w:szCs w:val="24"/>
         </w:rPr>
         <w:br/>
-        <w:t>user4_ebac / psw!ebac@test</w:t>
-      </w:r>
+        <w:t xml:space="preserve">user4_ebac / </w:t>
+      </w:r>
+      <w:proofErr w:type="spellStart"/>
+      <w:r>
+        <w:rPr>
+          <w:rFonts w:ascii="Arial" w:hAnsi="Arial" w:cs="Arial"/>
+          <w:color w:val="000000" w:themeColor="text1"/>
+          <w:sz w:val="24"/>
+          <w:szCs w:val="24"/>
+        </w:rPr>
+        <w:t>psw!ebac@test</w:t>
+      </w:r>
+      <w:proofErr w:type="spellEnd"/>
       <w:r>
         <w:rPr>
           <w:rFonts w:ascii="Arial" w:hAnsi="Arial" w:cs="Arial"/>
@@ -20135,8 +22841,19 @@
           <w:szCs w:val="24"/>
         </w:rPr>
         <w:br/>
-        <w:t>user5_ebac / psw!ebac@test</w:t>
-      </w:r>
+        <w:t xml:space="preserve">user5_ebac / </w:t>
+      </w:r>
+      <w:proofErr w:type="spellStart"/>
+      <w:r>
+        <w:rPr>
+          <w:rFonts w:ascii="Arial" w:hAnsi="Arial" w:cs="Arial"/>
+          <w:color w:val="000000" w:themeColor="text1"/>
+          <w:sz w:val="24"/>
+          <w:szCs w:val="24"/>
+        </w:rPr>
+        <w:t>psw!ebac@test</w:t>
+      </w:r>
+      <w:proofErr w:type="spellEnd"/>
       <w:r>
         <w:rPr>
           <w:rFonts w:ascii="Arial" w:hAnsi="Arial" w:cs="Arial"/>
@@ -20192,7 +22909,7 @@
                     <pic:cNvPicPr/>
                   </pic:nvPicPr>
                   <pic:blipFill>
-                    <a:blip r:embed="rId21">
+                    <a:blip r:embed="rId24">
                       <a:extLst>
                         <a:ext uri="{28A0092B-C50C-407E-A947-70E740481C1C}">
                           <a14:useLocalDpi xmlns:a14="http://schemas.microsoft.com/office/drawing/2010/main" val="0"/>
@@ -20251,7 +22968,28 @@
           <w:sz w:val="24"/>
           <w:szCs w:val="24"/>
         </w:rPr>
-        <w:t>DICA: Em uma das requisições, após a gravação, vai aparecer os parâmetros usado. Substitua esses parâmetros pela sua massa de dados, conforme aprendido em aula:</w:t>
+        <w:lastRenderedPageBreak/>
+        <w:t xml:space="preserve">DICA: Em uma das requisições, após a gravação, vai aparecer os parâmetros </w:t>
+      </w:r>
+      <w:proofErr w:type="spellStart"/>
+      <w:r>
+        <w:rPr>
+          <w:rFonts w:ascii="Arial" w:hAnsi="Arial" w:cs="Arial"/>
+          <w:color w:val="000000" w:themeColor="text1"/>
+          <w:sz w:val="24"/>
+          <w:szCs w:val="24"/>
+        </w:rPr>
+        <w:t>usado</w:t>
+      </w:r>
+      <w:proofErr w:type="spellEnd"/>
+      <w:r>
+        <w:rPr>
+          <w:rFonts w:ascii="Arial" w:hAnsi="Arial" w:cs="Arial"/>
+          <w:color w:val="000000" w:themeColor="text1"/>
+          <w:sz w:val="24"/>
+          <w:szCs w:val="24"/>
+        </w:rPr>
+        <w:t>. Substitua esses parâmetros pela sua massa de dados, conforme aprendido em aula:</w:t>
       </w:r>
     </w:p>
     <w:p>
@@ -20288,7 +23026,7 @@
                     <pic:cNvPicPr/>
                   </pic:nvPicPr>
                   <pic:blipFill>
-                    <a:blip r:embed="rId22">
+                    <a:blip r:embed="rId25">
                       <a:extLst>
                         <a:ext uri="{28A0092B-C50C-407E-A947-70E740481C1C}">
                           <a14:useLocalDpi xmlns:a14="http://schemas.microsoft.com/office/drawing/2010/main" val="0"/>
@@ -20331,7 +23069,6 @@
           <w:sz w:val="24"/>
           <w:szCs w:val="24"/>
         </w:rPr>
-        <w:lastRenderedPageBreak/>
         <w:br/>
       </w:r>
     </w:p>
@@ -23962,6 +26699,18 @@
   </w:num>
   <w:num w:numId="38">
     <w:abstractNumId w:val="6"/>
+  </w:num>
+  <w:num w:numId="39">
+    <w:abstractNumId w:val="17"/>
+    <w:lvlOverride w:ilvl="0"/>
+    <w:lvlOverride w:ilvl="1"/>
+    <w:lvlOverride w:ilvl="2"/>
+    <w:lvlOverride w:ilvl="3"/>
+    <w:lvlOverride w:ilvl="4"/>
+    <w:lvlOverride w:ilvl="5"/>
+    <w:lvlOverride w:ilvl="6"/>
+    <w:lvlOverride w:ilvl="7"/>
+    <w:lvlOverride w:ilvl="8"/>
   </w:num>
 </w:numbering>
 </file>
@@ -24440,7 +27189,6 @@
   <w:style w:type="character" w:default="1" w:styleId="Fontepargpadro">
     <w:name w:val="Default Paragraph Font"/>
     <w:uiPriority w:val="1"/>
-    <w:semiHidden/>
     <w:unhideWhenUsed/>
   </w:style>
   <w:style w:type="table" w:default="1" w:styleId="Tabelanormal">

</xml_diff>

<commit_message>
Change Documentation and Add Test Performance
</commit_message>
<xml_diff>
--- a/Felipe Rodrigues Bento Dantas.docx
+++ b/Felipe Rodrigues Bento Dantas.docx
@@ -3873,6 +3873,200 @@
           <w:tab w:val="right" w:leader="dot" w:pos="8494"/>
         </w:tabs>
         <w:rPr>
+          <w:rFonts w:ascii="Arial" w:hAnsi="Arial" w:cs="Arial"/>
+          <w:bCs w:val="0"/>
+          <w:i w:val="0"/>
+          <w:iCs w:val="0"/>
+          <w:noProof/>
+        </w:rPr>
+      </w:pPr>
+      <w:hyperlink w:anchor="_Toc85541171" w:history="1">
+        <w:r>
+          <w:rPr>
+            <w:rStyle w:val="Hyperlink"/>
+            <w:rFonts w:ascii="Arial" w:hAnsi="Arial" w:cs="Arial"/>
+            <w:bCs w:val="0"/>
+            <w:i w:val="0"/>
+            <w:iCs w:val="0"/>
+            <w:noProof/>
+            <w:color w:val="auto"/>
+            <w:u w:val="none"/>
+          </w:rPr>
+          <w:t>9</w:t>
+        </w:r>
+        <w:r>
+          <w:rPr>
+            <w:rStyle w:val="Hyperlink"/>
+            <w:rFonts w:ascii="Arial" w:hAnsi="Arial" w:cs="Arial"/>
+            <w:bCs w:val="0"/>
+            <w:i w:val="0"/>
+            <w:iCs w:val="0"/>
+            <w:noProof/>
+            <w:color w:val="auto"/>
+            <w:u w:val="none"/>
+          </w:rPr>
+          <w:t>.</w:t>
+        </w:r>
+        <w:r>
+          <w:rPr>
+            <w:rFonts w:ascii="Arial" w:eastAsiaTheme="minorEastAsia" w:hAnsi="Arial" w:cs="Arial"/>
+            <w:bCs w:val="0"/>
+            <w:i w:val="0"/>
+            <w:iCs w:val="0"/>
+            <w:noProof/>
+            <w:lang w:eastAsia="pt-BR"/>
+          </w:rPr>
+          <w:tab/>
+        </w:r>
+        <w:r>
+          <w:rPr>
+            <w:rStyle w:val="Hyperlink"/>
+            <w:rFonts w:ascii="Arial" w:hAnsi="Arial" w:cs="Arial"/>
+            <w:bCs w:val="0"/>
+            <w:i w:val="0"/>
+            <w:iCs w:val="0"/>
+            <w:noProof/>
+            <w:color w:val="auto"/>
+            <w:u w:val="none"/>
+          </w:rPr>
+          <w:t>IMAGEM 0</w:t>
+        </w:r>
+        <w:r>
+          <w:rPr>
+            <w:rStyle w:val="Hyperlink"/>
+            <w:rFonts w:ascii="Arial" w:hAnsi="Arial" w:cs="Arial"/>
+            <w:bCs w:val="0"/>
+            <w:i w:val="0"/>
+            <w:iCs w:val="0"/>
+            <w:noProof/>
+            <w:color w:val="auto"/>
+            <w:u w:val="none"/>
+          </w:rPr>
+          <w:t>9</w:t>
+        </w:r>
+        <w:r>
+          <w:rPr>
+            <w:rStyle w:val="Hyperlink"/>
+            <w:rFonts w:ascii="Arial" w:hAnsi="Arial" w:cs="Arial"/>
+            <w:bCs w:val="0"/>
+            <w:i w:val="0"/>
+            <w:iCs w:val="0"/>
+            <w:noProof/>
+            <w:color w:val="auto"/>
+            <w:u w:val="none"/>
+          </w:rPr>
+          <w:t xml:space="preserve"> – </w:t>
+        </w:r>
+        <w:r>
+          <w:rPr>
+            <w:rStyle w:val="Hyperlink"/>
+            <w:rFonts w:ascii="Arial" w:hAnsi="Arial" w:cs="Arial"/>
+            <w:bCs w:val="0"/>
+            <w:i w:val="0"/>
+            <w:iCs w:val="0"/>
+            <w:noProof/>
+            <w:color w:val="auto"/>
+            <w:u w:val="none"/>
+          </w:rPr>
+          <w:t>JENKINS</w:t>
+        </w:r>
+        <w:r>
+          <w:rPr>
+            <w:rStyle w:val="Hyperlink"/>
+            <w:rFonts w:ascii="Arial" w:hAnsi="Arial" w:cs="Arial"/>
+            <w:bCs w:val="0"/>
+            <w:i w:val="0"/>
+            <w:iCs w:val="0"/>
+            <w:noProof/>
+            <w:color w:val="auto"/>
+            <w:u w:val="none"/>
+          </w:rPr>
+          <w:t xml:space="preserve"> – </w:t>
+        </w:r>
+        <w:r>
+          <w:rPr>
+            <w:rStyle w:val="Hyperlink"/>
+            <w:rFonts w:ascii="Arial" w:hAnsi="Arial" w:cs="Arial"/>
+            <w:bCs w:val="0"/>
+            <w:i w:val="0"/>
+            <w:iCs w:val="0"/>
+            <w:noProof/>
+            <w:color w:val="auto"/>
+            <w:u w:val="none"/>
+          </w:rPr>
+          <w:t>ETAPAS DE INTEGRAÇÃO CONTÍNUA</w:t>
+        </w:r>
+        <w:r>
+          <w:rPr>
+            <w:rStyle w:val="Hyperlink"/>
+            <w:rFonts w:ascii="Arial" w:hAnsi="Arial" w:cs="Arial"/>
+            <w:bCs w:val="0"/>
+            <w:i w:val="0"/>
+            <w:iCs w:val="0"/>
+            <w:noProof/>
+            <w:color w:val="auto"/>
+            <w:u w:val="none"/>
+          </w:rPr>
+          <w:t xml:space="preserve"> – </w:t>
+        </w:r>
+        <w:r>
+          <w:rPr>
+            <w:rStyle w:val="Hyperlink"/>
+            <w:rFonts w:ascii="Arial" w:hAnsi="Arial" w:cs="Arial"/>
+            <w:bCs w:val="0"/>
+            <w:i w:val="0"/>
+            <w:iCs w:val="0"/>
+            <w:noProof/>
+            <w:color w:val="auto"/>
+            <w:u w:val="none"/>
+          </w:rPr>
+          <w:t xml:space="preserve">TESTES UI E </w:t>
+        </w:r>
+        <w:r>
+          <w:rPr>
+            <w:rStyle w:val="Hyperlink"/>
+            <w:rFonts w:ascii="Arial" w:hAnsi="Arial" w:cs="Arial"/>
+            <w:bCs w:val="0"/>
+            <w:i w:val="0"/>
+            <w:iCs w:val="0"/>
+            <w:noProof/>
+            <w:color w:val="auto"/>
+            <w:u w:val="none"/>
+          </w:rPr>
+          <w:t>API</w:t>
+        </w:r>
+        <w:r>
+          <w:rPr>
+            <w:rFonts w:ascii="Arial" w:hAnsi="Arial" w:cs="Arial"/>
+            <w:bCs w:val="0"/>
+            <w:i w:val="0"/>
+            <w:iCs w:val="0"/>
+            <w:noProof/>
+            <w:webHidden/>
+          </w:rPr>
+          <w:tab/>
+        </w:r>
+        <w:r>
+          <w:rPr>
+            <w:rFonts w:ascii="Arial" w:hAnsi="Arial" w:cs="Arial"/>
+            <w:bCs w:val="0"/>
+            <w:i w:val="0"/>
+            <w:iCs w:val="0"/>
+            <w:noProof/>
+            <w:webHidden/>
+          </w:rPr>
+          <w:t>18</w:t>
+        </w:r>
+      </w:hyperlink>
+    </w:p>
+    <w:p>
+      <w:pPr>
+        <w:pStyle w:val="Sumrio1"/>
+        <w:tabs>
+          <w:tab w:val="left" w:pos="440"/>
+          <w:tab w:val="right" w:leader="dot" w:pos="8494"/>
+        </w:tabs>
+        <w:rPr>
           <w:rFonts w:ascii="Arial" w:eastAsiaTheme="minorEastAsia" w:hAnsi="Arial" w:cs="Arial"/>
           <w:bCs w:val="0"/>
           <w:i w:val="0"/>
@@ -3893,7 +4087,20 @@
             <w:color w:val="auto"/>
             <w:u w:val="none"/>
           </w:rPr>
-          <w:t>7.</w:t>
+          <w:t>10</w:t>
+        </w:r>
+        <w:r>
+          <w:rPr>
+            <w:rStyle w:val="Hyperlink"/>
+            <w:rFonts w:ascii="Arial" w:hAnsi="Arial" w:cs="Arial"/>
+            <w:bCs w:val="0"/>
+            <w:i w:val="0"/>
+            <w:iCs w:val="0"/>
+            <w:noProof/>
+            <w:color w:val="auto"/>
+            <w:u w:val="none"/>
+          </w:rPr>
+          <w:t>.</w:t>
         </w:r>
         <w:r>
           <w:rPr>
@@ -3917,7 +4124,7 @@
             <w:color w:val="auto"/>
             <w:u w:val="none"/>
           </w:rPr>
-          <w:t>IMAGEM 0</w:t>
+          <w:t xml:space="preserve">IMAGEM </w:t>
         </w:r>
         <w:r>
           <w:rPr>
@@ -3930,7 +4137,7 @@
             <w:color w:val="auto"/>
             <w:u w:val="none"/>
           </w:rPr>
-          <w:t>9</w:t>
+          <w:t>10</w:t>
         </w:r>
         <w:r>
           <w:rPr>
@@ -3956,7 +4163,7 @@
             <w:color w:val="auto"/>
             <w:u w:val="none"/>
           </w:rPr>
-          <w:t>JENKINS</w:t>
+          <w:t>JMETER</w:t>
         </w:r>
         <w:r>
           <w:rPr>
@@ -3982,7 +4189,7 @@
             <w:color w:val="auto"/>
             <w:u w:val="none"/>
           </w:rPr>
-          <w:t>ETAPAS DE INTEGRAÇÃO CONTÍNUA</w:t>
+          <w:t xml:space="preserve">TESTE DE PERFORMANCE </w:t>
         </w:r>
         <w:r>
           <w:rPr>
@@ -3995,52 +4202,26 @@
             <w:color w:val="auto"/>
             <w:u w:val="none"/>
           </w:rPr>
-          <w:t xml:space="preserve"> – </w:t>
-        </w:r>
-        <w:r>
-          <w:rPr>
-            <w:rStyle w:val="Hyperlink"/>
+          <w:t>COM TEMPLATE RECORDING</w:t>
+        </w:r>
+        <w:r>
+          <w:rPr>
             <w:rFonts w:ascii="Arial" w:hAnsi="Arial" w:cs="Arial"/>
             <w:bCs w:val="0"/>
             <w:i w:val="0"/>
             <w:iCs w:val="0"/>
             <w:noProof/>
-            <w:color w:val="auto"/>
-            <w:u w:val="none"/>
-          </w:rPr>
-          <w:t xml:space="preserve">TESTES UI E </w:t>
-        </w:r>
-        <w:r>
-          <w:rPr>
-            <w:rStyle w:val="Hyperlink"/>
+            <w:webHidden/>
+          </w:rPr>
+          <w:tab/>
+        </w:r>
+        <w:r>
+          <w:rPr>
             <w:rFonts w:ascii="Arial" w:hAnsi="Arial" w:cs="Arial"/>
             <w:bCs w:val="0"/>
             <w:i w:val="0"/>
             <w:iCs w:val="0"/>
             <w:noProof/>
-            <w:color w:val="auto"/>
-            <w:u w:val="none"/>
-          </w:rPr>
-          <w:t>API</w:t>
-        </w:r>
-        <w:r>
-          <w:rPr>
-            <w:rFonts w:ascii="Arial" w:hAnsi="Arial" w:cs="Arial"/>
-            <w:bCs w:val="0"/>
-            <w:i w:val="0"/>
-            <w:iCs w:val="0"/>
-            <w:noProof/>
-            <w:webHidden/>
-          </w:rPr>
-          <w:tab/>
-        </w:r>
-        <w:r>
-          <w:rPr>
-            <w:rFonts w:ascii="Arial" w:hAnsi="Arial" w:cs="Arial"/>
-            <w:bCs w:val="0"/>
-            <w:i w:val="0"/>
-            <w:iCs w:val="0"/>
-            <w:noProof/>
             <w:webHidden/>
           </w:rPr>
           <w:t>18</w:t>
@@ -4217,46 +4398,11 @@
     </w:p>
     <w:p>
       <w:pPr>
-        <w:spacing w:line="360" w:lineRule="auto"/>
-        <w:jc w:val="both"/>
-        <w:rPr>
-          <w:rFonts w:ascii="Arial" w:eastAsia="Arial" w:hAnsi="Arial" w:cs="Arial"/>
-          <w:color w:val="000000" w:themeColor="text1"/>
-          <w:sz w:val="24"/>
-          <w:szCs w:val="24"/>
-        </w:rPr>
-      </w:pPr>
-    </w:p>
-    <w:p>
-      <w:pPr>
-        <w:spacing w:line="360" w:lineRule="auto"/>
-        <w:jc w:val="both"/>
-        <w:rPr>
-          <w:rFonts w:ascii="Arial" w:eastAsia="Arial" w:hAnsi="Arial" w:cs="Arial"/>
-          <w:color w:val="000000" w:themeColor="text1"/>
-          <w:sz w:val="24"/>
-          <w:szCs w:val="24"/>
-        </w:rPr>
-      </w:pPr>
-    </w:p>
-    <w:p>
-      <w:pPr>
-        <w:spacing w:line="360" w:lineRule="auto"/>
-        <w:jc w:val="both"/>
-        <w:rPr>
-          <w:rFonts w:ascii="Arial" w:eastAsia="Arial" w:hAnsi="Arial" w:cs="Arial"/>
-          <w:color w:val="000000" w:themeColor="text1"/>
-          <w:sz w:val="24"/>
-          <w:szCs w:val="24"/>
-        </w:rPr>
-      </w:pPr>
-    </w:p>
-    <w:p>
-      <w:pPr>
         <w:pStyle w:val="Ttulo1"/>
       </w:pPr>
       <w:bookmarkStart w:id="3" w:name="_Toc85541171"/>
       <w:r>
+        <w:lastRenderedPageBreak/>
         <w:t>INTRODUÇÃO</w:t>
       </w:r>
       <w:bookmarkEnd w:id="3"/>
@@ -4719,6 +4865,7 @@
       </w:pPr>
       <w:bookmarkStart w:id="4" w:name="_Toc85541172"/>
       <w:r>
+        <w:lastRenderedPageBreak/>
         <w:t>O P</w:t>
       </w:r>
       <w:r>
@@ -5401,7 +5548,6 @@
                 <w:sz w:val="24"/>
                 <w:szCs w:val="24"/>
               </w:rPr>
-              <w:lastRenderedPageBreak/>
               <w:t>“7”</w:t>
             </w:r>
           </w:p>
@@ -5457,6 +5603,7 @@
                 <w:sz w:val="24"/>
                 <w:szCs w:val="24"/>
               </w:rPr>
+              <w:lastRenderedPageBreak/>
               <w:t>“8”</w:t>
             </w:r>
           </w:p>
@@ -6652,7 +6799,6 @@
           <w:sz w:val="24"/>
           <w:szCs w:val="24"/>
         </w:rPr>
-        <w:lastRenderedPageBreak/>
         <w:t xml:space="preserve">Então deve </w:t>
       </w:r>
       <w:r>
@@ -6784,6 +6930,7 @@
           <w:sz w:val="24"/>
           <w:szCs w:val="24"/>
         </w:rPr>
+        <w:lastRenderedPageBreak/>
         <w:t>Dado que eu acesse a documentação do serviço da EBAC-SHOP</w:t>
       </w:r>
     </w:p>
@@ -9079,7 +9226,6 @@
                       <w:sz w:val="24"/>
                       <w:szCs w:val="24"/>
                     </w:rPr>
-                    <w:lastRenderedPageBreak/>
                     <w:t>1</w:t>
                   </w:r>
                   <w:r>
@@ -10949,7 +11095,6 @@
                 <w:sz w:val="24"/>
                 <w:szCs w:val="24"/>
               </w:rPr>
-              <w:lastRenderedPageBreak/>
               <w:t>Clicar em “Comprar”</w:t>
             </w:r>
           </w:p>
@@ -11146,6 +11291,7 @@
                 <w:sz w:val="24"/>
                 <w:szCs w:val="24"/>
               </w:rPr>
+              <w:lastRenderedPageBreak/>
               <w:t>Descrição:</w:t>
             </w:r>
           </w:p>
@@ -12757,7 +12903,6 @@
                 <w:color w:val="auto"/>
                 <w:u w:val="single"/>
               </w:rPr>
-              <w:lastRenderedPageBreak/>
               <w:t>PARTICIONAMENTO DE EQUIVALÊNCIA:</w:t>
             </w:r>
           </w:p>
@@ -13124,6 +13269,7 @@
               <w:rPr>
                 <w:rFonts w:ascii="Arial" w:eastAsia="Times New Roman" w:hAnsi="Arial" w:cs="Arial"/>
               </w:rPr>
+              <w:lastRenderedPageBreak/>
               <w:br/>
             </w:r>
             <w:r>
@@ -15099,7 +15245,14 @@
               <w:rPr>
                 <w:rFonts w:ascii="Arial" w:hAnsi="Arial" w:cs="Arial"/>
               </w:rPr>
-              <w:t>e o usuário errar 1 vez a senha, exibir mensagem de validação, mas não travar por 15 minutos o login</w:t>
+              <w:t xml:space="preserve">e o usuário errar 1 vez a senha, exibir </w:t>
+            </w:r>
+            <w:r>
+              <w:rPr>
+                <w:rFonts w:ascii="Arial" w:hAnsi="Arial" w:cs="Arial"/>
+              </w:rPr>
+              <w:lastRenderedPageBreak/>
+              <w:t>mensagem de validação, mas não travar por 15 minutos o login</w:t>
             </w:r>
           </w:p>
         </w:tc>
@@ -15126,6 +15279,7 @@
                 <w:sz w:val="24"/>
                 <w:szCs w:val="24"/>
               </w:rPr>
+              <w:lastRenderedPageBreak/>
               <w:t>Pré-condições:</w:t>
             </w:r>
           </w:p>
@@ -16500,7 +16654,6 @@
                 <w:sz w:val="24"/>
                 <w:szCs w:val="24"/>
               </w:rPr>
-              <w:lastRenderedPageBreak/>
               <w:t>Massa de dados / Parâmetros:</w:t>
             </w:r>
           </w:p>
@@ -16809,6 +16962,7 @@
                 <w:sz w:val="24"/>
                 <w:szCs w:val="24"/>
               </w:rPr>
+              <w:lastRenderedPageBreak/>
               <w:t>Inserir a senha</w:t>
             </w:r>
           </w:p>
@@ -21609,27 +21763,7 @@
           <w:sz w:val="20"/>
           <w:szCs w:val="20"/>
         </w:rPr>
-        <w:t xml:space="preserve"> </w:t>
-      </w:r>
-      <w:r>
-        <w:rPr>
-          <w:rFonts w:ascii="Arial" w:hAnsi="Arial" w:cs="Arial"/>
-          <w:b/>
-          <w:bCs/>
-          <w:sz w:val="20"/>
-          <w:szCs w:val="20"/>
-        </w:rPr>
-        <w:t>–</w:t>
-      </w:r>
-      <w:r>
-        <w:rPr>
-          <w:rFonts w:ascii="Arial" w:hAnsi="Arial" w:cs="Arial"/>
-          <w:b/>
-          <w:bCs/>
-          <w:sz w:val="20"/>
-          <w:szCs w:val="20"/>
-        </w:rPr>
-        <w:t xml:space="preserve"> UI</w:t>
+        <w:t xml:space="preserve"> – UI</w:t>
       </w:r>
       <w:r>
         <w:rPr>
@@ -21755,6 +21889,83 @@
     <w:p>
       <w:pPr>
         <w:rPr>
+          <w:rStyle w:val="Hyperlink"/>
+          <w:rFonts w:ascii="Arial" w:hAnsi="Arial" w:cs="Arial"/>
+          <w:sz w:val="24"/>
+          <w:szCs w:val="24"/>
+        </w:rPr>
+      </w:pPr>
+      <w:r>
+        <w:rPr>
+          <w:rFonts w:ascii="Arial" w:hAnsi="Arial" w:cs="Arial"/>
+          <w:color w:val="000000" w:themeColor="text1"/>
+          <w:sz w:val="24"/>
+          <w:szCs w:val="24"/>
+        </w:rPr>
+        <w:lastRenderedPageBreak/>
+        <w:t xml:space="preserve">Projeto – Teste </w:t>
+      </w:r>
+      <w:r>
+        <w:rPr>
+          <w:rFonts w:ascii="Arial" w:hAnsi="Arial" w:cs="Arial"/>
+          <w:color w:val="000000" w:themeColor="text1"/>
+          <w:sz w:val="24"/>
+          <w:szCs w:val="24"/>
+        </w:rPr>
+        <w:t>API</w:t>
+      </w:r>
+      <w:r>
+        <w:rPr>
+          <w:rFonts w:ascii="Arial" w:hAnsi="Arial" w:cs="Arial"/>
+          <w:color w:val="000000" w:themeColor="text1"/>
+          <w:sz w:val="24"/>
+          <w:szCs w:val="24"/>
+        </w:rPr>
+        <w:t xml:space="preserve">: </w:t>
+      </w:r>
+      <w:hyperlink r:id="rId19" w:history="1">
+        <w:r>
+          <w:rPr>
+            <w:rStyle w:val="Hyperlink"/>
+            <w:rFonts w:ascii="Arial" w:hAnsi="Arial" w:cs="Arial"/>
+            <w:sz w:val="24"/>
+            <w:szCs w:val="24"/>
+          </w:rPr>
+          <w:t>https://github.com/FelipeRBDantas/TCC-EBAC/teste-</w:t>
+        </w:r>
+        <w:r>
+          <w:rPr>
+            <w:rStyle w:val="Hyperlink"/>
+            <w:rFonts w:ascii="Arial" w:hAnsi="Arial" w:cs="Arial"/>
+            <w:sz w:val="24"/>
+            <w:szCs w:val="24"/>
+          </w:rPr>
+          <w:t>ap</w:t>
+        </w:r>
+        <w:r>
+          <w:rPr>
+            <w:rStyle w:val="Hyperlink"/>
+            <w:rFonts w:ascii="Arial" w:hAnsi="Arial" w:cs="Arial"/>
+            <w:sz w:val="24"/>
+            <w:szCs w:val="24"/>
+          </w:rPr>
+          <w:t>i</w:t>
+        </w:r>
+      </w:hyperlink>
+    </w:p>
+    <w:p>
+      <w:pPr>
+        <w:rPr>
+          <w:rFonts w:ascii="Arial" w:hAnsi="Arial" w:cs="Arial"/>
+          <w:color w:val="000000" w:themeColor="text1"/>
+          <w:sz w:val="24"/>
+          <w:szCs w:val="24"/>
+        </w:rPr>
+      </w:pPr>
+    </w:p>
+    <w:p>
+      <w:pPr>
+        <w:rPr>
           <w:rFonts w:ascii="Arial" w:hAnsi="Arial" w:cs="Arial"/>
         </w:rPr>
       </w:pPr>
@@ -21763,7 +21974,6 @@
           <w:rFonts w:ascii="Arial" w:hAnsi="Arial" w:cs="Arial"/>
           <w:noProof/>
         </w:rPr>
-        <w:lastRenderedPageBreak/>
         <w:drawing>
           <wp:inline distT="0" distB="0" distL="0" distR="0" wp14:anchorId="53260A90" wp14:editId="7E0A6BE1">
             <wp:extent cx="5400040" cy="3280410"/>
@@ -21780,7 +21990,7 @@
                     <pic:cNvPicPr/>
                   </pic:nvPicPr>
                   <pic:blipFill>
-                    <a:blip r:embed="rId19">
+                    <a:blip r:embed="rId20">
                       <a:extLst>
                         <a:ext uri="{28A0092B-C50C-407E-A947-70E740481C1C}">
                           <a14:useLocalDpi xmlns:a14="http://schemas.microsoft.com/office/drawing/2010/main" val="0"/>
@@ -21829,8 +22039,9 @@
           <w:sz w:val="20"/>
           <w:szCs w:val="20"/>
         </w:rPr>
-        <w:t>Imagem 0</w:t>
-      </w:r>
+        <w:t xml:space="preserve">Imagem 07 – Evidências – </w:t>
+      </w:r>
+      <w:proofErr w:type="spellStart"/>
       <w:r>
         <w:rPr>
           <w:rFonts w:ascii="Arial" w:hAnsi="Arial" w:cs="Arial"/>
@@ -21839,8 +22050,9 @@
           <w:sz w:val="20"/>
           <w:szCs w:val="20"/>
         </w:rPr>
-        <w:t>7</w:t>
-      </w:r>
+        <w:t>Cypress</w:t>
+      </w:r>
+      <w:proofErr w:type="spellEnd"/>
       <w:r>
         <w:rPr>
           <w:rFonts w:ascii="Arial" w:hAnsi="Arial" w:cs="Arial"/>
@@ -21849,39 +22061,7 @@
           <w:sz w:val="20"/>
           <w:szCs w:val="20"/>
         </w:rPr>
-        <w:t xml:space="preserve"> – Evidências – </w:t>
-      </w:r>
-      <w:proofErr w:type="spellStart"/>
-      <w:r>
-        <w:rPr>
-          <w:rFonts w:ascii="Arial" w:hAnsi="Arial" w:cs="Arial"/>
-          <w:b/>
-          <w:bCs/>
-          <w:sz w:val="20"/>
-          <w:szCs w:val="20"/>
-        </w:rPr>
-        <w:t>Cypress</w:t>
-      </w:r>
-      <w:proofErr w:type="spellEnd"/>
-      <w:r>
-        <w:rPr>
-          <w:rFonts w:ascii="Arial" w:hAnsi="Arial" w:cs="Arial"/>
-          <w:b/>
-          <w:bCs/>
-          <w:sz w:val="20"/>
-          <w:szCs w:val="20"/>
-        </w:rPr>
-        <w:t xml:space="preserve"> </w:t>
-      </w:r>
-      <w:r>
-        <w:rPr>
-          <w:rFonts w:ascii="Arial" w:hAnsi="Arial" w:cs="Arial"/>
-          <w:b/>
-          <w:bCs/>
-          <w:sz w:val="20"/>
-          <w:szCs w:val="20"/>
-        </w:rPr>
-        <w:t xml:space="preserve">– </w:t>
+        <w:t xml:space="preserve"> – </w:t>
       </w:r>
       <w:r>
         <w:rPr>
@@ -21937,7 +22117,7 @@
                     <pic:cNvPicPr/>
                   </pic:nvPicPr>
                   <pic:blipFill>
-                    <a:blip r:embed="rId20" cstate="print">
+                    <a:blip r:embed="rId21" cstate="print">
                       <a:extLst>
                         <a:ext uri="{28A0092B-C50C-407E-A947-70E740481C1C}">
                           <a14:useLocalDpi xmlns:a14="http://schemas.microsoft.com/office/drawing/2010/main" val="0"/>
@@ -21986,8 +22166,9 @@
           <w:sz w:val="20"/>
           <w:szCs w:val="20"/>
         </w:rPr>
-        <w:t>Imagem 0</w:t>
-      </w:r>
+        <w:t xml:space="preserve">Imagem 08 – Evidências – </w:t>
+      </w:r>
+      <w:proofErr w:type="spellStart"/>
       <w:r>
         <w:rPr>
           <w:rFonts w:ascii="Arial" w:hAnsi="Arial" w:cs="Arial"/>
@@ -21996,8 +22177,9 @@
           <w:sz w:val="20"/>
           <w:szCs w:val="20"/>
         </w:rPr>
-        <w:t>8</w:t>
-      </w:r>
+        <w:t>Cypress</w:t>
+      </w:r>
+      <w:proofErr w:type="spellEnd"/>
       <w:r>
         <w:rPr>
           <w:rFonts w:ascii="Arial" w:hAnsi="Arial" w:cs="Arial"/>
@@ -22006,39 +22188,7 @@
           <w:sz w:val="20"/>
           <w:szCs w:val="20"/>
         </w:rPr>
-        <w:t xml:space="preserve"> – Evidências – </w:t>
-      </w:r>
-      <w:proofErr w:type="spellStart"/>
-      <w:r>
-        <w:rPr>
-          <w:rFonts w:ascii="Arial" w:hAnsi="Arial" w:cs="Arial"/>
-          <w:b/>
-          <w:bCs/>
-          <w:sz w:val="20"/>
-          <w:szCs w:val="20"/>
-        </w:rPr>
-        <w:t>Cypress</w:t>
-      </w:r>
-      <w:proofErr w:type="spellEnd"/>
-      <w:r>
-        <w:rPr>
-          <w:rFonts w:ascii="Arial" w:hAnsi="Arial" w:cs="Arial"/>
-          <w:b/>
-          <w:bCs/>
-          <w:sz w:val="20"/>
-          <w:szCs w:val="20"/>
-        </w:rPr>
-        <w:t xml:space="preserve"> – API - </w:t>
-      </w:r>
-      <w:r>
-        <w:rPr>
-          <w:rFonts w:ascii="Arial" w:hAnsi="Arial" w:cs="Arial"/>
-          <w:b/>
-          <w:bCs/>
-          <w:sz w:val="20"/>
-          <w:szCs w:val="20"/>
-        </w:rPr>
-        <w:t>Dashboard</w:t>
+        <w:t xml:space="preserve"> – API - Dashboard</w:t>
       </w:r>
     </w:p>
     <w:p>
@@ -22103,7 +22253,7 @@
         </w:rPr>
         <w:t xml:space="preserve">: </w:t>
       </w:r>
-      <w:hyperlink r:id="rId21" w:history="1">
+      <w:hyperlink r:id="rId22" w:history="1">
         <w:r>
           <w:rPr>
             <w:rStyle w:val="Hyperlink"/>
@@ -22112,27 +22262,7 @@
             <w:szCs w:val="24"/>
             <w:lang w:val="en-US"/>
           </w:rPr>
-          <w:t>https://github.com/FelipeRBDantas/TCC-EBAC/tree/main/teste-</w:t>
-        </w:r>
-        <w:r>
-          <w:rPr>
-            <w:rStyle w:val="Hyperlink"/>
-            <w:rFonts w:ascii="Arial" w:hAnsi="Arial" w:cs="Arial"/>
-            <w:sz w:val="24"/>
-            <w:szCs w:val="24"/>
-            <w:lang w:val="en-US"/>
-          </w:rPr>
-          <w:t>u</w:t>
-        </w:r>
-        <w:r>
-          <w:rPr>
-            <w:rStyle w:val="Hyperlink"/>
-            <w:rFonts w:ascii="Arial" w:hAnsi="Arial" w:cs="Arial"/>
-            <w:sz w:val="24"/>
-            <w:szCs w:val="24"/>
-            <w:lang w:val="en-US"/>
-          </w:rPr>
-          <w:t>i</w:t>
+          <w:t>https://github.com/FelipeRBDantas/TCC-EBAC/tree/main/teste-ui</w:t>
         </w:r>
       </w:hyperlink>
     </w:p>
@@ -22178,7 +22308,7 @@
         </w:rPr>
         <w:t xml:space="preserve">: </w:t>
       </w:r>
-      <w:hyperlink r:id="rId22" w:history="1">
+      <w:hyperlink r:id="rId23" w:history="1">
         <w:r>
           <w:rPr>
             <w:rStyle w:val="Hyperlink"/>
@@ -22227,7 +22357,7 @@
                     <pic:cNvPicPr/>
                   </pic:nvPicPr>
                   <pic:blipFill>
-                    <a:blip r:embed="rId23">
+                    <a:blip r:embed="rId24">
                       <a:extLst>
                         <a:ext uri="{28A0092B-C50C-407E-A947-70E740481C1C}">
                           <a14:useLocalDpi xmlns:a14="http://schemas.microsoft.com/office/drawing/2010/main" val="0"/>
@@ -22311,437 +22441,72 @@
     </w:p>
     <w:p>
       <w:pPr>
-        <w:pStyle w:val="PargrafodaLista"/>
-        <w:numPr>
-          <w:ilvl w:val="0"/>
-          <w:numId w:val="23"/>
-        </w:numPr>
-        <w:rPr>
-          <w:rFonts w:ascii="Arial" w:hAnsi="Arial" w:cs="Arial"/>
-          <w:color w:val="000000" w:themeColor="text1"/>
-          <w:sz w:val="24"/>
-          <w:szCs w:val="24"/>
-        </w:rPr>
-      </w:pPr>
-      <w:r>
-        <w:rPr>
-          <w:rFonts w:ascii="Arial" w:hAnsi="Arial" w:cs="Arial"/>
-          <w:color w:val="000000" w:themeColor="text1"/>
-          <w:sz w:val="24"/>
-          <w:szCs w:val="24"/>
-        </w:rPr>
-        <w:t xml:space="preserve">Usando o </w:t>
-      </w:r>
-      <w:r>
-        <w:rPr>
-          <w:rFonts w:ascii="Arial" w:hAnsi="Arial" w:cs="Arial"/>
-          <w:color w:val="000000" w:themeColor="text1"/>
-          <w:sz w:val="24"/>
-          <w:szCs w:val="24"/>
-        </w:rPr>
-        <w:t xml:space="preserve">Apache </w:t>
-      </w:r>
-      <w:proofErr w:type="spellStart"/>
-      <w:r>
-        <w:rPr>
-          <w:rFonts w:ascii="Arial" w:hAnsi="Arial" w:cs="Arial"/>
-          <w:color w:val="000000" w:themeColor="text1"/>
-          <w:sz w:val="24"/>
-          <w:szCs w:val="24"/>
-        </w:rPr>
-        <w:t>J</w:t>
-      </w:r>
-      <w:r>
-        <w:rPr>
-          <w:rFonts w:ascii="Arial" w:hAnsi="Arial" w:cs="Arial"/>
-          <w:color w:val="000000" w:themeColor="text1"/>
-          <w:sz w:val="24"/>
-          <w:szCs w:val="24"/>
-        </w:rPr>
-        <w:t>meter</w:t>
-      </w:r>
-      <w:proofErr w:type="spellEnd"/>
-      <w:r>
-        <w:rPr>
-          <w:rFonts w:ascii="Arial" w:hAnsi="Arial" w:cs="Arial"/>
-          <w:color w:val="000000" w:themeColor="text1"/>
-          <w:sz w:val="24"/>
-          <w:szCs w:val="24"/>
-        </w:rPr>
-        <w:t xml:space="preserve">, </w:t>
-      </w:r>
-      <w:r>
-        <w:rPr>
-          <w:rFonts w:ascii="Arial" w:hAnsi="Arial" w:cs="Arial"/>
-          <w:color w:val="000000" w:themeColor="text1"/>
-          <w:sz w:val="24"/>
-          <w:szCs w:val="24"/>
-        </w:rPr>
-        <w:t xml:space="preserve">faça um teste de performance com </w:t>
-      </w:r>
-      <w:r>
-        <w:rPr>
-          <w:rFonts w:ascii="Arial" w:hAnsi="Arial" w:cs="Arial"/>
-          <w:color w:val="000000" w:themeColor="text1"/>
-          <w:sz w:val="24"/>
-          <w:szCs w:val="24"/>
-        </w:rPr>
-        <w:t xml:space="preserve">o fluxo de login </w:t>
-      </w:r>
-      <w:r>
-        <w:rPr>
-          <w:rFonts w:ascii="Arial" w:hAnsi="Arial" w:cs="Arial"/>
-          <w:color w:val="000000" w:themeColor="text1"/>
-          <w:sz w:val="24"/>
-          <w:szCs w:val="24"/>
-        </w:rPr>
-        <w:t>da História de usuário</w:t>
-      </w:r>
-      <w:r>
-        <w:rPr>
-          <w:rFonts w:ascii="Arial" w:hAnsi="Arial" w:cs="Arial"/>
-          <w:color w:val="000000" w:themeColor="text1"/>
-          <w:sz w:val="24"/>
-          <w:szCs w:val="24"/>
-        </w:rPr>
-        <w:t xml:space="preserve">: [US-0002] – Login na plataforma </w:t>
-      </w:r>
+        <w:rPr>
+          <w:rStyle w:val="Hyperlink"/>
+          <w:rFonts w:ascii="Arial" w:hAnsi="Arial" w:cs="Arial"/>
+          <w:sz w:val="24"/>
+          <w:szCs w:val="24"/>
+        </w:rPr>
+      </w:pPr>
+      <w:r>
+        <w:rPr>
+          <w:rFonts w:ascii="Arial" w:hAnsi="Arial" w:cs="Arial"/>
+          <w:color w:val="000000" w:themeColor="text1"/>
+          <w:sz w:val="24"/>
+          <w:szCs w:val="24"/>
+        </w:rPr>
+        <w:t xml:space="preserve">Projeto – Teste </w:t>
+      </w:r>
+      <w:r>
+        <w:rPr>
+          <w:rFonts w:ascii="Arial" w:hAnsi="Arial" w:cs="Arial"/>
+          <w:color w:val="000000" w:themeColor="text1"/>
+          <w:sz w:val="24"/>
+          <w:szCs w:val="24"/>
+        </w:rPr>
+        <w:t>Performance</w:t>
+      </w:r>
+      <w:r>
+        <w:rPr>
+          <w:rFonts w:ascii="Arial" w:hAnsi="Arial" w:cs="Arial"/>
+          <w:color w:val="000000" w:themeColor="text1"/>
+          <w:sz w:val="24"/>
+          <w:szCs w:val="24"/>
+        </w:rPr>
+        <w:t xml:space="preserve">: </w:t>
+      </w:r>
+      <w:hyperlink r:id="rId25" w:history="1">
+        <w:r>
+          <w:rPr>
+            <w:rStyle w:val="Hyperlink"/>
+            <w:rFonts w:ascii="Arial" w:hAnsi="Arial" w:cs="Arial"/>
+            <w:sz w:val="24"/>
+            <w:szCs w:val="24"/>
+          </w:rPr>
+          <w:t>https://github.com/FelipeRBDantas/TCC-EBAC/teste-</w:t>
+        </w:r>
+        <w:r>
+          <w:rPr>
+            <w:rStyle w:val="Hyperlink"/>
+            <w:rFonts w:ascii="Arial" w:hAnsi="Arial" w:cs="Arial"/>
+            <w:sz w:val="24"/>
+            <w:szCs w:val="24"/>
+          </w:rPr>
+          <w:t>performance</w:t>
+        </w:r>
+      </w:hyperlink>
     </w:p>
+    <w:p/>
     <w:p>
       <w:pPr>
-        <w:pStyle w:val="PargrafodaLista"/>
-        <w:numPr>
-          <w:ilvl w:val="0"/>
-          <w:numId w:val="23"/>
-        </w:numPr>
-        <w:rPr>
-          <w:rFonts w:ascii="Arial" w:hAnsi="Arial" w:cs="Arial"/>
-          <w:color w:val="000000" w:themeColor="text1"/>
-          <w:sz w:val="24"/>
-          <w:szCs w:val="24"/>
-        </w:rPr>
-      </w:pPr>
-      <w:r>
-        <w:rPr>
-          <w:rFonts w:ascii="Arial" w:hAnsi="Arial" w:cs="Arial"/>
-          <w:color w:val="000000" w:themeColor="text1"/>
-          <w:sz w:val="24"/>
-          <w:szCs w:val="24"/>
-        </w:rPr>
-        <w:t xml:space="preserve">Crie um </w:t>
-      </w:r>
-      <w:proofErr w:type="spellStart"/>
-      <w:r>
-        <w:rPr>
-          <w:rFonts w:ascii="Arial" w:hAnsi="Arial" w:cs="Arial"/>
-          <w:color w:val="000000" w:themeColor="text1"/>
-          <w:sz w:val="24"/>
-          <w:szCs w:val="24"/>
-        </w:rPr>
-        <w:t>template</w:t>
-      </w:r>
-      <w:proofErr w:type="spellEnd"/>
-      <w:r>
-        <w:rPr>
-          <w:rFonts w:ascii="Arial" w:hAnsi="Arial" w:cs="Arial"/>
-          <w:color w:val="000000" w:themeColor="text1"/>
-          <w:sz w:val="24"/>
-          <w:szCs w:val="24"/>
-        </w:rPr>
-        <w:t xml:space="preserve"> de gravação no </w:t>
-      </w:r>
-      <w:proofErr w:type="spellStart"/>
-      <w:r>
-        <w:rPr>
-          <w:rFonts w:ascii="Arial" w:hAnsi="Arial" w:cs="Arial"/>
-          <w:color w:val="000000" w:themeColor="text1"/>
-          <w:sz w:val="24"/>
-          <w:szCs w:val="24"/>
-        </w:rPr>
-        <w:t>jm</w:t>
-      </w:r>
-      <w:r>
-        <w:rPr>
-          <w:rFonts w:ascii="Arial" w:hAnsi="Arial" w:cs="Arial"/>
-          <w:color w:val="000000" w:themeColor="text1"/>
-          <w:sz w:val="24"/>
-          <w:szCs w:val="24"/>
-        </w:rPr>
-        <w:t>e</w:t>
-      </w:r>
-      <w:r>
-        <w:rPr>
-          <w:rFonts w:ascii="Arial" w:hAnsi="Arial" w:cs="Arial"/>
-          <w:color w:val="000000" w:themeColor="text1"/>
-          <w:sz w:val="24"/>
-          <w:szCs w:val="24"/>
-        </w:rPr>
-        <w:t>ter</w:t>
-      </w:r>
-      <w:proofErr w:type="spellEnd"/>
-      <w:r>
-        <w:rPr>
-          <w:rFonts w:ascii="Arial" w:hAnsi="Arial" w:cs="Arial"/>
-          <w:color w:val="000000" w:themeColor="text1"/>
-          <w:sz w:val="24"/>
-          <w:szCs w:val="24"/>
-        </w:rPr>
-        <w:t xml:space="preserve"> (</w:t>
-      </w:r>
-      <w:proofErr w:type="spellStart"/>
-      <w:r>
-        <w:rPr>
-          <w:rFonts w:ascii="Arial" w:hAnsi="Arial" w:cs="Arial"/>
-          <w:color w:val="000000" w:themeColor="text1"/>
-          <w:sz w:val="24"/>
-          <w:szCs w:val="24"/>
-        </w:rPr>
-        <w:t>recording</w:t>
-      </w:r>
-      <w:proofErr w:type="spellEnd"/>
-      <w:r>
-        <w:rPr>
-          <w:rFonts w:ascii="Arial" w:hAnsi="Arial" w:cs="Arial"/>
-          <w:color w:val="000000" w:themeColor="text1"/>
-          <w:sz w:val="24"/>
-          <w:szCs w:val="24"/>
-        </w:rPr>
-        <w:t>)</w:t>
-      </w:r>
-      <w:r>
-        <w:rPr>
-          <w:rFonts w:ascii="Arial" w:hAnsi="Arial" w:cs="Arial"/>
-          <w:color w:val="000000" w:themeColor="text1"/>
-          <w:sz w:val="24"/>
-          <w:szCs w:val="24"/>
-        </w:rPr>
-        <w:t>;</w:t>
-      </w:r>
-    </w:p>
-    <w:p>
-      <w:pPr>
-        <w:pStyle w:val="PargrafodaLista"/>
-        <w:numPr>
-          <w:ilvl w:val="0"/>
-          <w:numId w:val="23"/>
-        </w:numPr>
-        <w:rPr>
-          <w:rFonts w:ascii="Arial" w:hAnsi="Arial" w:cs="Arial"/>
-          <w:color w:val="000000" w:themeColor="text1"/>
-          <w:sz w:val="24"/>
-          <w:szCs w:val="24"/>
-        </w:rPr>
-      </w:pPr>
-      <w:r>
-        <w:rPr>
-          <w:rFonts w:ascii="Arial" w:hAnsi="Arial" w:cs="Arial"/>
-          <w:color w:val="000000" w:themeColor="text1"/>
-          <w:sz w:val="24"/>
-          <w:szCs w:val="24"/>
-        </w:rPr>
-        <w:t>Us</w:t>
-      </w:r>
-      <w:r>
-        <w:rPr>
-          <w:rFonts w:ascii="Arial" w:hAnsi="Arial" w:cs="Arial"/>
-          <w:color w:val="000000" w:themeColor="text1"/>
-          <w:sz w:val="24"/>
-          <w:szCs w:val="24"/>
-        </w:rPr>
-        <w:t>e</w:t>
-      </w:r>
-      <w:r>
-        <w:rPr>
-          <w:rFonts w:ascii="Arial" w:hAnsi="Arial" w:cs="Arial"/>
-          <w:color w:val="000000" w:themeColor="text1"/>
-          <w:sz w:val="24"/>
-          <w:szCs w:val="24"/>
-        </w:rPr>
-        <w:t xml:space="preserve"> massa de dados dinâmica em arquivo CSV</w:t>
-      </w:r>
-      <w:r>
-        <w:rPr>
-          <w:rFonts w:ascii="Arial" w:hAnsi="Arial" w:cs="Arial"/>
-          <w:color w:val="000000" w:themeColor="text1"/>
-          <w:sz w:val="24"/>
-          <w:szCs w:val="24"/>
-        </w:rPr>
-        <w:t>;</w:t>
-      </w:r>
-    </w:p>
-    <w:p>
-      <w:pPr>
-        <w:pStyle w:val="PargrafodaLista"/>
-        <w:numPr>
-          <w:ilvl w:val="0"/>
-          <w:numId w:val="23"/>
-        </w:numPr>
-        <w:rPr>
-          <w:rFonts w:ascii="Arial" w:hAnsi="Arial" w:cs="Arial"/>
-          <w:color w:val="000000" w:themeColor="text1"/>
-          <w:sz w:val="24"/>
-          <w:szCs w:val="24"/>
-        </w:rPr>
-      </w:pPr>
-      <w:r>
-        <w:rPr>
-          <w:rFonts w:ascii="Arial" w:hAnsi="Arial" w:cs="Arial"/>
-          <w:color w:val="000000" w:themeColor="text1"/>
-          <w:sz w:val="24"/>
-          <w:szCs w:val="24"/>
-        </w:rPr>
-        <w:t>Referência: Módulo 18</w:t>
-      </w:r>
-    </w:p>
-    <w:p>
-      <w:pPr>
-        <w:pStyle w:val="PargrafodaLista"/>
-        <w:numPr>
-          <w:ilvl w:val="0"/>
-          <w:numId w:val="23"/>
-        </w:numPr>
-        <w:rPr>
-          <w:rFonts w:ascii="Arial" w:hAnsi="Arial" w:cs="Arial"/>
-          <w:color w:val="000000" w:themeColor="text1"/>
-          <w:sz w:val="24"/>
-          <w:szCs w:val="24"/>
-        </w:rPr>
-      </w:pPr>
-      <w:r>
-        <w:rPr>
-          <w:rFonts w:ascii="Arial" w:hAnsi="Arial" w:cs="Arial"/>
-          <w:color w:val="000000" w:themeColor="text1"/>
-          <w:sz w:val="24"/>
-          <w:szCs w:val="24"/>
-        </w:rPr>
-        <w:t xml:space="preserve">Configurações do teste de performance: </w:t>
-      </w:r>
-      <w:r>
-        <w:rPr>
-          <w:rFonts w:ascii="Arial" w:hAnsi="Arial" w:cs="Arial"/>
-          <w:color w:val="000000" w:themeColor="text1"/>
-          <w:sz w:val="24"/>
-          <w:szCs w:val="24"/>
-        </w:rPr>
-        <w:t xml:space="preserve"> </w:t>
-      </w:r>
-    </w:p>
-    <w:p>
-      <w:pPr>
-        <w:ind w:left="720"/>
-        <w:rPr>
-          <w:rFonts w:ascii="Arial" w:hAnsi="Arial" w:cs="Arial"/>
-          <w:color w:val="000000" w:themeColor="text1"/>
-          <w:sz w:val="24"/>
-          <w:szCs w:val="24"/>
-        </w:rPr>
-      </w:pPr>
-      <w:r>
-        <w:rPr>
-          <w:rFonts w:ascii="Arial" w:hAnsi="Arial" w:cs="Arial"/>
-          <w:color w:val="000000" w:themeColor="text1"/>
-          <w:sz w:val="24"/>
-          <w:szCs w:val="24"/>
-        </w:rPr>
-        <w:t>-Usuários</w:t>
-      </w:r>
-      <w:r>
-        <w:rPr>
-          <w:rFonts w:ascii="Arial" w:hAnsi="Arial" w:cs="Arial"/>
-          <w:color w:val="000000" w:themeColor="text1"/>
-          <w:sz w:val="24"/>
-          <w:szCs w:val="24"/>
-        </w:rPr>
-        <w:t xml:space="preserve"> virtuais</w:t>
-      </w:r>
-      <w:r>
-        <w:rPr>
-          <w:rFonts w:ascii="Arial" w:hAnsi="Arial" w:cs="Arial"/>
-          <w:color w:val="000000" w:themeColor="text1"/>
-          <w:sz w:val="24"/>
-          <w:szCs w:val="24"/>
-        </w:rPr>
-        <w:t xml:space="preserve">: </w:t>
-      </w:r>
-      <w:r>
-        <w:rPr>
-          <w:rFonts w:ascii="Arial" w:hAnsi="Arial" w:cs="Arial"/>
-          <w:color w:val="000000" w:themeColor="text1"/>
-          <w:sz w:val="24"/>
-          <w:szCs w:val="24"/>
-        </w:rPr>
-        <w:t>20</w:t>
-      </w:r>
-      <w:r>
-        <w:rPr>
-          <w:rFonts w:ascii="Arial" w:hAnsi="Arial" w:cs="Arial"/>
-          <w:color w:val="000000" w:themeColor="text1"/>
-          <w:sz w:val="24"/>
-          <w:szCs w:val="24"/>
-        </w:rPr>
-        <w:br/>
-      </w:r>
-      <w:r>
-        <w:rPr>
-          <w:rFonts w:ascii="Arial" w:hAnsi="Arial" w:cs="Arial"/>
-          <w:color w:val="000000" w:themeColor="text1"/>
-          <w:sz w:val="24"/>
-          <w:szCs w:val="24"/>
-        </w:rPr>
-        <w:t>-Tempo de execução: 2 minutos</w:t>
-      </w:r>
-      <w:r>
-        <w:rPr>
-          <w:rFonts w:ascii="Arial" w:hAnsi="Arial" w:cs="Arial"/>
-          <w:color w:val="000000" w:themeColor="text1"/>
-          <w:sz w:val="24"/>
-          <w:szCs w:val="24"/>
-        </w:rPr>
-        <w:br/>
-      </w:r>
-      <w:r>
-        <w:rPr>
-          <w:rFonts w:ascii="Arial" w:hAnsi="Arial" w:cs="Arial"/>
-          <w:color w:val="000000" w:themeColor="text1"/>
-          <w:sz w:val="24"/>
-          <w:szCs w:val="24"/>
-        </w:rPr>
-        <w:t>-</w:t>
-      </w:r>
-      <w:proofErr w:type="spellStart"/>
-      <w:r>
-        <w:rPr>
-          <w:rFonts w:ascii="Arial" w:hAnsi="Arial" w:cs="Arial"/>
-          <w:color w:val="000000" w:themeColor="text1"/>
-          <w:sz w:val="24"/>
-          <w:szCs w:val="24"/>
-        </w:rPr>
-        <w:t>RampUp</w:t>
-      </w:r>
-      <w:proofErr w:type="spellEnd"/>
-      <w:r>
-        <w:rPr>
-          <w:rFonts w:ascii="Arial" w:hAnsi="Arial" w:cs="Arial"/>
-          <w:color w:val="000000" w:themeColor="text1"/>
-          <w:sz w:val="24"/>
-          <w:szCs w:val="24"/>
-        </w:rPr>
-        <w:t>: 20 segundos</w:t>
-      </w:r>
-      <w:r>
-        <w:rPr>
-          <w:rFonts w:ascii="Arial" w:hAnsi="Arial" w:cs="Arial"/>
-          <w:color w:val="000000" w:themeColor="text1"/>
-          <w:sz w:val="24"/>
-          <w:szCs w:val="24"/>
-        </w:rPr>
-        <w:br/>
-        <w:t xml:space="preserve">-Massa de dados: Usuário / senha: </w:t>
-      </w:r>
-    </w:p>
-    <w:p>
-      <w:pPr>
-        <w:ind w:left="1416"/>
+        <w:rPr>
+          <w:rFonts w:ascii="Arial" w:hAnsi="Arial" w:cs="Arial"/>
+          <w:color w:val="000000" w:themeColor="text1"/>
+          <w:sz w:val="24"/>
+          <w:szCs w:val="24"/>
+        </w:rPr>
+      </w:pPr>
+      <w:r>
         <w:rPr>
           <w:rFonts w:ascii="Arial" w:hAnsi="Arial" w:cs="Arial"/>
           <w:noProof/>
@@ -22749,155 +22514,11 @@
           <w:sz w:val="24"/>
           <w:szCs w:val="24"/>
         </w:rPr>
-      </w:pPr>
-      <w:r>
-        <w:rPr>
-          <w:rFonts w:ascii="Arial" w:hAnsi="Arial" w:cs="Arial"/>
-          <w:color w:val="000000" w:themeColor="text1"/>
-          <w:sz w:val="24"/>
-          <w:szCs w:val="24"/>
-        </w:rPr>
-        <w:t xml:space="preserve">user1_ebac / </w:t>
-      </w:r>
-      <w:proofErr w:type="spellStart"/>
-      <w:r>
-        <w:rPr>
-          <w:rFonts w:ascii="Arial" w:hAnsi="Arial" w:cs="Arial"/>
-          <w:color w:val="000000" w:themeColor="text1"/>
-          <w:sz w:val="24"/>
-          <w:szCs w:val="24"/>
-        </w:rPr>
-        <w:t>psw!ebac@test</w:t>
-      </w:r>
-      <w:proofErr w:type="spellEnd"/>
-      <w:r>
-        <w:rPr>
-          <w:rFonts w:ascii="Arial" w:hAnsi="Arial" w:cs="Arial"/>
-          <w:color w:val="000000" w:themeColor="text1"/>
-          <w:sz w:val="24"/>
-          <w:szCs w:val="24"/>
-        </w:rPr>
-        <w:br/>
-        <w:t xml:space="preserve">user2_ebac / </w:t>
-      </w:r>
-      <w:proofErr w:type="spellStart"/>
-      <w:r>
-        <w:rPr>
-          <w:rFonts w:ascii="Arial" w:hAnsi="Arial" w:cs="Arial"/>
-          <w:color w:val="000000" w:themeColor="text1"/>
-          <w:sz w:val="24"/>
-          <w:szCs w:val="24"/>
-        </w:rPr>
-        <w:t>psw!ebac@test</w:t>
-      </w:r>
-      <w:proofErr w:type="spellEnd"/>
-      <w:r>
-        <w:rPr>
-          <w:rFonts w:ascii="Arial" w:hAnsi="Arial" w:cs="Arial"/>
-          <w:color w:val="000000" w:themeColor="text1"/>
-          <w:sz w:val="24"/>
-          <w:szCs w:val="24"/>
-        </w:rPr>
-        <w:br/>
-        <w:t xml:space="preserve">user3_ebac / </w:t>
-      </w:r>
-      <w:proofErr w:type="spellStart"/>
-      <w:r>
-        <w:rPr>
-          <w:rFonts w:ascii="Arial" w:hAnsi="Arial" w:cs="Arial"/>
-          <w:color w:val="000000" w:themeColor="text1"/>
-          <w:sz w:val="24"/>
-          <w:szCs w:val="24"/>
-        </w:rPr>
-        <w:t>psw!ebac@test</w:t>
-      </w:r>
-      <w:proofErr w:type="spellEnd"/>
-      <w:r>
-        <w:rPr>
-          <w:rFonts w:ascii="Arial" w:hAnsi="Arial" w:cs="Arial"/>
-          <w:color w:val="000000" w:themeColor="text1"/>
-          <w:sz w:val="24"/>
-          <w:szCs w:val="24"/>
-        </w:rPr>
-        <w:br/>
-        <w:t xml:space="preserve">user4_ebac / </w:t>
-      </w:r>
-      <w:proofErr w:type="spellStart"/>
-      <w:r>
-        <w:rPr>
-          <w:rFonts w:ascii="Arial" w:hAnsi="Arial" w:cs="Arial"/>
-          <w:color w:val="000000" w:themeColor="text1"/>
-          <w:sz w:val="24"/>
-          <w:szCs w:val="24"/>
-        </w:rPr>
-        <w:t>psw!ebac@test</w:t>
-      </w:r>
-      <w:proofErr w:type="spellEnd"/>
-      <w:r>
-        <w:rPr>
-          <w:rFonts w:ascii="Arial" w:hAnsi="Arial" w:cs="Arial"/>
-          <w:color w:val="000000" w:themeColor="text1"/>
-          <w:sz w:val="24"/>
-          <w:szCs w:val="24"/>
-        </w:rPr>
-        <w:br/>
-        <w:t xml:space="preserve">user5_ebac / </w:t>
-      </w:r>
-      <w:proofErr w:type="spellStart"/>
-      <w:r>
-        <w:rPr>
-          <w:rFonts w:ascii="Arial" w:hAnsi="Arial" w:cs="Arial"/>
-          <w:color w:val="000000" w:themeColor="text1"/>
-          <w:sz w:val="24"/>
-          <w:szCs w:val="24"/>
-        </w:rPr>
-        <w:t>psw!ebac@test</w:t>
-      </w:r>
-      <w:proofErr w:type="spellEnd"/>
-      <w:r>
-        <w:rPr>
-          <w:rFonts w:ascii="Arial" w:hAnsi="Arial" w:cs="Arial"/>
-          <w:noProof/>
-          <w:color w:val="000000" w:themeColor="text1"/>
-          <w:sz w:val="24"/>
-          <w:szCs w:val="24"/>
-        </w:rPr>
-        <w:t xml:space="preserve"> </w:t>
-      </w:r>
-      <w:r>
-        <w:rPr>
-          <w:rFonts w:ascii="Arial" w:hAnsi="Arial" w:cs="Arial"/>
-          <w:noProof/>
-          <w:color w:val="000000" w:themeColor="text1"/>
-          <w:sz w:val="24"/>
-          <w:szCs w:val="24"/>
-        </w:rPr>
-        <w:br/>
-      </w:r>
-    </w:p>
-    <w:p>
-      <w:pPr>
-        <w:ind w:left="720"/>
-        <w:rPr>
-          <w:rFonts w:ascii="Arial" w:hAnsi="Arial" w:cs="Arial"/>
-          <w:color w:val="000000" w:themeColor="text1"/>
-          <w:sz w:val="24"/>
-          <w:szCs w:val="24"/>
-        </w:rPr>
-      </w:pPr>
-      <w:r>
-        <w:rPr>
-          <w:rFonts w:ascii="Arial" w:hAnsi="Arial" w:cs="Arial"/>
-          <w:noProof/>
-          <w:color w:val="000000" w:themeColor="text1"/>
-          <w:sz w:val="24"/>
-          <w:szCs w:val="24"/>
-        </w:rPr>
         <w:drawing>
-          <wp:inline distT="0" distB="0" distL="0" distR="0" wp14:anchorId="419AB362" wp14:editId="29491213">
-            <wp:extent cx="3837962" cy="1473987"/>
-            <wp:effectExtent l="0" t="0" r="0" b="0"/>
-            <wp:docPr id="3" name="Imagem 3" descr="Interface gráfica do usuário, Aplicativo&#10;&#10;Descrição gerada automaticamente"/>
+          <wp:inline distT="0" distB="0" distL="0" distR="0" wp14:anchorId="3CD37E1B" wp14:editId="1C905483">
+            <wp:extent cx="5400040" cy="2848610"/>
+            <wp:effectExtent l="19050" t="19050" r="10160" b="27940"/>
+            <wp:docPr id="12" name="Imagem 12"/>
             <wp:cNvGraphicFramePr>
               <a:graphicFrameLocks xmlns:a="http://schemas.openxmlformats.org/drawingml/2006/main" noChangeAspect="1"/>
             </wp:cNvGraphicFramePr>
@@ -22905,11 +22526,11 @@
               <a:graphicData uri="http://schemas.openxmlformats.org/drawingml/2006/picture">
                 <pic:pic xmlns:pic="http://schemas.openxmlformats.org/drawingml/2006/picture">
                   <pic:nvPicPr>
-                    <pic:cNvPr id="3" name="Imagem 3" descr="Interface gráfica do usuário, Aplicativo&#10;&#10;Descrição gerada automaticamente"/>
+                    <pic:cNvPr id="12" name="Imagem 12"/>
                     <pic:cNvPicPr/>
                   </pic:nvPicPr>
                   <pic:blipFill>
-                    <a:blip r:embed="rId24">
+                    <a:blip r:embed="rId26" cstate="print">
                       <a:extLst>
                         <a:ext uri="{28A0092B-C50C-407E-A947-70E740481C1C}">
                           <a14:useLocalDpi xmlns:a14="http://schemas.microsoft.com/office/drawing/2010/main" val="0"/>
@@ -22923,11 +22544,16 @@
                   <pic:spPr>
                     <a:xfrm>
                       <a:off x="0" y="0"/>
-                      <a:ext cx="3881395" cy="1490668"/>
+                      <a:ext cx="5400040" cy="2848610"/>
                     </a:xfrm>
                     <a:prstGeom prst="rect">
                       <a:avLst/>
                     </a:prstGeom>
+                    <a:ln w="19050">
+                      <a:solidFill>
+                        <a:schemeClr val="tx1"/>
+                      </a:solidFill>
+                    </a:ln>
                   </pic:spPr>
                 </pic:pic>
               </a:graphicData>
@@ -22938,130 +22564,119 @@
     </w:p>
     <w:p>
       <w:pPr>
-        <w:ind w:left="720"/>
-        <w:rPr>
-          <w:rFonts w:ascii="Arial" w:hAnsi="Arial" w:cs="Arial"/>
-          <w:color w:val="000000" w:themeColor="text1"/>
-          <w:sz w:val="24"/>
-          <w:szCs w:val="24"/>
-        </w:rPr>
-      </w:pPr>
-    </w:p>
-    <w:p>
-      <w:pPr>
-        <w:pStyle w:val="PargrafodaLista"/>
-        <w:numPr>
-          <w:ilvl w:val="0"/>
-          <w:numId w:val="24"/>
-        </w:numPr>
-        <w:rPr>
-          <w:rFonts w:ascii="Arial" w:hAnsi="Arial" w:cs="Arial"/>
-          <w:color w:val="000000" w:themeColor="text1"/>
-          <w:sz w:val="24"/>
-          <w:szCs w:val="24"/>
-        </w:rPr>
-      </w:pPr>
-      <w:r>
-        <w:rPr>
-          <w:rFonts w:ascii="Arial" w:hAnsi="Arial" w:cs="Arial"/>
-          <w:color w:val="000000" w:themeColor="text1"/>
-          <w:sz w:val="24"/>
-          <w:szCs w:val="24"/>
-        </w:rPr>
-        <w:lastRenderedPageBreak/>
-        <w:t xml:space="preserve">DICA: Em uma das requisições, após a gravação, vai aparecer os parâmetros </w:t>
+        <w:jc w:val="center"/>
+        <w:rPr>
+          <w:rFonts w:ascii="Arial" w:hAnsi="Arial" w:cs="Arial"/>
+          <w:sz w:val="20"/>
+          <w:szCs w:val="20"/>
+        </w:rPr>
+      </w:pPr>
+      <w:r>
+        <w:rPr>
+          <w:rFonts w:ascii="Arial" w:hAnsi="Arial" w:cs="Arial"/>
+          <w:b/>
+          <w:bCs/>
+          <w:sz w:val="20"/>
+          <w:szCs w:val="20"/>
+        </w:rPr>
+        <w:t>Imagem 0</w:t>
+      </w:r>
+      <w:r>
+        <w:rPr>
+          <w:rFonts w:ascii="Arial" w:hAnsi="Arial" w:cs="Arial"/>
+          <w:b/>
+          <w:bCs/>
+          <w:sz w:val="20"/>
+          <w:szCs w:val="20"/>
+        </w:rPr>
+        <w:t>9</w:t>
+      </w:r>
+      <w:r>
+        <w:rPr>
+          <w:rFonts w:ascii="Arial" w:hAnsi="Arial" w:cs="Arial"/>
+          <w:b/>
+          <w:bCs/>
+          <w:sz w:val="20"/>
+          <w:szCs w:val="20"/>
+        </w:rPr>
+        <w:t xml:space="preserve"> – </w:t>
       </w:r>
       <w:proofErr w:type="spellStart"/>
       <w:r>
         <w:rPr>
           <w:rFonts w:ascii="Arial" w:hAnsi="Arial" w:cs="Arial"/>
-          <w:color w:val="000000" w:themeColor="text1"/>
-          <w:sz w:val="24"/>
-          <w:szCs w:val="24"/>
-        </w:rPr>
-        <w:t>usado</w:t>
+          <w:b/>
+          <w:bCs/>
+          <w:sz w:val="20"/>
+          <w:szCs w:val="20"/>
+        </w:rPr>
+        <w:t>JMeter</w:t>
       </w:r>
       <w:proofErr w:type="spellEnd"/>
       <w:r>
         <w:rPr>
           <w:rFonts w:ascii="Arial" w:hAnsi="Arial" w:cs="Arial"/>
-          <w:color w:val="000000" w:themeColor="text1"/>
-          <w:sz w:val="24"/>
-          <w:szCs w:val="24"/>
-        </w:rPr>
-        <w:t>. Substitua esses parâmetros pela sua massa de dados, conforme aprendido em aula:</w:t>
-      </w:r>
-    </w:p>
-    <w:p>
-      <w:pPr>
-        <w:ind w:left="1080"/>
-        <w:rPr>
-          <w:rFonts w:ascii="Arial" w:hAnsi="Arial" w:cs="Arial"/>
-          <w:color w:val="000000" w:themeColor="text1"/>
-          <w:sz w:val="24"/>
-          <w:szCs w:val="24"/>
-        </w:rPr>
-      </w:pPr>
-      <w:r>
-        <w:rPr>
-          <w:rFonts w:ascii="Arial" w:hAnsi="Arial" w:cs="Arial"/>
-          <w:noProof/>
-          <w:color w:val="000000" w:themeColor="text1"/>
-          <w:sz w:val="24"/>
-          <w:szCs w:val="24"/>
-        </w:rPr>
-        <w:drawing>
-          <wp:inline distT="0" distB="0" distL="0" distR="0" wp14:anchorId="33F81254" wp14:editId="4F8D966A">
-            <wp:extent cx="4363962" cy="2528881"/>
-            <wp:effectExtent l="0" t="0" r="5080" b="0"/>
-            <wp:docPr id="5" name="Imagem 5"/>
-            <wp:cNvGraphicFramePr>
-              <a:graphicFrameLocks xmlns:a="http://schemas.openxmlformats.org/drawingml/2006/main" noChangeAspect="1"/>
-            </wp:cNvGraphicFramePr>
-            <a:graphic xmlns:a="http://schemas.openxmlformats.org/drawingml/2006/main">
-              <a:graphicData uri="http://schemas.openxmlformats.org/drawingml/2006/picture">
-                <pic:pic xmlns:pic="http://schemas.openxmlformats.org/drawingml/2006/picture">
-                  <pic:nvPicPr>
-                    <pic:cNvPr id="5" name="Imagem 5"/>
-                    <pic:cNvPicPr/>
-                  </pic:nvPicPr>
-                  <pic:blipFill>
-                    <a:blip r:embed="rId25">
-                      <a:extLst>
-                        <a:ext uri="{28A0092B-C50C-407E-A947-70E740481C1C}">
-                          <a14:useLocalDpi xmlns:a14="http://schemas.microsoft.com/office/drawing/2010/main" val="0"/>
-                        </a:ext>
-                      </a:extLst>
-                    </a:blip>
-                    <a:stretch>
-                      <a:fillRect/>
-                    </a:stretch>
-                  </pic:blipFill>
-                  <pic:spPr>
-                    <a:xfrm>
-                      <a:off x="0" y="0"/>
-                      <a:ext cx="4397378" cy="2548245"/>
-                    </a:xfrm>
-                    <a:prstGeom prst="rect">
-                      <a:avLst/>
-                    </a:prstGeom>
-                  </pic:spPr>
-                </pic:pic>
-              </a:graphicData>
-            </a:graphic>
-          </wp:inline>
-        </w:drawing>
-      </w:r>
-    </w:p>
-    <w:p>
-      <w:pPr>
-        <w:rPr>
-          <w:rFonts w:ascii="Arial" w:hAnsi="Arial" w:cs="Arial"/>
-          <w:color w:val="000000" w:themeColor="text1"/>
-          <w:sz w:val="24"/>
-          <w:szCs w:val="24"/>
-        </w:rPr>
-      </w:pPr>
+          <w:b/>
+          <w:bCs/>
+          <w:sz w:val="20"/>
+          <w:szCs w:val="20"/>
+        </w:rPr>
+        <w:t xml:space="preserve"> – </w:t>
+      </w:r>
+      <w:r>
+        <w:rPr>
+          <w:rFonts w:ascii="Arial" w:hAnsi="Arial" w:cs="Arial"/>
+          <w:b/>
+          <w:bCs/>
+          <w:sz w:val="20"/>
+          <w:szCs w:val="20"/>
+        </w:rPr>
+        <w:t xml:space="preserve">Teste de Performance com </w:t>
+      </w:r>
+      <w:proofErr w:type="spellStart"/>
+      <w:r>
+        <w:rPr>
+          <w:rFonts w:ascii="Arial" w:hAnsi="Arial" w:cs="Arial"/>
+          <w:b/>
+          <w:bCs/>
+          <w:sz w:val="20"/>
+          <w:szCs w:val="20"/>
+        </w:rPr>
+        <w:t>Template</w:t>
+      </w:r>
+      <w:proofErr w:type="spellEnd"/>
+      <w:r>
+        <w:rPr>
+          <w:rFonts w:ascii="Arial" w:hAnsi="Arial" w:cs="Arial"/>
+          <w:b/>
+          <w:bCs/>
+          <w:sz w:val="20"/>
+          <w:szCs w:val="20"/>
+        </w:rPr>
+        <w:t xml:space="preserve"> </w:t>
+      </w:r>
+      <w:proofErr w:type="spellStart"/>
+      <w:r>
+        <w:rPr>
+          <w:rFonts w:ascii="Arial" w:hAnsi="Arial" w:cs="Arial"/>
+          <w:b/>
+          <w:bCs/>
+          <w:sz w:val="20"/>
+          <w:szCs w:val="20"/>
+        </w:rPr>
+        <w:t>Record</w:t>
+      </w:r>
+      <w:r>
+        <w:rPr>
+          <w:rFonts w:ascii="Arial" w:hAnsi="Arial" w:cs="Arial"/>
+          <w:b/>
+          <w:bCs/>
+          <w:sz w:val="20"/>
+          <w:szCs w:val="20"/>
+        </w:rPr>
+        <w:t>ing</w:t>
+      </w:r>
+      <w:proofErr w:type="spellEnd"/>
       <w:r>
         <w:rPr>
           <w:rFonts w:ascii="Arial" w:hAnsi="Arial" w:cs="Arial"/>
@@ -23158,6 +22773,7 @@
       </w:pPr>
       <w:bookmarkStart w:id="19" w:name="_Toc85541187"/>
       <w:r>
+        <w:lastRenderedPageBreak/>
         <w:t>REFERÊNCIAS BIBLIOGRÁFICAS</w:t>
       </w:r>
       <w:bookmarkEnd w:id="19"/>
@@ -26702,15 +26318,6 @@
   </w:num>
   <w:num w:numId="39">
     <w:abstractNumId w:val="17"/>
-    <w:lvlOverride w:ilvl="0"/>
-    <w:lvlOverride w:ilvl="1"/>
-    <w:lvlOverride w:ilvl="2"/>
-    <w:lvlOverride w:ilvl="3"/>
-    <w:lvlOverride w:ilvl="4"/>
-    <w:lvlOverride w:ilvl="5"/>
-    <w:lvlOverride w:ilvl="6"/>
-    <w:lvlOverride w:ilvl="7"/>
-    <w:lvlOverride w:ilvl="8"/>
   </w:num>
 </w:numbering>
 </file>
@@ -27189,6 +26796,7 @@
   <w:style w:type="character" w:default="1" w:styleId="Fontepargpadro">
     <w:name w:val="Default Paragraph Font"/>
     <w:uiPriority w:val="1"/>
+    <w:semiHidden/>
     <w:unhideWhenUsed/>
   </w:style>
   <w:style w:type="table" w:default="1" w:styleId="Tabelanormal">

</xml_diff>

<commit_message>
Change Documentation and Test UI
</commit_message>
<xml_diff>
--- a/Felipe Rodrigues Bento Dantas.docx
+++ b/Felipe Rodrigues Bento Dantas.docx
@@ -5845,7 +5845,27 @@
           <w:sz w:val="24"/>
           <w:szCs w:val="24"/>
         </w:rPr>
-        <w:t>a senha “senha@123”</w:t>
+        <w:t xml:space="preserve">a </w:t>
+      </w:r>
+      <w:proofErr w:type="gramStart"/>
+      <w:r>
+        <w:rPr>
+          <w:rFonts w:ascii="Arial" w:hAnsi="Arial" w:cs="Arial"/>
+          <w:color w:val="000000" w:themeColor="text1"/>
+          <w:sz w:val="24"/>
+          <w:szCs w:val="24"/>
+        </w:rPr>
+        <w:t>senha</w:t>
+      </w:r>
+      <w:proofErr w:type="gramEnd"/>
+      <w:r>
+        <w:rPr>
+          <w:rFonts w:ascii="Arial" w:hAnsi="Arial" w:cs="Arial"/>
+          <w:color w:val="000000" w:themeColor="text1"/>
+          <w:sz w:val="24"/>
+          <w:szCs w:val="24"/>
+        </w:rPr>
+        <w:t xml:space="preserve"> “senha@123”</w:t>
       </w:r>
     </w:p>
     <w:p>
@@ -7465,6 +7485,7 @@
               <w:t>“</w:t>
             </w:r>
             <w:proofErr w:type="spellStart"/>
+            <w:proofErr w:type="gramStart"/>
             <w:r>
               <w:rPr>
                 <w:rFonts w:ascii="Arial" w:hAnsi="Arial" w:cs="Arial"/>
@@ -7473,7 +7494,18 @@
                 <w:szCs w:val="24"/>
                 <w:lang w:val="en-US"/>
               </w:rPr>
-              <w:t>fixed_product</w:t>
+              <w:t>fixed</w:t>
+            </w:r>
+            <w:proofErr w:type="gramEnd"/>
+            <w:r>
+              <w:rPr>
+                <w:rFonts w:ascii="Arial" w:hAnsi="Arial" w:cs="Arial"/>
+                <w:color w:val="000000" w:themeColor="text1"/>
+                <w:sz w:val="24"/>
+                <w:szCs w:val="24"/>
+                <w:lang w:val="en-US"/>
+              </w:rPr>
+              <w:t>_product</w:t>
             </w:r>
             <w:proofErr w:type="spellEnd"/>
             <w:r>
@@ -7684,6 +7716,7 @@
               <w:t>“</w:t>
             </w:r>
             <w:proofErr w:type="spellStart"/>
+            <w:proofErr w:type="gramStart"/>
             <w:r>
               <w:rPr>
                 <w:rFonts w:ascii="Arial" w:hAnsi="Arial" w:cs="Arial"/>
@@ -7692,7 +7725,18 @@
                 <w:szCs w:val="24"/>
                 <w:lang w:val="en-US"/>
               </w:rPr>
-              <w:t>fixed_product</w:t>
+              <w:t>fixed</w:t>
+            </w:r>
+            <w:proofErr w:type="gramEnd"/>
+            <w:r>
+              <w:rPr>
+                <w:rFonts w:ascii="Arial" w:hAnsi="Arial" w:cs="Arial"/>
+                <w:color w:val="000000" w:themeColor="text1"/>
+                <w:sz w:val="24"/>
+                <w:szCs w:val="24"/>
+                <w:lang w:val="en-US"/>
+              </w:rPr>
+              <w:t>_product</w:t>
             </w:r>
             <w:proofErr w:type="spellEnd"/>
             <w:r>
@@ -21655,9 +21699,9 @@
           <w:szCs w:val="24"/>
         </w:rPr>
         <w:drawing>
-          <wp:inline distT="0" distB="0" distL="0" distR="0" wp14:anchorId="040E9E36" wp14:editId="59AC3F81">
-            <wp:extent cx="5400040" cy="2935605"/>
-            <wp:effectExtent l="0" t="0" r="0" b="0"/>
+          <wp:inline distT="0" distB="0" distL="0" distR="0" wp14:anchorId="040E9E36" wp14:editId="38120327">
+            <wp:extent cx="5222719" cy="2935605"/>
+            <wp:effectExtent l="19050" t="19050" r="16510" b="17145"/>
             <wp:docPr id="10" name="Imagem 10"/>
             <wp:cNvGraphicFramePr>
               <a:graphicFrameLocks xmlns:a="http://schemas.openxmlformats.org/drawingml/2006/main" noChangeAspect="1"/>
@@ -21684,11 +21728,16 @@
                   <pic:spPr>
                     <a:xfrm>
                       <a:off x="0" y="0"/>
-                      <a:ext cx="5400040" cy="2935605"/>
+                      <a:ext cx="5222719" cy="2935605"/>
                     </a:xfrm>
                     <a:prstGeom prst="rect">
                       <a:avLst/>
                     </a:prstGeom>
+                    <a:ln w="19050">
+                      <a:solidFill>
+                        <a:schemeClr val="tx1"/>
+                      </a:solidFill>
+                    </a:ln>
                   </pic:spPr>
                 </pic:pic>
               </a:graphicData>
@@ -21931,25 +21980,7 @@
             <w:sz w:val="24"/>
             <w:szCs w:val="24"/>
           </w:rPr>
-          <w:t>https://github.com/FelipeRBDantas/TCC-EBAC/teste-</w:t>
-        </w:r>
-        <w:r>
-          <w:rPr>
-            <w:rStyle w:val="Hyperlink"/>
-            <w:rFonts w:ascii="Arial" w:hAnsi="Arial" w:cs="Arial"/>
-            <w:sz w:val="24"/>
-            <w:szCs w:val="24"/>
-          </w:rPr>
-          <w:t>ap</w:t>
-        </w:r>
-        <w:r>
-          <w:rPr>
-            <w:rStyle w:val="Hyperlink"/>
-            <w:rFonts w:ascii="Arial" w:hAnsi="Arial" w:cs="Arial"/>
-            <w:sz w:val="24"/>
-            <w:szCs w:val="24"/>
-          </w:rPr>
-          <w:t>i</w:t>
+          <w:t>https://github.com/FelipeRBDantas/TCC-EBAC/teste-api</w:t>
         </w:r>
       </w:hyperlink>
     </w:p>
@@ -22483,16 +22514,7 @@
             <w:sz w:val="24"/>
             <w:szCs w:val="24"/>
           </w:rPr>
-          <w:t>https://github.com/FelipeRBDantas/TCC-EBAC/teste-</w:t>
-        </w:r>
-        <w:r>
-          <w:rPr>
-            <w:rStyle w:val="Hyperlink"/>
-            <w:rFonts w:ascii="Arial" w:hAnsi="Arial" w:cs="Arial"/>
-            <w:sz w:val="24"/>
-            <w:szCs w:val="24"/>
-          </w:rPr>
-          <w:t>performance</w:t>
+          <w:t>https://github.com/FelipeRBDantas/TCC-EBAC/teste-performance</w:t>
         </w:r>
       </w:hyperlink>
     </w:p>

</xml_diff>